<commit_message>
Version 2 of Headless Pi, with scripts, config & instructions, in a mature enough state for someone to follow and achieve connectivity.
</commit_message>
<xml_diff>
--- a/Instructions.docx
+++ b/Instructions.docx
@@ -346,19 +346,19 @@
           <w:szCs w:val="16"/>
           <w:lang w:val="en-GB"/>
         </w:rPr>
-        <w:t xml:space="preserve">Device                                      </w:t>
-      </w:r>
-      <w:proofErr w:type="gramStart"/>
-      <w:r>
+        <w:t>Device                                      Boot  Start      End  Sectors  Size Id Type</w:t>
+      </w:r>
+    </w:p>
+    <w:p>
+      <w:pPr>
+        <w:pStyle w:val="NurText"/>
         <w:rPr>
           <w:rFonts w:ascii="Consolas" w:hAnsi="Consolas"/>
           <w:sz w:val="16"/>
           <w:szCs w:val="16"/>
           <w:lang w:val="en-GB"/>
         </w:rPr>
-        <w:t>Boot  Start</w:t>
-      </w:r>
-      <w:proofErr w:type="gramEnd"/>
+      </w:pPr>
       <w:r>
         <w:rPr>
           <w:rFonts w:ascii="Consolas" w:hAnsi="Consolas"/>
@@ -366,7 +366,7 @@
           <w:szCs w:val="16"/>
           <w:lang w:val="en-GB"/>
         </w:rPr>
-        <w:t xml:space="preserve">      End  Sectors  Size Id Type</w:t>
+        <w:t>2021-10-30-raspios-bullseye-armhf-full.img1        8192   532479   524288  256M  c W95 FAT32 (LBA)</w:t>
       </w:r>
     </w:p>
     <w:p>
@@ -386,9 +386,137 @@
           <w:szCs w:val="16"/>
           <w:lang w:val="en-GB"/>
         </w:rPr>
-        <w:t xml:space="preserve">2021-10-30-raspios-bullseye-armhf-full.img1        8192   532479   </w:t>
-      </w:r>
-      <w:proofErr w:type="gramStart"/>
+        <w:t>2021-10-30-raspios-bullseye-armhf-full.img2      532480 18096127 17563648  8.4G 83 Linux</w:t>
+      </w:r>
+    </w:p>
+    <w:p>
+      <w:pPr>
+        <w:pStyle w:val="NurText"/>
+        <w:rPr>
+          <w:lang w:val="en-GB"/>
+        </w:rPr>
+      </w:pPr>
+    </w:p>
+    <w:p>
+      <w:pPr>
+        <w:pStyle w:val="NurText"/>
+        <w:rPr>
+          <w:lang w:val="en-GB"/>
+        </w:rPr>
+      </w:pPr>
+      <w:r>
+        <w:rPr>
+          <w:lang w:val="en-GB"/>
+        </w:rPr>
+        <w:t>Since the sectors are 512 bytes</w:t>
+      </w:r>
+      <w:r>
+        <w:rPr>
+          <w:lang w:val="en-GB"/>
+        </w:rPr>
+        <w:t xml:space="preserve"> </w:t>
+      </w:r>
+      <w:r>
+        <w:rPr>
+          <w:lang w:val="en-GB"/>
+        </w:rPr>
+        <w:t xml:space="preserve">in length, </w:t>
+      </w:r>
+      <w:r>
+        <w:rPr>
+          <w:lang w:val="en-GB"/>
+        </w:rPr>
+        <w:t xml:space="preserve">the first partition starts at offset 512 x 8192 = </w:t>
+      </w:r>
+      <w:r>
+        <w:rPr>
+          <w:lang w:val="en-GB"/>
+        </w:rPr>
+        <w:t>4194304</w:t>
+      </w:r>
+      <w:r>
+        <w:rPr>
+          <w:lang w:val="en-GB"/>
+        </w:rPr>
+        <w:t xml:space="preserve"> and contains 524288 sectors, </w:t>
+      </w:r>
+      <w:r>
+        <w:rPr>
+          <w:lang w:val="en-GB"/>
+        </w:rPr>
+        <w:t>so</w:t>
+      </w:r>
+      <w:r>
+        <w:rPr>
+          <w:lang w:val="en-GB"/>
+        </w:rPr>
+        <w:t xml:space="preserve"> has size 512 x 524288 = </w:t>
+      </w:r>
+      <w:r>
+        <w:rPr>
+          <w:lang w:val="en-GB"/>
+        </w:rPr>
+        <w:t>268435456</w:t>
+      </w:r>
+      <w:r>
+        <w:rPr>
+          <w:lang w:val="en-GB"/>
+        </w:rPr>
+        <w:t xml:space="preserve">. The second partition starts at sector 532480, so its offset is 512 x 532480 = </w:t>
+      </w:r>
+      <w:r>
+        <w:rPr>
+          <w:lang w:val="en-GB"/>
+        </w:rPr>
+        <w:t>272629760</w:t>
+      </w:r>
+      <w:r>
+        <w:rPr>
+          <w:lang w:val="en-GB"/>
+        </w:rPr>
+        <w:t>.</w:t>
+      </w:r>
+    </w:p>
+    <w:p>
+      <w:pPr>
+        <w:pStyle w:val="NurText"/>
+        <w:rPr>
+          <w:lang w:val="en-GB"/>
+        </w:rPr>
+      </w:pPr>
+    </w:p>
+    <w:p>
+      <w:pPr>
+        <w:pStyle w:val="NurText"/>
+        <w:rPr>
+          <w:lang w:val="en-GB"/>
+        </w:rPr>
+      </w:pPr>
+      <w:r>
+        <w:rPr>
+          <w:lang w:val="en-GB"/>
+        </w:rPr>
+        <w:t>Create two directories as mount points:</w:t>
+      </w:r>
+    </w:p>
+    <w:p>
+      <w:pPr>
+        <w:pStyle w:val="NurText"/>
+        <w:rPr>
+          <w:lang w:val="en-GB"/>
+        </w:rPr>
+      </w:pPr>
+    </w:p>
+    <w:p>
+      <w:pPr>
+        <w:pStyle w:val="NurText"/>
+        <w:rPr>
+          <w:rFonts w:ascii="Consolas" w:hAnsi="Consolas"/>
+          <w:sz w:val="18"/>
+          <w:szCs w:val="18"/>
+          <w:lang w:val="en-GB"/>
+        </w:rPr>
+      </w:pPr>
       <w:r>
         <w:rPr>
           <w:rFonts w:ascii="Consolas" w:hAnsi="Consolas"/>
@@ -396,9 +524,79 @@
           <w:szCs w:val="16"/>
           <w:lang w:val="en-GB"/>
         </w:rPr>
-        <w:t>524288  256</w:t>
-      </w:r>
-      <w:proofErr w:type="gramEnd"/>
+        <w:t xml:space="preserve">$ </w:t>
+      </w:r>
+      <w:proofErr w:type="spellStart"/>
+      <w:r>
+        <w:rPr>
+          <w:rFonts w:ascii="Consolas" w:hAnsi="Consolas"/>
+          <w:sz w:val="18"/>
+          <w:szCs w:val="18"/>
+          <w:lang w:val="en-GB"/>
+        </w:rPr>
+        <w:t>sudo</w:t>
+      </w:r>
+      <w:proofErr w:type="spellEnd"/>
+      <w:r>
+        <w:rPr>
+          <w:rFonts w:ascii="Consolas" w:hAnsi="Consolas"/>
+          <w:sz w:val="18"/>
+          <w:szCs w:val="18"/>
+          <w:lang w:val="en-GB"/>
+        </w:rPr>
+        <w:t xml:space="preserve"> </w:t>
+      </w:r>
+      <w:proofErr w:type="spellStart"/>
+      <w:r>
+        <w:rPr>
+          <w:rFonts w:ascii="Consolas" w:hAnsi="Consolas"/>
+          <w:sz w:val="18"/>
+          <w:szCs w:val="18"/>
+          <w:lang w:val="en-GB"/>
+        </w:rPr>
+        <w:t>mkdir</w:t>
+      </w:r>
+      <w:proofErr w:type="spellEnd"/>
+      <w:r>
+        <w:rPr>
+          <w:rFonts w:ascii="Consolas" w:hAnsi="Consolas"/>
+          <w:sz w:val="18"/>
+          <w:szCs w:val="18"/>
+          <w:lang w:val="en-GB"/>
+        </w:rPr>
+        <w:t xml:space="preserve"> /</w:t>
+      </w:r>
+      <w:proofErr w:type="spellStart"/>
+      <w:r>
+        <w:rPr>
+          <w:rFonts w:ascii="Consolas" w:hAnsi="Consolas"/>
+          <w:sz w:val="18"/>
+          <w:szCs w:val="18"/>
+          <w:lang w:val="en-GB"/>
+        </w:rPr>
+        <w:t>mnt</w:t>
+      </w:r>
+      <w:proofErr w:type="spellEnd"/>
+      <w:r>
+        <w:rPr>
+          <w:rFonts w:ascii="Consolas" w:hAnsi="Consolas"/>
+          <w:sz w:val="18"/>
+          <w:szCs w:val="18"/>
+          <w:lang w:val="en-GB"/>
+        </w:rPr>
+        <w:t>/2021-10-30-raspios-bullseye-armhf-full.img1</w:t>
+      </w:r>
+    </w:p>
+    <w:p>
+      <w:pPr>
+        <w:pStyle w:val="NurText"/>
+        <w:rPr>
+          <w:rFonts w:ascii="Consolas" w:hAnsi="Consolas"/>
+          <w:sz w:val="18"/>
+          <w:szCs w:val="18"/>
+          <w:lang w:val="en-GB"/>
+        </w:rPr>
+      </w:pPr>
       <w:r>
         <w:rPr>
           <w:rFonts w:ascii="Consolas" w:hAnsi="Consolas"/>
@@ -406,18 +604,199 @@
           <w:szCs w:val="16"/>
           <w:lang w:val="en-GB"/>
         </w:rPr>
-        <w:t>M  c W95 FAT32 (LBA)</w:t>
-      </w:r>
-    </w:p>
-    <w:p>
-      <w:pPr>
-        <w:pStyle w:val="NurText"/>
+        <w:t xml:space="preserve">$ </w:t>
+      </w:r>
+      <w:proofErr w:type="spellStart"/>
+      <w:r>
+        <w:rPr>
+          <w:rFonts w:ascii="Consolas" w:hAnsi="Consolas"/>
+          <w:sz w:val="18"/>
+          <w:szCs w:val="18"/>
+          <w:lang w:val="en-GB"/>
+        </w:rPr>
+        <w:t>sudo</w:t>
+      </w:r>
+      <w:proofErr w:type="spellEnd"/>
+      <w:r>
+        <w:rPr>
+          <w:rFonts w:ascii="Consolas" w:hAnsi="Consolas"/>
+          <w:sz w:val="18"/>
+          <w:szCs w:val="18"/>
+          <w:lang w:val="en-GB"/>
+        </w:rPr>
+        <w:t xml:space="preserve"> </w:t>
+      </w:r>
+      <w:proofErr w:type="spellStart"/>
+      <w:r>
+        <w:rPr>
+          <w:rFonts w:ascii="Consolas" w:hAnsi="Consolas"/>
+          <w:sz w:val="18"/>
+          <w:szCs w:val="18"/>
+          <w:lang w:val="en-GB"/>
+        </w:rPr>
+        <w:t>mkdir</w:t>
+      </w:r>
+      <w:proofErr w:type="spellEnd"/>
+      <w:r>
+        <w:rPr>
+          <w:rFonts w:ascii="Consolas" w:hAnsi="Consolas"/>
+          <w:sz w:val="18"/>
+          <w:szCs w:val="18"/>
+          <w:lang w:val="en-GB"/>
+        </w:rPr>
+        <w:t xml:space="preserve"> /</w:t>
+      </w:r>
+      <w:proofErr w:type="spellStart"/>
+      <w:r>
+        <w:rPr>
+          <w:rFonts w:ascii="Consolas" w:hAnsi="Consolas"/>
+          <w:sz w:val="18"/>
+          <w:szCs w:val="18"/>
+          <w:lang w:val="en-GB"/>
+        </w:rPr>
+        <w:t>mnt</w:t>
+      </w:r>
+      <w:proofErr w:type="spellEnd"/>
+      <w:r>
+        <w:rPr>
+          <w:rFonts w:ascii="Consolas" w:hAnsi="Consolas"/>
+          <w:sz w:val="18"/>
+          <w:szCs w:val="18"/>
+          <w:lang w:val="en-GB"/>
+        </w:rPr>
+        <w:t>/2021-10-30-raspios-bullseye-armhf-full.img</w:t>
+      </w:r>
+    </w:p>
+    <w:p>
+      <w:pPr>
+        <w:pStyle w:val="NurText"/>
+        <w:rPr>
+          <w:lang w:val="en-GB"/>
+        </w:rPr>
+      </w:pPr>
+    </w:p>
+    <w:p>
+      <w:pPr>
+        <w:pStyle w:val="NurText"/>
+        <w:rPr>
+          <w:lang w:val="en-GB"/>
+        </w:rPr>
+      </w:pPr>
+      <w:r>
+        <w:rPr>
+          <w:lang w:val="en-GB"/>
+        </w:rPr>
+        <w:t>Then mount the images:</w:t>
+      </w:r>
+    </w:p>
+    <w:p>
+      <w:pPr>
+        <w:pStyle w:val="NurText"/>
+        <w:rPr>
+          <w:lang w:val="en-GB"/>
+        </w:rPr>
+      </w:pPr>
+    </w:p>
+    <w:p>
+      <w:pPr>
+        <w:pStyle w:val="NurText"/>
+        <w:rPr>
+          <w:rFonts w:ascii="Consolas" w:hAnsi="Consolas"/>
+          <w:sz w:val="18"/>
+          <w:szCs w:val="18"/>
+          <w:lang w:val="en-GB"/>
+        </w:rPr>
+      </w:pPr>
+      <w:r>
         <w:rPr>
           <w:rFonts w:ascii="Consolas" w:hAnsi="Consolas"/>
           <w:sz w:val="16"/>
           <w:szCs w:val="16"/>
           <w:lang w:val="en-GB"/>
         </w:rPr>
+        <w:t xml:space="preserve">$ </w:t>
+      </w:r>
+      <w:proofErr w:type="spellStart"/>
+      <w:r>
+        <w:rPr>
+          <w:rFonts w:ascii="Consolas" w:hAnsi="Consolas"/>
+          <w:sz w:val="18"/>
+          <w:szCs w:val="18"/>
+          <w:lang w:val="en-GB"/>
+        </w:rPr>
+        <w:t>sudo</w:t>
+      </w:r>
+      <w:proofErr w:type="spellEnd"/>
+      <w:r>
+        <w:rPr>
+          <w:rFonts w:ascii="Consolas" w:hAnsi="Consolas"/>
+          <w:sz w:val="18"/>
+          <w:szCs w:val="18"/>
+          <w:lang w:val="en-GB"/>
+        </w:rPr>
+        <w:t xml:space="preserve"> mount -v -o offset=4194304,sizelimit=268435456 -t </w:t>
+      </w:r>
+      <w:proofErr w:type="spellStart"/>
+      <w:r>
+        <w:rPr>
+          <w:rFonts w:ascii="Consolas" w:hAnsi="Consolas"/>
+          <w:sz w:val="18"/>
+          <w:szCs w:val="18"/>
+          <w:lang w:val="en-GB"/>
+        </w:rPr>
+        <w:t>vfat</w:t>
+      </w:r>
+      <w:proofErr w:type="spellEnd"/>
+      <w:r>
+        <w:rPr>
+          <w:rFonts w:ascii="Consolas" w:hAnsi="Consolas"/>
+          <w:sz w:val="18"/>
+          <w:szCs w:val="18"/>
+          <w:lang w:val="en-GB"/>
+        </w:rPr>
+        <w:t xml:space="preserve"> 2021-10-30-raspios-bullseye-armhf-full.img /</w:t>
+      </w:r>
+      <w:proofErr w:type="spellStart"/>
+      <w:r>
+        <w:rPr>
+          <w:rFonts w:ascii="Consolas" w:hAnsi="Consolas"/>
+          <w:sz w:val="18"/>
+          <w:szCs w:val="18"/>
+          <w:lang w:val="en-GB"/>
+        </w:rPr>
+        <w:t>mnt</w:t>
+      </w:r>
+      <w:proofErr w:type="spellEnd"/>
+      <w:r>
+        <w:rPr>
+          <w:rFonts w:ascii="Consolas" w:hAnsi="Consolas"/>
+          <w:sz w:val="18"/>
+          <w:szCs w:val="18"/>
+          <w:lang w:val="en-GB"/>
+        </w:rPr>
+        <w:t>/2021-10-30-raspios-bullseye-armhf-full.img1</w:t>
+      </w:r>
+    </w:p>
+    <w:p>
+      <w:pPr>
+        <w:pStyle w:val="NurText"/>
+        <w:rPr>
+          <w:rFonts w:ascii="Consolas" w:hAnsi="Consolas"/>
+          <w:sz w:val="18"/>
+          <w:szCs w:val="18"/>
+          <w:lang w:val="en-GB"/>
+        </w:rPr>
+      </w:pPr>
+    </w:p>
+    <w:p>
+      <w:pPr>
+        <w:pStyle w:val="NurText"/>
+        <w:rPr>
+          <w:rFonts w:ascii="Consolas" w:hAnsi="Consolas"/>
+          <w:sz w:val="18"/>
+          <w:szCs w:val="18"/>
+          <w:lang w:val="en-GB"/>
+        </w:rPr>
       </w:pPr>
       <w:r>
         <w:rPr>
@@ -426,9 +805,138 @@
           <w:szCs w:val="16"/>
           <w:lang w:val="en-GB"/>
         </w:rPr>
-        <w:t xml:space="preserve">2021-10-30-raspios-bullseye-armhf-full.img2      532480 18096127 </w:t>
-      </w:r>
-      <w:proofErr w:type="gramStart"/>
+        <w:t xml:space="preserve">$ </w:t>
+      </w:r>
+      <w:proofErr w:type="spellStart"/>
+      <w:r>
+        <w:rPr>
+          <w:rFonts w:ascii="Consolas" w:hAnsi="Consolas"/>
+          <w:sz w:val="18"/>
+          <w:szCs w:val="18"/>
+          <w:lang w:val="en-GB"/>
+        </w:rPr>
+        <w:t>sudo</w:t>
+      </w:r>
+      <w:proofErr w:type="spellEnd"/>
+      <w:r>
+        <w:rPr>
+          <w:rFonts w:ascii="Consolas" w:hAnsi="Consolas"/>
+          <w:sz w:val="18"/>
+          <w:szCs w:val="18"/>
+          <w:lang w:val="en-GB"/>
+        </w:rPr>
+        <w:t xml:space="preserve"> mount -v -o offset=272629760 -t ext4 2021-10-30-raspios-bullseye-armhf-full.img /</w:t>
+      </w:r>
+      <w:proofErr w:type="spellStart"/>
+      <w:r>
+        <w:rPr>
+          <w:rFonts w:ascii="Consolas" w:hAnsi="Consolas"/>
+          <w:sz w:val="18"/>
+          <w:szCs w:val="18"/>
+          <w:lang w:val="en-GB"/>
+        </w:rPr>
+        <w:t>mnt</w:t>
+      </w:r>
+      <w:proofErr w:type="spellEnd"/>
+      <w:r>
+        <w:rPr>
+          <w:rFonts w:ascii="Consolas" w:hAnsi="Consolas"/>
+          <w:sz w:val="18"/>
+          <w:szCs w:val="18"/>
+          <w:lang w:val="en-GB"/>
+        </w:rPr>
+        <w:t>/2021-10-30-raspios-bullseye-armhf-full.img2</w:t>
+      </w:r>
+    </w:p>
+    <w:p>
+      <w:pPr>
+        <w:pStyle w:val="NurText"/>
+        <w:rPr>
+          <w:lang w:val="en-GB"/>
+        </w:rPr>
+      </w:pPr>
+    </w:p>
+    <w:p>
+      <w:pPr>
+        <w:pStyle w:val="NurText"/>
+        <w:rPr>
+          <w:lang w:val="en-GB"/>
+        </w:rPr>
+      </w:pPr>
+      <w:r>
+        <w:rPr>
+          <w:lang w:val="en-GB"/>
+        </w:rPr>
+        <w:t xml:space="preserve">Copy the contents of the </w:t>
+      </w:r>
+      <w:proofErr w:type="spellStart"/>
+      <w:r>
+        <w:rPr>
+          <w:lang w:val="en-GB"/>
+        </w:rPr>
+        <w:t>os</w:t>
+      </w:r>
+      <w:proofErr w:type="spellEnd"/>
+      <w:r>
+        <w:rPr>
+          <w:lang w:val="en-GB"/>
+        </w:rPr>
+        <w:t xml:space="preserve"> directory into </w:t>
+      </w:r>
+      <w:r>
+        <w:rPr>
+          <w:rFonts w:ascii="Consolas" w:hAnsi="Consolas"/>
+          <w:sz w:val="18"/>
+          <w:szCs w:val="18"/>
+          <w:lang w:val="en-GB"/>
+        </w:rPr>
+        <w:t>/</w:t>
+      </w:r>
+      <w:proofErr w:type="spellStart"/>
+      <w:r>
+        <w:rPr>
+          <w:rFonts w:ascii="Consolas" w:hAnsi="Consolas"/>
+          <w:sz w:val="18"/>
+          <w:szCs w:val="18"/>
+          <w:lang w:val="en-GB"/>
+        </w:rPr>
+        <w:t>mnt</w:t>
+      </w:r>
+      <w:proofErr w:type="spellEnd"/>
+      <w:r>
+        <w:rPr>
+          <w:rFonts w:ascii="Consolas" w:hAnsi="Consolas"/>
+          <w:sz w:val="18"/>
+          <w:szCs w:val="18"/>
+          <w:lang w:val="en-GB"/>
+        </w:rPr>
+        <w:t>/2021-10-30-raspios-bullseye-armhf-full.img2/</w:t>
+      </w:r>
+      <w:r>
+        <w:rPr>
+          <w:lang w:val="en-GB"/>
+        </w:rPr>
+        <w:t>:</w:t>
+      </w:r>
+    </w:p>
+    <w:p>
+      <w:pPr>
+        <w:pStyle w:val="NurText"/>
+        <w:rPr>
+          <w:lang w:val="en-GB"/>
+        </w:rPr>
+      </w:pPr>
+    </w:p>
+    <w:p>
+      <w:pPr>
+        <w:pStyle w:val="NurText"/>
+        <w:rPr>
+          <w:rFonts w:ascii="Consolas" w:hAnsi="Consolas"/>
+          <w:sz w:val="18"/>
+          <w:szCs w:val="18"/>
+          <w:lang w:val="en-GB"/>
+        </w:rPr>
+      </w:pPr>
       <w:r>
         <w:rPr>
           <w:rFonts w:ascii="Consolas" w:hAnsi="Consolas"/>
@@ -436,9 +944,425 @@
           <w:szCs w:val="16"/>
           <w:lang w:val="en-GB"/>
         </w:rPr>
-        <w:t>17563648  8.4G</w:t>
-      </w:r>
-      <w:proofErr w:type="gramEnd"/>
+        <w:t xml:space="preserve">$ </w:t>
+      </w:r>
+      <w:proofErr w:type="spellStart"/>
+      <w:r>
+        <w:rPr>
+          <w:rFonts w:ascii="Consolas" w:hAnsi="Consolas"/>
+          <w:sz w:val="18"/>
+          <w:szCs w:val="18"/>
+          <w:lang w:val="en-GB"/>
+        </w:rPr>
+        <w:t>sudo</w:t>
+      </w:r>
+      <w:proofErr w:type="spellEnd"/>
+      <w:r>
+        <w:rPr>
+          <w:rFonts w:ascii="Consolas" w:hAnsi="Consolas"/>
+          <w:sz w:val="18"/>
+          <w:szCs w:val="18"/>
+          <w:lang w:val="en-GB"/>
+        </w:rPr>
+        <w:t xml:space="preserve"> </w:t>
+      </w:r>
+      <w:r>
+        <w:rPr>
+          <w:rFonts w:ascii="Consolas" w:hAnsi="Consolas"/>
+          <w:sz w:val="18"/>
+          <w:szCs w:val="18"/>
+          <w:lang w:val="en-GB"/>
+        </w:rPr>
+        <w:t xml:space="preserve">cp -R </w:t>
+      </w:r>
+      <w:proofErr w:type="spellStart"/>
+      <w:r>
+        <w:rPr>
+          <w:rFonts w:ascii="Consolas" w:hAnsi="Consolas"/>
+          <w:sz w:val="18"/>
+          <w:szCs w:val="18"/>
+          <w:lang w:val="en-GB"/>
+        </w:rPr>
+        <w:t>os</w:t>
+      </w:r>
+      <w:proofErr w:type="spellEnd"/>
+      <w:r>
+        <w:rPr>
+          <w:rFonts w:ascii="Consolas" w:hAnsi="Consolas"/>
+          <w:sz w:val="18"/>
+          <w:szCs w:val="18"/>
+          <w:lang w:val="en-GB"/>
+        </w:rPr>
+        <w:t>/</w:t>
+      </w:r>
+      <w:r>
+        <w:rPr>
+          <w:rFonts w:ascii="Consolas" w:hAnsi="Consolas"/>
+          <w:sz w:val="18"/>
+          <w:szCs w:val="18"/>
+          <w:lang w:val="en-GB"/>
+        </w:rPr>
+        <w:t>*</w:t>
+      </w:r>
+      <w:r>
+        <w:rPr>
+          <w:rFonts w:ascii="Consolas" w:hAnsi="Consolas"/>
+          <w:sz w:val="18"/>
+          <w:szCs w:val="18"/>
+          <w:lang w:val="en-GB"/>
+        </w:rPr>
+        <w:t xml:space="preserve"> </w:t>
+      </w:r>
+      <w:r>
+        <w:rPr>
+          <w:rFonts w:ascii="Consolas" w:hAnsi="Consolas"/>
+          <w:sz w:val="18"/>
+          <w:szCs w:val="18"/>
+          <w:lang w:val="en-GB"/>
+        </w:rPr>
+        <w:t>/</w:t>
+      </w:r>
+      <w:proofErr w:type="spellStart"/>
+      <w:r>
+        <w:rPr>
+          <w:rFonts w:ascii="Consolas" w:hAnsi="Consolas"/>
+          <w:sz w:val="18"/>
+          <w:szCs w:val="18"/>
+          <w:lang w:val="en-GB"/>
+        </w:rPr>
+        <w:t>mnt</w:t>
+      </w:r>
+      <w:proofErr w:type="spellEnd"/>
+      <w:r>
+        <w:rPr>
+          <w:rFonts w:ascii="Consolas" w:hAnsi="Consolas"/>
+          <w:sz w:val="18"/>
+          <w:szCs w:val="18"/>
+          <w:lang w:val="en-GB"/>
+        </w:rPr>
+        <w:t>/2021-10-30-raspios-bullseye-armhf-full.img2/</w:t>
+      </w:r>
+    </w:p>
+    <w:p>
+      <w:pPr>
+        <w:pStyle w:val="NurText"/>
+        <w:rPr>
+          <w:lang w:val="en-GB"/>
+        </w:rPr>
+      </w:pPr>
+    </w:p>
+    <w:p>
+      <w:pPr>
+        <w:pStyle w:val="NurText"/>
+        <w:rPr>
+          <w:lang w:val="en-GB"/>
+        </w:rPr>
+      </w:pPr>
+      <w:r>
+        <w:rPr>
+          <w:lang w:val="en-GB"/>
+        </w:rPr>
+        <w:t xml:space="preserve">Edit </w:t>
+      </w:r>
+      <w:r>
+        <w:rPr>
+          <w:rFonts w:ascii="Consolas" w:hAnsi="Consolas"/>
+          <w:sz w:val="18"/>
+          <w:szCs w:val="18"/>
+          <w:lang w:val="en-GB"/>
+        </w:rPr>
+        <w:t>/mnt/2021-10-30-raspios-bullseye-armhf-full.img2</w:t>
+      </w:r>
+      <w:r>
+        <w:rPr>
+          <w:rFonts w:ascii="Consolas" w:hAnsi="Consolas"/>
+          <w:sz w:val="18"/>
+          <w:szCs w:val="18"/>
+          <w:lang w:val="en-GB"/>
+        </w:rPr>
+        <w:t>/etc/machine-info</w:t>
+      </w:r>
+      <w:r>
+        <w:rPr>
+          <w:lang w:val="en-GB"/>
+        </w:rPr>
+        <w:t xml:space="preserve"> to give your Pi a meaningful name</w:t>
+      </w:r>
+      <w:r>
+        <w:rPr>
+          <w:lang w:val="en-GB"/>
+        </w:rPr>
+        <w:t xml:space="preserve"> (</w:t>
+      </w:r>
+      <w:proofErr w:type="spellStart"/>
+      <w:r>
+        <w:rPr>
+          <w:lang w:val="en-GB"/>
+        </w:rPr>
+        <w:t>sudo</w:t>
+      </w:r>
+      <w:proofErr w:type="spellEnd"/>
+      <w:r>
+        <w:rPr>
+          <w:lang w:val="en-GB"/>
+        </w:rPr>
+        <w:t xml:space="preserve"> required</w:t>
+      </w:r>
+      <w:r>
+        <w:rPr>
+          <w:lang w:val="en-GB"/>
+        </w:rPr>
+        <w:t xml:space="preserve"> to change this file</w:t>
+      </w:r>
+      <w:r>
+        <w:rPr>
+          <w:lang w:val="en-GB"/>
+        </w:rPr>
+        <w:t>)</w:t>
+      </w:r>
+      <w:r>
+        <w:rPr>
+          <w:lang w:val="en-GB"/>
+        </w:rPr>
+        <w:t>.</w:t>
+      </w:r>
+    </w:p>
+    <w:p>
+      <w:pPr>
+        <w:pStyle w:val="NurText"/>
+        <w:rPr>
+          <w:lang w:val="en-GB"/>
+        </w:rPr>
+      </w:pPr>
+    </w:p>
+    <w:p>
+      <w:pPr>
+        <w:pStyle w:val="NurText"/>
+        <w:rPr>
+          <w:lang w:val="en-GB"/>
+        </w:rPr>
+      </w:pPr>
+      <w:r>
+        <w:rPr>
+          <w:lang w:val="en-GB"/>
+        </w:rPr>
+        <w:t xml:space="preserve">Edit </w:t>
+      </w:r>
+      <w:r>
+        <w:rPr>
+          <w:rFonts w:ascii="Consolas" w:hAnsi="Consolas"/>
+          <w:sz w:val="18"/>
+          <w:szCs w:val="18"/>
+          <w:lang w:val="en-GB"/>
+        </w:rPr>
+        <w:t>/</w:t>
+      </w:r>
+      <w:proofErr w:type="spellStart"/>
+      <w:r>
+        <w:rPr>
+          <w:rFonts w:ascii="Consolas" w:hAnsi="Consolas"/>
+          <w:sz w:val="18"/>
+          <w:szCs w:val="18"/>
+          <w:lang w:val="en-GB"/>
+        </w:rPr>
+        <w:t>mnt</w:t>
+      </w:r>
+      <w:proofErr w:type="spellEnd"/>
+      <w:r>
+        <w:rPr>
+          <w:rFonts w:ascii="Consolas" w:hAnsi="Consolas"/>
+          <w:sz w:val="18"/>
+          <w:szCs w:val="18"/>
+          <w:lang w:val="en-GB"/>
+        </w:rPr>
+        <w:t>/2021-10-30-raspios-bullseye-armhf-full.img2/</w:t>
+      </w:r>
+      <w:r>
+        <w:rPr>
+          <w:rFonts w:ascii="Consolas" w:hAnsi="Consolas"/>
+          <w:sz w:val="18"/>
+          <w:szCs w:val="18"/>
+          <w:lang w:val="en-GB"/>
+        </w:rPr>
+        <w:t>etc/</w:t>
+      </w:r>
+      <w:proofErr w:type="spellStart"/>
+      <w:r>
+        <w:rPr>
+          <w:rFonts w:ascii="Consolas" w:hAnsi="Consolas"/>
+          <w:sz w:val="18"/>
+          <w:szCs w:val="18"/>
+          <w:lang w:val="en-GB"/>
+        </w:rPr>
+        <w:t>rc.local</w:t>
+      </w:r>
+      <w:proofErr w:type="spellEnd"/>
+      <w:r>
+        <w:rPr>
+          <w:lang w:val="en-GB"/>
+        </w:rPr>
+        <w:t xml:space="preserve"> and add the following line at the bottom</w:t>
+      </w:r>
+      <w:r>
+        <w:rPr>
+          <w:lang w:val="en-GB"/>
+        </w:rPr>
+        <w:t xml:space="preserve">, before the line with </w:t>
+      </w:r>
+      <w:r>
+        <w:rPr>
+          <w:rFonts w:ascii="Consolas" w:hAnsi="Consolas"/>
+          <w:sz w:val="18"/>
+          <w:szCs w:val="18"/>
+          <w:lang w:val="en-GB"/>
+        </w:rPr>
+        <w:t>exit 0</w:t>
+      </w:r>
+      <w:r>
+        <w:rPr>
+          <w:lang w:val="en-GB"/>
+        </w:rPr>
+        <w:t xml:space="preserve"> (</w:t>
+      </w:r>
+      <w:proofErr w:type="spellStart"/>
+      <w:r>
+        <w:rPr>
+          <w:lang w:val="en-GB"/>
+        </w:rPr>
+        <w:t>sudo</w:t>
+      </w:r>
+      <w:proofErr w:type="spellEnd"/>
+      <w:r>
+        <w:rPr>
+          <w:lang w:val="en-GB"/>
+        </w:rPr>
+        <w:t xml:space="preserve"> required to change this file</w:t>
+      </w:r>
+      <w:r>
+        <w:rPr>
+          <w:lang w:val="en-GB"/>
+        </w:rPr>
+        <w:t>)</w:t>
+      </w:r>
+      <w:r>
+        <w:rPr>
+          <w:lang w:val="en-GB"/>
+        </w:rPr>
+        <w:t>:</w:t>
+      </w:r>
+    </w:p>
+    <w:p>
+      <w:pPr>
+        <w:pStyle w:val="NurText"/>
+        <w:rPr>
+          <w:lang w:val="en-GB"/>
+        </w:rPr>
+      </w:pPr>
+    </w:p>
+    <w:p>
+      <w:pPr>
+        <w:pStyle w:val="NurText"/>
+        <w:rPr>
+          <w:rFonts w:ascii="Consolas" w:hAnsi="Consolas"/>
+          <w:sz w:val="18"/>
+          <w:szCs w:val="18"/>
+          <w:lang w:val="en-GB"/>
+        </w:rPr>
+      </w:pPr>
+      <w:proofErr w:type="spellStart"/>
+      <w:r>
+        <w:rPr>
+          <w:rFonts w:ascii="Consolas" w:hAnsi="Consolas"/>
+          <w:sz w:val="18"/>
+          <w:szCs w:val="18"/>
+          <w:lang w:val="en-GB"/>
+        </w:rPr>
+        <w:t>sudo</w:t>
+      </w:r>
+      <w:proofErr w:type="spellEnd"/>
+      <w:r>
+        <w:rPr>
+          <w:rFonts w:ascii="Consolas" w:hAnsi="Consolas"/>
+          <w:sz w:val="18"/>
+          <w:szCs w:val="18"/>
+          <w:lang w:val="en-GB"/>
+        </w:rPr>
+        <w:t xml:space="preserve"> /home/pi/btserial.sh &amp;</w:t>
+      </w:r>
+    </w:p>
+    <w:p>
+      <w:pPr>
+        <w:pStyle w:val="NurText"/>
+        <w:rPr>
+          <w:lang w:val="en-GB"/>
+        </w:rPr>
+      </w:pPr>
+    </w:p>
+    <w:p>
+      <w:pPr>
+        <w:pStyle w:val="NurText"/>
+        <w:rPr>
+          <w:lang w:val="en-GB"/>
+        </w:rPr>
+      </w:pPr>
+      <w:r>
+        <w:rPr>
+          <w:lang w:val="en-GB"/>
+        </w:rPr>
+        <w:t xml:space="preserve">Make </w:t>
+      </w:r>
+      <w:r>
+        <w:rPr>
+          <w:rFonts w:ascii="Consolas" w:hAnsi="Consolas"/>
+          <w:sz w:val="18"/>
+          <w:szCs w:val="18"/>
+          <w:lang w:val="en-GB"/>
+        </w:rPr>
+        <w:t>/mnt/2021-10-30-raspios-bullseye-armhf-full.img2/</w:t>
+      </w:r>
+      <w:r>
+        <w:rPr>
+          <w:rFonts w:ascii="Consolas" w:hAnsi="Consolas"/>
+          <w:sz w:val="18"/>
+          <w:szCs w:val="18"/>
+          <w:lang w:val="en-GB"/>
+        </w:rPr>
+        <w:t>home/pi/btserial</w:t>
+      </w:r>
+      <w:r>
+        <w:rPr>
+          <w:rFonts w:ascii="Consolas" w:hAnsi="Consolas"/>
+          <w:sz w:val="18"/>
+          <w:szCs w:val="18"/>
+          <w:lang w:val="en-GB"/>
+        </w:rPr>
+        <w:t>.sh</w:t>
+      </w:r>
+      <w:r>
+        <w:rPr>
+          <w:lang w:val="en-GB"/>
+        </w:rPr>
+        <w:t xml:space="preserve"> executable:</w:t>
+      </w:r>
+    </w:p>
+    <w:p>
+      <w:pPr>
+        <w:pStyle w:val="NurText"/>
+        <w:rPr>
+          <w:lang w:val="en-GB"/>
+        </w:rPr>
+      </w:pPr>
+    </w:p>
+    <w:p>
+      <w:pPr>
+        <w:pStyle w:val="NurText"/>
+        <w:rPr>
+          <w:rFonts w:ascii="Consolas" w:hAnsi="Consolas"/>
+          <w:sz w:val="18"/>
+          <w:szCs w:val="18"/>
+          <w:lang w:val="en-GB"/>
+        </w:rPr>
+      </w:pPr>
       <w:r>
         <w:rPr>
           <w:rFonts w:ascii="Consolas" w:hAnsi="Consolas"/>
@@ -446,141 +1370,392 @@
           <w:szCs w:val="16"/>
           <w:lang w:val="en-GB"/>
         </w:rPr>
-        <w:t xml:space="preserve"> 83 Linux</w:t>
-      </w:r>
-    </w:p>
-    <w:p>
-      <w:pPr>
-        <w:pStyle w:val="NurText"/>
-        <w:rPr>
-          <w:lang w:val="en-GB"/>
-        </w:rPr>
-      </w:pPr>
-    </w:p>
-    <w:p>
-      <w:pPr>
-        <w:pStyle w:val="NurText"/>
-        <w:rPr>
-          <w:lang w:val="en-GB"/>
-        </w:rPr>
-      </w:pPr>
-      <w:r>
-        <w:rPr>
-          <w:lang w:val="en-GB"/>
-        </w:rPr>
-        <w:t>Since the sectors are 512 bytes</w:t>
-      </w:r>
-      <w:r>
-        <w:rPr>
-          <w:lang w:val="en-GB"/>
-        </w:rPr>
-        <w:t xml:space="preserve"> </w:t>
-      </w:r>
-      <w:r>
-        <w:rPr>
-          <w:lang w:val="en-GB"/>
-        </w:rPr>
-        <w:t xml:space="preserve">in length, </w:t>
-      </w:r>
-      <w:r>
-        <w:rPr>
-          <w:lang w:val="en-GB"/>
-        </w:rPr>
-        <w:t xml:space="preserve">the first partition starts at offset 512 x 8192 = </w:t>
-      </w:r>
-      <w:r>
-        <w:rPr>
-          <w:lang w:val="en-GB"/>
-        </w:rPr>
-        <w:t>4194304</w:t>
-      </w:r>
-      <w:r>
-        <w:rPr>
-          <w:lang w:val="en-GB"/>
-        </w:rPr>
-        <w:t xml:space="preserve"> and contains 524288 sectors, </w:t>
-      </w:r>
-      <w:r>
-        <w:rPr>
-          <w:lang w:val="en-GB"/>
-        </w:rPr>
-        <w:t>so</w:t>
-      </w:r>
-      <w:r>
-        <w:rPr>
-          <w:lang w:val="en-GB"/>
-        </w:rPr>
-        <w:t xml:space="preserve"> has size 512 x </w:t>
-      </w:r>
-      <w:r>
-        <w:rPr>
-          <w:lang w:val="en-GB"/>
-        </w:rPr>
-        <w:t>524288</w:t>
-      </w:r>
-      <w:r>
-        <w:rPr>
-          <w:lang w:val="en-GB"/>
-        </w:rPr>
-        <w:t xml:space="preserve"> = </w:t>
-      </w:r>
-      <w:r>
-        <w:rPr>
-          <w:lang w:val="en-GB"/>
-        </w:rPr>
-        <w:t>268435456</w:t>
-      </w:r>
-      <w:r>
-        <w:rPr>
-          <w:lang w:val="en-GB"/>
-        </w:rPr>
-        <w:t xml:space="preserve">. The second partition starts at sector 532480, so its offset is 512 x </w:t>
-      </w:r>
-      <w:r>
-        <w:rPr>
-          <w:lang w:val="en-GB"/>
-        </w:rPr>
-        <w:t>532480</w:t>
-      </w:r>
-      <w:r>
-        <w:rPr>
-          <w:lang w:val="en-GB"/>
-        </w:rPr>
-        <w:t xml:space="preserve"> = </w:t>
-      </w:r>
-      <w:r>
-        <w:rPr>
-          <w:lang w:val="en-GB"/>
-        </w:rPr>
-        <w:t>272629760</w:t>
-      </w:r>
-      <w:r>
-        <w:rPr>
-          <w:lang w:val="en-GB"/>
-        </w:rPr>
-        <w:t>.</w:t>
-      </w:r>
-    </w:p>
-    <w:p>
-      <w:pPr>
-        <w:pStyle w:val="NurText"/>
-        <w:rPr>
-          <w:lang w:val="en-GB"/>
-        </w:rPr>
-      </w:pPr>
-    </w:p>
-    <w:p>
-      <w:pPr>
-        <w:pStyle w:val="NurText"/>
-        <w:rPr>
-          <w:lang w:val="en-GB"/>
-        </w:rPr>
-      </w:pPr>
-      <w:r>
-        <w:rPr>
-          <w:lang w:val="en-GB"/>
-        </w:rPr>
-        <w:t>Create two directories as mount points:</w:t>
+        <w:t xml:space="preserve">$ </w:t>
+      </w:r>
+      <w:proofErr w:type="spellStart"/>
+      <w:r>
+        <w:rPr>
+          <w:rFonts w:ascii="Consolas" w:hAnsi="Consolas"/>
+          <w:sz w:val="18"/>
+          <w:szCs w:val="18"/>
+          <w:lang w:val="en-GB"/>
+        </w:rPr>
+        <w:t>chmod</w:t>
+      </w:r>
+      <w:proofErr w:type="spellEnd"/>
+      <w:r>
+        <w:rPr>
+          <w:rFonts w:ascii="Consolas" w:hAnsi="Consolas"/>
+          <w:sz w:val="18"/>
+          <w:szCs w:val="18"/>
+          <w:lang w:val="en-GB"/>
+        </w:rPr>
+        <w:t xml:space="preserve"> +x </w:t>
+      </w:r>
+      <w:r>
+        <w:rPr>
+          <w:rFonts w:ascii="Consolas" w:hAnsi="Consolas"/>
+          <w:sz w:val="18"/>
+          <w:szCs w:val="18"/>
+          <w:lang w:val="en-GB"/>
+        </w:rPr>
+        <w:t>/mnt/2021-10-30-raspios-bullseye-armhf-full.img2/</w:t>
+      </w:r>
+      <w:r>
+        <w:rPr>
+          <w:rFonts w:ascii="Consolas" w:hAnsi="Consolas"/>
+          <w:sz w:val="18"/>
+          <w:szCs w:val="18"/>
+          <w:lang w:val="en-GB"/>
+        </w:rPr>
+        <w:t>home/pi/btserial</w:t>
+      </w:r>
+      <w:r>
+        <w:rPr>
+          <w:rFonts w:ascii="Consolas" w:hAnsi="Consolas"/>
+          <w:sz w:val="18"/>
+          <w:szCs w:val="18"/>
+          <w:lang w:val="en-GB"/>
+        </w:rPr>
+        <w:t>.sh</w:t>
+      </w:r>
+    </w:p>
+    <w:p>
+      <w:pPr>
+        <w:pStyle w:val="NurText"/>
+        <w:rPr>
+          <w:lang w:val="en-GB"/>
+        </w:rPr>
+      </w:pPr>
+    </w:p>
+    <w:p>
+      <w:pPr>
+        <w:pStyle w:val="NurText"/>
+        <w:rPr>
+          <w:lang w:val="en-GB"/>
+        </w:rPr>
+      </w:pPr>
+      <w:r>
+        <w:rPr>
+          <w:lang w:val="en-GB"/>
+        </w:rPr>
+        <w:t xml:space="preserve">Validate that the file </w:t>
+      </w:r>
+      <w:r>
+        <w:rPr>
+          <w:rFonts w:ascii="Consolas" w:hAnsi="Consolas"/>
+          <w:sz w:val="18"/>
+          <w:szCs w:val="18"/>
+          <w:lang w:val="en-GB"/>
+        </w:rPr>
+        <w:t>/mnt/2021-10-30-raspios-bullseye-armhf-full.img2</w:t>
+      </w:r>
+      <w:r>
+        <w:rPr>
+          <w:rFonts w:ascii="Consolas" w:hAnsi="Consolas"/>
+          <w:sz w:val="18"/>
+          <w:szCs w:val="18"/>
+          <w:lang w:val="en-GB"/>
+        </w:rPr>
+        <w:t>/etc/bluetooth/main.conf</w:t>
+      </w:r>
+      <w:r>
+        <w:rPr>
+          <w:lang w:val="en-GB"/>
+        </w:rPr>
+        <w:t xml:space="preserve"> contains the following line</w:t>
+      </w:r>
+      <w:r>
+        <w:rPr>
+          <w:lang w:val="en-GB"/>
+        </w:rPr>
+        <w:t>s</w:t>
+      </w:r>
+      <w:r>
+        <w:rPr>
+          <w:lang w:val="en-GB"/>
+        </w:rPr>
+        <w:t>, and that they are uncommented</w:t>
+      </w:r>
+      <w:r>
+        <w:rPr>
+          <w:lang w:val="en-GB"/>
+        </w:rPr>
+        <w:t>:</w:t>
+      </w:r>
+    </w:p>
+    <w:p>
+      <w:pPr>
+        <w:pStyle w:val="NurText"/>
+        <w:rPr>
+          <w:lang w:val="en-GB"/>
+        </w:rPr>
+      </w:pPr>
+    </w:p>
+    <w:p>
+      <w:pPr>
+        <w:pStyle w:val="NurText"/>
+        <w:rPr>
+          <w:rFonts w:ascii="Consolas" w:hAnsi="Consolas"/>
+          <w:sz w:val="18"/>
+          <w:szCs w:val="18"/>
+          <w:lang w:val="en-GB"/>
+        </w:rPr>
+      </w:pPr>
+      <w:proofErr w:type="spellStart"/>
+      <w:r>
+        <w:rPr>
+          <w:rFonts w:ascii="Consolas" w:hAnsi="Consolas"/>
+          <w:sz w:val="18"/>
+          <w:szCs w:val="18"/>
+          <w:lang w:val="en-GB"/>
+        </w:rPr>
+        <w:lastRenderedPageBreak/>
+        <w:t>ControllerMode</w:t>
+      </w:r>
+      <w:proofErr w:type="spellEnd"/>
+      <w:r>
+        <w:rPr>
+          <w:rFonts w:ascii="Consolas" w:hAnsi="Consolas"/>
+          <w:sz w:val="18"/>
+          <w:szCs w:val="18"/>
+          <w:lang w:val="en-GB"/>
+        </w:rPr>
+        <w:t>=</w:t>
+      </w:r>
+      <w:proofErr w:type="spellStart"/>
+      <w:r>
+        <w:rPr>
+          <w:rFonts w:ascii="Consolas" w:hAnsi="Consolas"/>
+          <w:sz w:val="18"/>
+          <w:szCs w:val="18"/>
+          <w:lang w:val="en-GB"/>
+        </w:rPr>
+        <w:t>bredr</w:t>
+      </w:r>
+      <w:proofErr w:type="spellEnd"/>
+    </w:p>
+    <w:p>
+      <w:pPr>
+        <w:pStyle w:val="NurText"/>
+        <w:rPr>
+          <w:rFonts w:ascii="Consolas" w:hAnsi="Consolas"/>
+          <w:sz w:val="18"/>
+          <w:szCs w:val="18"/>
+          <w:lang w:val="en-GB"/>
+        </w:rPr>
+      </w:pPr>
+      <w:r>
+        <w:rPr>
+          <w:rFonts w:ascii="Consolas" w:hAnsi="Consolas"/>
+          <w:sz w:val="18"/>
+          <w:szCs w:val="18"/>
+          <w:lang w:val="en-GB"/>
+        </w:rPr>
+        <w:t>Privacy=off</w:t>
+      </w:r>
+    </w:p>
+    <w:p>
+      <w:pPr>
+        <w:pStyle w:val="NurText"/>
+        <w:rPr>
+          <w:rFonts w:ascii="Consolas" w:hAnsi="Consolas"/>
+          <w:sz w:val="18"/>
+          <w:szCs w:val="18"/>
+          <w:lang w:val="en-GB"/>
+        </w:rPr>
+      </w:pPr>
+      <w:proofErr w:type="spellStart"/>
+      <w:r>
+        <w:rPr>
+          <w:rFonts w:ascii="Consolas" w:hAnsi="Consolas"/>
+          <w:sz w:val="18"/>
+          <w:szCs w:val="18"/>
+          <w:lang w:val="en-GB"/>
+        </w:rPr>
+        <w:t>AutoEnable</w:t>
+      </w:r>
+      <w:proofErr w:type="spellEnd"/>
+      <w:r>
+        <w:rPr>
+          <w:rFonts w:ascii="Consolas" w:hAnsi="Consolas"/>
+          <w:sz w:val="18"/>
+          <w:szCs w:val="18"/>
+          <w:lang w:val="en-GB"/>
+        </w:rPr>
+        <w:t>=true</w:t>
+      </w:r>
+    </w:p>
+    <w:p>
+      <w:pPr>
+        <w:pStyle w:val="NurText"/>
+        <w:rPr>
+          <w:lang w:val="en-GB"/>
+        </w:rPr>
+      </w:pPr>
+    </w:p>
+    <w:p>
+      <w:pPr>
+        <w:pStyle w:val="NurText"/>
+        <w:rPr>
+          <w:lang w:val="en-GB"/>
+        </w:rPr>
+      </w:pPr>
+      <w:r>
+        <w:rPr>
+          <w:lang w:val="en-GB"/>
+        </w:rPr>
+        <w:t xml:space="preserve">There have been issues reported concerning Bluetooth not working out of the box on the </w:t>
+      </w:r>
+      <w:r>
+        <w:rPr>
+          <w:lang w:val="en-GB"/>
+        </w:rPr>
+        <w:t>Raspberry Pi 4 Model B</w:t>
+      </w:r>
+      <w:r>
+        <w:rPr>
+          <w:lang w:val="en-GB"/>
+        </w:rPr>
+        <w:t xml:space="preserve">, and I’ve encountered these issues too, </w:t>
+      </w:r>
+      <w:r>
+        <w:rPr>
+          <w:lang w:val="en-GB"/>
+        </w:rPr>
+        <w:t>but after some diagnosis, the above setting seemed to resolve this.</w:t>
+      </w:r>
+    </w:p>
+    <w:p>
+      <w:pPr>
+        <w:pStyle w:val="NurText"/>
+        <w:rPr>
+          <w:lang w:val="en-GB"/>
+        </w:rPr>
+      </w:pPr>
+    </w:p>
+    <w:p>
+      <w:pPr>
+        <w:pStyle w:val="NurText"/>
+        <w:rPr>
+          <w:rFonts w:asciiTheme="minorHAnsi" w:hAnsiTheme="minorHAnsi" w:cstheme="minorHAnsi"/>
+          <w:lang w:val="en-GB"/>
+        </w:rPr>
+      </w:pPr>
+      <w:r>
+        <w:rPr>
+          <w:rFonts w:asciiTheme="minorHAnsi" w:hAnsiTheme="minorHAnsi" w:cstheme="minorHAnsi"/>
+          <w:lang w:val="en-GB"/>
+        </w:rPr>
+        <w:t xml:space="preserve">The setting </w:t>
+      </w:r>
+      <w:proofErr w:type="spellStart"/>
+      <w:r>
+        <w:rPr>
+          <w:rFonts w:ascii="Consolas" w:hAnsi="Consolas"/>
+          <w:sz w:val="18"/>
+          <w:szCs w:val="18"/>
+          <w:lang w:val="en-GB"/>
+        </w:rPr>
+        <w:t>ControllerMode</w:t>
+      </w:r>
+      <w:proofErr w:type="spellEnd"/>
+      <w:r>
+        <w:rPr>
+          <w:rFonts w:ascii="Consolas" w:hAnsi="Consolas"/>
+          <w:sz w:val="18"/>
+          <w:szCs w:val="18"/>
+          <w:lang w:val="en-GB"/>
+        </w:rPr>
+        <w:t>=</w:t>
+      </w:r>
+      <w:r>
+        <w:rPr>
+          <w:rFonts w:ascii="Consolas" w:hAnsi="Consolas"/>
+          <w:sz w:val="18"/>
+          <w:szCs w:val="18"/>
+          <w:lang w:val="en-GB"/>
+        </w:rPr>
+        <w:t>le</w:t>
+      </w:r>
+      <w:r>
+        <w:rPr>
+          <w:rFonts w:asciiTheme="minorHAnsi" w:hAnsiTheme="minorHAnsi" w:cstheme="minorHAnsi"/>
+          <w:lang w:val="en-GB"/>
+        </w:rPr>
+        <w:t xml:space="preserve"> has also been proven to work for some users.</w:t>
+      </w:r>
+      <w:r>
+        <w:rPr>
+          <w:rFonts w:asciiTheme="minorHAnsi" w:hAnsiTheme="minorHAnsi" w:cstheme="minorHAnsi"/>
+          <w:lang w:val="en-GB"/>
+        </w:rPr>
+        <w:t xml:space="preserve"> You may need to experiment.</w:t>
+      </w:r>
+      <w:r>
+        <w:rPr>
+          <w:rFonts w:asciiTheme="minorHAnsi" w:hAnsiTheme="minorHAnsi" w:cstheme="minorHAnsi"/>
+          <w:lang w:val="en-GB"/>
+        </w:rPr>
+        <w:t xml:space="preserve"> Once I’d logged on via SSH, and then via VNC, I was able to pair with mobile phones and a PC and log into the shell on the Pi. (Connecting from a PC uses a COM port, see below).</w:t>
+      </w:r>
+    </w:p>
+    <w:p>
+      <w:pPr>
+        <w:pStyle w:val="NurText"/>
+        <w:rPr>
+          <w:lang w:val="en-GB"/>
+        </w:rPr>
+      </w:pPr>
+    </w:p>
+    <w:p>
+      <w:pPr>
+        <w:pStyle w:val="NurText"/>
+        <w:rPr>
+          <w:lang w:val="en-GB"/>
+        </w:rPr>
+      </w:pPr>
+      <w:r>
+        <w:rPr>
+          <w:lang w:val="en-GB"/>
+        </w:rPr>
+        <w:t xml:space="preserve">The Raspberry Pi Imager has advanced options for setting up your </w:t>
+      </w:r>
+      <w:proofErr w:type="spellStart"/>
+      <w:r>
+        <w:rPr>
+          <w:lang w:val="en-GB"/>
+        </w:rPr>
+        <w:t>Wifi</w:t>
+      </w:r>
+      <w:proofErr w:type="spellEnd"/>
+      <w:r>
+        <w:rPr>
+          <w:lang w:val="en-GB"/>
+        </w:rPr>
+        <w:t xml:space="preserve"> on the first boot. See below for details.</w:t>
+      </w:r>
+    </w:p>
+    <w:p>
+      <w:pPr>
+        <w:pStyle w:val="NurText"/>
+        <w:rPr>
+          <w:lang w:val="en-GB"/>
+        </w:rPr>
+      </w:pPr>
+    </w:p>
+    <w:p>
+      <w:pPr>
+        <w:pStyle w:val="NurText"/>
+        <w:rPr>
+          <w:lang w:val="en-GB"/>
+        </w:rPr>
+      </w:pPr>
+      <w:r>
+        <w:rPr>
+          <w:lang w:val="en-GB"/>
+        </w:rPr>
+        <w:t>Unmount the partitions in WSL:</w:t>
       </w:r>
     </w:p>
     <w:p>
@@ -638,7 +1813,7 @@
           <w:szCs w:val="18"/>
           <w:lang w:val="en-GB"/>
         </w:rPr>
-        <w:t>mkdir</w:t>
+        <w:t>umount</w:t>
       </w:r>
       <w:proofErr w:type="spellEnd"/>
       <w:r>
@@ -668,16 +1843,25 @@
           <w:szCs w:val="18"/>
           <w:lang w:val="en-GB"/>
         </w:rPr>
+        <w:t>/2021-10-30-raspios-bullseye-armhf-full.img</w:t>
+      </w:r>
+      <w:r>
+        <w:rPr>
+          <w:rFonts w:ascii="Consolas" w:hAnsi="Consolas"/>
+          <w:sz w:val="18"/>
+          <w:szCs w:val="18"/>
+          <w:lang w:val="en-GB"/>
+        </w:rPr>
+        <w:t>1</w:t>
+      </w:r>
+      <w:r>
+        <w:rPr>
+          <w:rFonts w:ascii="Consolas" w:hAnsi="Consolas"/>
+          <w:sz w:val="18"/>
+          <w:szCs w:val="18"/>
+          <w:lang w:val="en-GB"/>
+        </w:rPr>
         <w:t>/</w:t>
-      </w:r>
-      <w:r>
-        <w:rPr>
-          <w:rFonts w:ascii="Consolas" w:hAnsi="Consolas"/>
-          <w:sz w:val="18"/>
-          <w:szCs w:val="18"/>
-          <w:lang w:val="en-GB"/>
-        </w:rPr>
-        <w:t>2021-10-30-raspios-bullseye-armhf-full.img1</w:t>
       </w:r>
     </w:p>
     <w:p>
@@ -727,7 +1911,7 @@
           <w:szCs w:val="18"/>
           <w:lang w:val="en-GB"/>
         </w:rPr>
-        <w:t>mkdir</w:t>
+        <w:t>umount</w:t>
       </w:r>
       <w:proofErr w:type="spellEnd"/>
       <w:r>
@@ -757,1056 +1941,7 @@
           <w:szCs w:val="18"/>
           <w:lang w:val="en-GB"/>
         </w:rPr>
-        <w:t>/2021-10-30-raspios-bullseye-armhf-full.img</w:t>
-      </w:r>
-    </w:p>
-    <w:p>
-      <w:pPr>
-        <w:pStyle w:val="NurText"/>
-        <w:rPr>
-          <w:lang w:val="en-GB"/>
-        </w:rPr>
-      </w:pPr>
-    </w:p>
-    <w:p>
-      <w:pPr>
-        <w:pStyle w:val="NurText"/>
-        <w:rPr>
-          <w:lang w:val="en-GB"/>
-        </w:rPr>
-      </w:pPr>
-      <w:r>
-        <w:rPr>
-          <w:lang w:val="en-GB"/>
-        </w:rPr>
-        <w:t>Then mount the images:</w:t>
-      </w:r>
-    </w:p>
-    <w:p>
-      <w:pPr>
-        <w:pStyle w:val="NurText"/>
-        <w:rPr>
-          <w:lang w:val="en-GB"/>
-        </w:rPr>
-      </w:pPr>
-    </w:p>
-    <w:p>
-      <w:pPr>
-        <w:pStyle w:val="NurText"/>
-        <w:rPr>
-          <w:rFonts w:ascii="Consolas" w:hAnsi="Consolas"/>
-          <w:sz w:val="18"/>
-          <w:szCs w:val="18"/>
-          <w:lang w:val="en-GB"/>
-        </w:rPr>
-      </w:pPr>
-      <w:r>
-        <w:rPr>
-          <w:rFonts w:ascii="Consolas" w:hAnsi="Consolas"/>
-          <w:sz w:val="16"/>
-          <w:szCs w:val="16"/>
-          <w:lang w:val="en-GB"/>
-        </w:rPr>
-        <w:t xml:space="preserve">$ </w:t>
-      </w:r>
-      <w:proofErr w:type="spellStart"/>
-      <w:r>
-        <w:rPr>
-          <w:rFonts w:ascii="Consolas" w:hAnsi="Consolas"/>
-          <w:sz w:val="18"/>
-          <w:szCs w:val="18"/>
-          <w:lang w:val="en-GB"/>
-        </w:rPr>
-        <w:t>sudo</w:t>
-      </w:r>
-      <w:proofErr w:type="spellEnd"/>
-      <w:r>
-        <w:rPr>
-          <w:rFonts w:ascii="Consolas" w:hAnsi="Consolas"/>
-          <w:sz w:val="18"/>
-          <w:szCs w:val="18"/>
-          <w:lang w:val="en-GB"/>
-        </w:rPr>
-        <w:t xml:space="preserve"> mount -v -o offset=</w:t>
-      </w:r>
-      <w:proofErr w:type="gramStart"/>
-      <w:r>
-        <w:rPr>
-          <w:rFonts w:ascii="Consolas" w:hAnsi="Consolas"/>
-          <w:sz w:val="18"/>
-          <w:szCs w:val="18"/>
-          <w:lang w:val="en-GB"/>
-        </w:rPr>
-        <w:t>4194304,sizelimit</w:t>
-      </w:r>
-      <w:proofErr w:type="gramEnd"/>
-      <w:r>
-        <w:rPr>
-          <w:rFonts w:ascii="Consolas" w:hAnsi="Consolas"/>
-          <w:sz w:val="18"/>
-          <w:szCs w:val="18"/>
-          <w:lang w:val="en-GB"/>
-        </w:rPr>
-        <w:t xml:space="preserve">=268435456 -t </w:t>
-      </w:r>
-      <w:proofErr w:type="spellStart"/>
-      <w:r>
-        <w:rPr>
-          <w:rFonts w:ascii="Consolas" w:hAnsi="Consolas"/>
-          <w:sz w:val="18"/>
-          <w:szCs w:val="18"/>
-          <w:lang w:val="en-GB"/>
-        </w:rPr>
-        <w:t>vfat</w:t>
-      </w:r>
-      <w:proofErr w:type="spellEnd"/>
-      <w:r>
-        <w:rPr>
-          <w:rFonts w:ascii="Consolas" w:hAnsi="Consolas"/>
-          <w:sz w:val="18"/>
-          <w:szCs w:val="18"/>
-          <w:lang w:val="en-GB"/>
-        </w:rPr>
-        <w:t xml:space="preserve"> 2021-10-30-raspios-bullseye-armhf-full.img /</w:t>
-      </w:r>
-      <w:proofErr w:type="spellStart"/>
-      <w:r>
-        <w:rPr>
-          <w:rFonts w:ascii="Consolas" w:hAnsi="Consolas"/>
-          <w:sz w:val="18"/>
-          <w:szCs w:val="18"/>
-          <w:lang w:val="en-GB"/>
-        </w:rPr>
-        <w:t>mnt</w:t>
-      </w:r>
-      <w:proofErr w:type="spellEnd"/>
-      <w:r>
-        <w:rPr>
-          <w:rFonts w:ascii="Consolas" w:hAnsi="Consolas"/>
-          <w:sz w:val="18"/>
-          <w:szCs w:val="18"/>
-          <w:lang w:val="en-GB"/>
-        </w:rPr>
-        <w:t>/2021-10-30-raspios-bullseye-armhf-full.img1</w:t>
-      </w:r>
-    </w:p>
-    <w:p>
-      <w:pPr>
-        <w:pStyle w:val="NurText"/>
-        <w:rPr>
-          <w:rFonts w:ascii="Consolas" w:hAnsi="Consolas"/>
-          <w:sz w:val="18"/>
-          <w:szCs w:val="18"/>
-          <w:lang w:val="en-GB"/>
-        </w:rPr>
-      </w:pPr>
-    </w:p>
-    <w:p>
-      <w:pPr>
-        <w:pStyle w:val="NurText"/>
-        <w:rPr>
-          <w:rFonts w:ascii="Consolas" w:hAnsi="Consolas"/>
-          <w:sz w:val="18"/>
-          <w:szCs w:val="18"/>
-          <w:lang w:val="en-GB"/>
-        </w:rPr>
-      </w:pPr>
-      <w:r>
-        <w:rPr>
-          <w:rFonts w:ascii="Consolas" w:hAnsi="Consolas"/>
-          <w:sz w:val="16"/>
-          <w:szCs w:val="16"/>
-          <w:lang w:val="en-GB"/>
-        </w:rPr>
-        <w:t xml:space="preserve">$ </w:t>
-      </w:r>
-      <w:proofErr w:type="spellStart"/>
-      <w:r>
-        <w:rPr>
-          <w:rFonts w:ascii="Consolas" w:hAnsi="Consolas"/>
-          <w:sz w:val="18"/>
-          <w:szCs w:val="18"/>
-          <w:lang w:val="en-GB"/>
-        </w:rPr>
-        <w:t>sudo</w:t>
-      </w:r>
-      <w:proofErr w:type="spellEnd"/>
-      <w:r>
-        <w:rPr>
-          <w:rFonts w:ascii="Consolas" w:hAnsi="Consolas"/>
-          <w:sz w:val="18"/>
-          <w:szCs w:val="18"/>
-          <w:lang w:val="en-GB"/>
-        </w:rPr>
-        <w:t xml:space="preserve"> mount -v -o offset=272629760 -t ext4 2021-10-30-raspios-bullseye-armhf-full.img /</w:t>
-      </w:r>
-      <w:proofErr w:type="spellStart"/>
-      <w:r>
-        <w:rPr>
-          <w:rFonts w:ascii="Consolas" w:hAnsi="Consolas"/>
-          <w:sz w:val="18"/>
-          <w:szCs w:val="18"/>
-          <w:lang w:val="en-GB"/>
-        </w:rPr>
-        <w:t>mnt</w:t>
-      </w:r>
-      <w:proofErr w:type="spellEnd"/>
-      <w:r>
-        <w:rPr>
-          <w:rFonts w:ascii="Consolas" w:hAnsi="Consolas"/>
-          <w:sz w:val="18"/>
-          <w:szCs w:val="18"/>
-          <w:lang w:val="en-GB"/>
-        </w:rPr>
-        <w:t>/2021-10-30-raspios-bullseye-armhf-full.img2</w:t>
-      </w:r>
-    </w:p>
-    <w:p>
-      <w:pPr>
-        <w:pStyle w:val="NurText"/>
-        <w:rPr>
-          <w:lang w:val="en-GB"/>
-        </w:rPr>
-      </w:pPr>
-    </w:p>
-    <w:p>
-      <w:pPr>
-        <w:pStyle w:val="NurText"/>
-        <w:rPr>
-          <w:lang w:val="en-GB"/>
-        </w:rPr>
-      </w:pPr>
-      <w:r>
-        <w:rPr>
-          <w:lang w:val="en-GB"/>
-        </w:rPr>
-        <w:t xml:space="preserve">Copy the contents of the </w:t>
-      </w:r>
-      <w:proofErr w:type="spellStart"/>
-      <w:r>
-        <w:rPr>
-          <w:lang w:val="en-GB"/>
-        </w:rPr>
-        <w:t>os</w:t>
-      </w:r>
-      <w:proofErr w:type="spellEnd"/>
-      <w:r>
-        <w:rPr>
-          <w:lang w:val="en-GB"/>
-        </w:rPr>
-        <w:t xml:space="preserve"> directory into </w:t>
-      </w:r>
-      <w:r>
-        <w:rPr>
-          <w:rFonts w:ascii="Consolas" w:hAnsi="Consolas"/>
-          <w:sz w:val="18"/>
-          <w:szCs w:val="18"/>
-          <w:lang w:val="en-GB"/>
-        </w:rPr>
-        <w:t>/</w:t>
-      </w:r>
-      <w:proofErr w:type="spellStart"/>
-      <w:r>
-        <w:rPr>
-          <w:rFonts w:ascii="Consolas" w:hAnsi="Consolas"/>
-          <w:sz w:val="18"/>
-          <w:szCs w:val="18"/>
-          <w:lang w:val="en-GB"/>
-        </w:rPr>
-        <w:t>mnt</w:t>
-      </w:r>
-      <w:proofErr w:type="spellEnd"/>
-      <w:r>
-        <w:rPr>
-          <w:rFonts w:ascii="Consolas" w:hAnsi="Consolas"/>
-          <w:sz w:val="18"/>
-          <w:szCs w:val="18"/>
-          <w:lang w:val="en-GB"/>
-        </w:rPr>
         <w:t>/2021-10-30-raspios-bullseye-armhf-full.img2/</w:t>
-      </w:r>
-      <w:r>
-        <w:rPr>
-          <w:lang w:val="en-GB"/>
-        </w:rPr>
-        <w:t>:</w:t>
-      </w:r>
-    </w:p>
-    <w:p>
-      <w:pPr>
-        <w:pStyle w:val="NurText"/>
-        <w:rPr>
-          <w:lang w:val="en-GB"/>
-        </w:rPr>
-      </w:pPr>
-    </w:p>
-    <w:p>
-      <w:pPr>
-        <w:pStyle w:val="NurText"/>
-        <w:rPr>
-          <w:rFonts w:ascii="Consolas" w:hAnsi="Consolas"/>
-          <w:sz w:val="18"/>
-          <w:szCs w:val="18"/>
-          <w:lang w:val="en-GB"/>
-        </w:rPr>
-      </w:pPr>
-      <w:r>
-        <w:rPr>
-          <w:rFonts w:ascii="Consolas" w:hAnsi="Consolas"/>
-          <w:sz w:val="16"/>
-          <w:szCs w:val="16"/>
-          <w:lang w:val="en-GB"/>
-        </w:rPr>
-        <w:t xml:space="preserve">$ </w:t>
-      </w:r>
-      <w:proofErr w:type="spellStart"/>
-      <w:r>
-        <w:rPr>
-          <w:rFonts w:ascii="Consolas" w:hAnsi="Consolas"/>
-          <w:sz w:val="18"/>
-          <w:szCs w:val="18"/>
-          <w:lang w:val="en-GB"/>
-        </w:rPr>
-        <w:t>sudo</w:t>
-      </w:r>
-      <w:proofErr w:type="spellEnd"/>
-      <w:r>
-        <w:rPr>
-          <w:rFonts w:ascii="Consolas" w:hAnsi="Consolas"/>
-          <w:sz w:val="18"/>
-          <w:szCs w:val="18"/>
-          <w:lang w:val="en-GB"/>
-        </w:rPr>
-        <w:t xml:space="preserve"> </w:t>
-      </w:r>
-      <w:r>
-        <w:rPr>
-          <w:rFonts w:ascii="Consolas" w:hAnsi="Consolas"/>
-          <w:sz w:val="18"/>
-          <w:szCs w:val="18"/>
-          <w:lang w:val="en-GB"/>
-        </w:rPr>
-        <w:t xml:space="preserve">cp -R </w:t>
-      </w:r>
-      <w:proofErr w:type="spellStart"/>
-      <w:r>
-        <w:rPr>
-          <w:rFonts w:ascii="Consolas" w:hAnsi="Consolas"/>
-          <w:sz w:val="18"/>
-          <w:szCs w:val="18"/>
-          <w:lang w:val="en-GB"/>
-        </w:rPr>
-        <w:t>os</w:t>
-      </w:r>
-      <w:proofErr w:type="spellEnd"/>
-      <w:r>
-        <w:rPr>
-          <w:rFonts w:ascii="Consolas" w:hAnsi="Consolas"/>
-          <w:sz w:val="18"/>
-          <w:szCs w:val="18"/>
-          <w:lang w:val="en-GB"/>
-        </w:rPr>
-        <w:t>/</w:t>
-      </w:r>
-      <w:r>
-        <w:rPr>
-          <w:rFonts w:ascii="Consolas" w:hAnsi="Consolas"/>
-          <w:sz w:val="18"/>
-          <w:szCs w:val="18"/>
-          <w:lang w:val="en-GB"/>
-        </w:rPr>
-        <w:t>*</w:t>
-      </w:r>
-      <w:r>
-        <w:rPr>
-          <w:rFonts w:ascii="Consolas" w:hAnsi="Consolas"/>
-          <w:sz w:val="18"/>
-          <w:szCs w:val="18"/>
-          <w:lang w:val="en-GB"/>
-        </w:rPr>
-        <w:t xml:space="preserve"> </w:t>
-      </w:r>
-      <w:r>
-        <w:rPr>
-          <w:rFonts w:ascii="Consolas" w:hAnsi="Consolas"/>
-          <w:sz w:val="18"/>
-          <w:szCs w:val="18"/>
-          <w:lang w:val="en-GB"/>
-        </w:rPr>
-        <w:t>/</w:t>
-      </w:r>
-      <w:proofErr w:type="spellStart"/>
-      <w:r>
-        <w:rPr>
-          <w:rFonts w:ascii="Consolas" w:hAnsi="Consolas"/>
-          <w:sz w:val="18"/>
-          <w:szCs w:val="18"/>
-          <w:lang w:val="en-GB"/>
-        </w:rPr>
-        <w:t>mnt</w:t>
-      </w:r>
-      <w:proofErr w:type="spellEnd"/>
-      <w:r>
-        <w:rPr>
-          <w:rFonts w:ascii="Consolas" w:hAnsi="Consolas"/>
-          <w:sz w:val="18"/>
-          <w:szCs w:val="18"/>
-          <w:lang w:val="en-GB"/>
-        </w:rPr>
-        <w:t>/2021-10-30-raspios-bullseye-armhf-full.img2/</w:t>
-      </w:r>
-    </w:p>
-    <w:p>
-      <w:pPr>
-        <w:pStyle w:val="NurText"/>
-        <w:rPr>
-          <w:lang w:val="en-GB"/>
-        </w:rPr>
-      </w:pPr>
-    </w:p>
-    <w:p>
-      <w:pPr>
-        <w:pStyle w:val="NurText"/>
-        <w:rPr>
-          <w:lang w:val="en-GB"/>
-        </w:rPr>
-      </w:pPr>
-      <w:r>
-        <w:rPr>
-          <w:lang w:val="en-GB"/>
-        </w:rPr>
-        <w:t xml:space="preserve">Edit </w:t>
-      </w:r>
-      <w:r>
-        <w:rPr>
-          <w:rFonts w:ascii="Consolas" w:hAnsi="Consolas"/>
-          <w:sz w:val="18"/>
-          <w:szCs w:val="18"/>
-          <w:lang w:val="en-GB"/>
-        </w:rPr>
-        <w:t>/mnt/2021-10-30-raspios-bullseye-armhf-full.img2</w:t>
-      </w:r>
-      <w:r>
-        <w:rPr>
-          <w:rFonts w:ascii="Consolas" w:hAnsi="Consolas"/>
-          <w:sz w:val="18"/>
-          <w:szCs w:val="18"/>
-          <w:lang w:val="en-GB"/>
-        </w:rPr>
-        <w:t>/etc/machine-info</w:t>
-      </w:r>
-      <w:r>
-        <w:rPr>
-          <w:lang w:val="en-GB"/>
-        </w:rPr>
-        <w:t xml:space="preserve"> to give your Pi a meaningful name</w:t>
-      </w:r>
-      <w:r>
-        <w:rPr>
-          <w:lang w:val="en-GB"/>
-        </w:rPr>
-        <w:t xml:space="preserve"> (</w:t>
-      </w:r>
-      <w:proofErr w:type="spellStart"/>
-      <w:r>
-        <w:rPr>
-          <w:lang w:val="en-GB"/>
-        </w:rPr>
-        <w:t>sudo</w:t>
-      </w:r>
-      <w:proofErr w:type="spellEnd"/>
-      <w:r>
-        <w:rPr>
-          <w:lang w:val="en-GB"/>
-        </w:rPr>
-        <w:t xml:space="preserve"> required)</w:t>
-      </w:r>
-      <w:r>
-        <w:rPr>
-          <w:lang w:val="en-GB"/>
-        </w:rPr>
-        <w:t>.</w:t>
-      </w:r>
-    </w:p>
-    <w:p>
-      <w:pPr>
-        <w:pStyle w:val="NurText"/>
-        <w:rPr>
-          <w:lang w:val="en-GB"/>
-        </w:rPr>
-      </w:pPr>
-    </w:p>
-    <w:p>
-      <w:pPr>
-        <w:pStyle w:val="NurText"/>
-        <w:rPr>
-          <w:lang w:val="en-GB"/>
-        </w:rPr>
-      </w:pPr>
-      <w:r>
-        <w:rPr>
-          <w:lang w:val="en-GB"/>
-        </w:rPr>
-        <w:t xml:space="preserve">Edit </w:t>
-      </w:r>
-      <w:r>
-        <w:rPr>
-          <w:rFonts w:ascii="Consolas" w:hAnsi="Consolas"/>
-          <w:sz w:val="18"/>
-          <w:szCs w:val="18"/>
-          <w:lang w:val="en-GB"/>
-        </w:rPr>
-        <w:t>/</w:t>
-      </w:r>
-      <w:proofErr w:type="spellStart"/>
-      <w:r>
-        <w:rPr>
-          <w:rFonts w:ascii="Consolas" w:hAnsi="Consolas"/>
-          <w:sz w:val="18"/>
-          <w:szCs w:val="18"/>
-          <w:lang w:val="en-GB"/>
-        </w:rPr>
-        <w:t>mnt</w:t>
-      </w:r>
-      <w:proofErr w:type="spellEnd"/>
-      <w:r>
-        <w:rPr>
-          <w:rFonts w:ascii="Consolas" w:hAnsi="Consolas"/>
-          <w:sz w:val="18"/>
-          <w:szCs w:val="18"/>
-          <w:lang w:val="en-GB"/>
-        </w:rPr>
-        <w:t>/2021-10-30-raspios-bullseye-armhf-full.img2/</w:t>
-      </w:r>
-      <w:r>
-        <w:rPr>
-          <w:rFonts w:ascii="Consolas" w:hAnsi="Consolas"/>
-          <w:sz w:val="18"/>
-          <w:szCs w:val="18"/>
-          <w:lang w:val="en-GB"/>
-        </w:rPr>
-        <w:t>etc/</w:t>
-      </w:r>
-      <w:proofErr w:type="spellStart"/>
-      <w:r>
-        <w:rPr>
-          <w:rFonts w:ascii="Consolas" w:hAnsi="Consolas"/>
-          <w:sz w:val="18"/>
-          <w:szCs w:val="18"/>
-          <w:lang w:val="en-GB"/>
-        </w:rPr>
-        <w:t>rc.local</w:t>
-      </w:r>
-      <w:proofErr w:type="spellEnd"/>
-      <w:r>
-        <w:rPr>
-          <w:lang w:val="en-GB"/>
-        </w:rPr>
-        <w:t xml:space="preserve"> and add the following line at the bottom</w:t>
-      </w:r>
-      <w:r>
-        <w:rPr>
-          <w:lang w:val="en-GB"/>
-        </w:rPr>
-        <w:t xml:space="preserve">, before the line with </w:t>
-      </w:r>
-      <w:r>
-        <w:rPr>
-          <w:rFonts w:ascii="Consolas" w:hAnsi="Consolas"/>
-          <w:sz w:val="18"/>
-          <w:szCs w:val="18"/>
-          <w:lang w:val="en-GB"/>
-        </w:rPr>
-        <w:t>exit 0</w:t>
-      </w:r>
-      <w:r>
-        <w:rPr>
-          <w:lang w:val="en-GB"/>
-        </w:rPr>
-        <w:t xml:space="preserve"> (s</w:t>
-      </w:r>
-      <w:proofErr w:type="spellStart"/>
-      <w:r>
-        <w:rPr>
-          <w:lang w:val="en-GB"/>
-        </w:rPr>
-        <w:t>udo</w:t>
-      </w:r>
-      <w:proofErr w:type="spellEnd"/>
-      <w:r>
-        <w:rPr>
-          <w:lang w:val="en-GB"/>
-        </w:rPr>
-        <w:t xml:space="preserve"> required)</w:t>
-      </w:r>
-      <w:r>
-        <w:rPr>
-          <w:lang w:val="en-GB"/>
-        </w:rPr>
-        <w:t>:</w:t>
-      </w:r>
-    </w:p>
-    <w:p>
-      <w:pPr>
-        <w:pStyle w:val="NurText"/>
-        <w:rPr>
-          <w:lang w:val="en-GB"/>
-        </w:rPr>
-      </w:pPr>
-    </w:p>
-    <w:p>
-      <w:pPr>
-        <w:pStyle w:val="NurText"/>
-        <w:rPr>
-          <w:rFonts w:ascii="Consolas" w:hAnsi="Consolas"/>
-          <w:sz w:val="18"/>
-          <w:szCs w:val="18"/>
-          <w:lang w:val="en-GB"/>
-        </w:rPr>
-      </w:pPr>
-      <w:proofErr w:type="spellStart"/>
-      <w:r>
-        <w:rPr>
-          <w:rFonts w:ascii="Consolas" w:hAnsi="Consolas"/>
-          <w:sz w:val="18"/>
-          <w:szCs w:val="18"/>
-          <w:lang w:val="en-GB"/>
-        </w:rPr>
-        <w:t>sudo</w:t>
-      </w:r>
-      <w:proofErr w:type="spellEnd"/>
-      <w:r>
-        <w:rPr>
-          <w:rFonts w:ascii="Consolas" w:hAnsi="Consolas"/>
-          <w:sz w:val="18"/>
-          <w:szCs w:val="18"/>
-          <w:lang w:val="en-GB"/>
-        </w:rPr>
-        <w:t xml:space="preserve"> /home/pi/btserial.sh &amp;</w:t>
-      </w:r>
-    </w:p>
-    <w:p>
-      <w:pPr>
-        <w:pStyle w:val="NurText"/>
-        <w:rPr>
-          <w:lang w:val="en-GB"/>
-        </w:rPr>
-      </w:pPr>
-    </w:p>
-    <w:p>
-      <w:pPr>
-        <w:pStyle w:val="NurText"/>
-        <w:rPr>
-          <w:lang w:val="en-GB"/>
-        </w:rPr>
-      </w:pPr>
-      <w:r>
-        <w:rPr>
-          <w:lang w:val="en-GB"/>
-        </w:rPr>
-        <w:t xml:space="preserve">Make </w:t>
-      </w:r>
-      <w:r>
-        <w:rPr>
-          <w:rFonts w:ascii="Consolas" w:hAnsi="Consolas"/>
-          <w:sz w:val="18"/>
-          <w:szCs w:val="18"/>
-          <w:lang w:val="en-GB"/>
-        </w:rPr>
-        <w:t>/mnt/2021-10-30-raspios-bullseye-armhf-full.img2/</w:t>
-      </w:r>
-      <w:r>
-        <w:rPr>
-          <w:rFonts w:ascii="Consolas" w:hAnsi="Consolas"/>
-          <w:sz w:val="18"/>
-          <w:szCs w:val="18"/>
-          <w:lang w:val="en-GB"/>
-        </w:rPr>
-        <w:t>home/pi/btserial</w:t>
-      </w:r>
-      <w:r>
-        <w:rPr>
-          <w:rFonts w:ascii="Consolas" w:hAnsi="Consolas"/>
-          <w:sz w:val="18"/>
-          <w:szCs w:val="18"/>
-          <w:lang w:val="en-GB"/>
-        </w:rPr>
-        <w:t>.sh</w:t>
-      </w:r>
-      <w:r>
-        <w:rPr>
-          <w:lang w:val="en-GB"/>
-        </w:rPr>
-        <w:t xml:space="preserve"> executable:</w:t>
-      </w:r>
-    </w:p>
-    <w:p>
-      <w:pPr>
-        <w:pStyle w:val="NurText"/>
-        <w:rPr>
-          <w:lang w:val="en-GB"/>
-        </w:rPr>
-      </w:pPr>
-    </w:p>
-    <w:p>
-      <w:pPr>
-        <w:pStyle w:val="NurText"/>
-        <w:rPr>
-          <w:rFonts w:ascii="Consolas" w:hAnsi="Consolas"/>
-          <w:sz w:val="18"/>
-          <w:szCs w:val="18"/>
-          <w:lang w:val="en-GB"/>
-        </w:rPr>
-      </w:pPr>
-      <w:r>
-        <w:rPr>
-          <w:rFonts w:ascii="Consolas" w:hAnsi="Consolas"/>
-          <w:sz w:val="16"/>
-          <w:szCs w:val="16"/>
-          <w:lang w:val="en-GB"/>
-        </w:rPr>
-        <w:t xml:space="preserve">$ </w:t>
-      </w:r>
-      <w:proofErr w:type="spellStart"/>
-      <w:r>
-        <w:rPr>
-          <w:rFonts w:ascii="Consolas" w:hAnsi="Consolas"/>
-          <w:sz w:val="18"/>
-          <w:szCs w:val="18"/>
-          <w:lang w:val="en-GB"/>
-        </w:rPr>
-        <w:t>chmod</w:t>
-      </w:r>
-      <w:proofErr w:type="spellEnd"/>
-      <w:r>
-        <w:rPr>
-          <w:rFonts w:ascii="Consolas" w:hAnsi="Consolas"/>
-          <w:sz w:val="18"/>
-          <w:szCs w:val="18"/>
-          <w:lang w:val="en-GB"/>
-        </w:rPr>
-        <w:t xml:space="preserve"> +x </w:t>
-      </w:r>
-      <w:r>
-        <w:rPr>
-          <w:rFonts w:ascii="Consolas" w:hAnsi="Consolas"/>
-          <w:sz w:val="18"/>
-          <w:szCs w:val="18"/>
-          <w:lang w:val="en-GB"/>
-        </w:rPr>
-        <w:t>/mnt/2021-10-30-raspios-bullseye-armhf-full.img2/</w:t>
-      </w:r>
-      <w:r>
-        <w:rPr>
-          <w:rFonts w:ascii="Consolas" w:hAnsi="Consolas"/>
-          <w:sz w:val="18"/>
-          <w:szCs w:val="18"/>
-          <w:lang w:val="en-GB"/>
-        </w:rPr>
-        <w:t>home/pi/btserial</w:t>
-      </w:r>
-      <w:r>
-        <w:rPr>
-          <w:rFonts w:ascii="Consolas" w:hAnsi="Consolas"/>
-          <w:sz w:val="18"/>
-          <w:szCs w:val="18"/>
-          <w:lang w:val="en-GB"/>
-        </w:rPr>
-        <w:t>.sh</w:t>
-      </w:r>
-    </w:p>
-    <w:p>
-      <w:pPr>
-        <w:pStyle w:val="NurText"/>
-        <w:rPr>
-          <w:lang w:val="en-GB"/>
-        </w:rPr>
-      </w:pPr>
-    </w:p>
-    <w:p>
-      <w:pPr>
-        <w:pStyle w:val="NurText"/>
-        <w:rPr>
-          <w:lang w:val="en-GB"/>
-        </w:rPr>
-      </w:pPr>
-      <w:r>
-        <w:rPr>
-          <w:lang w:val="en-GB"/>
-        </w:rPr>
-        <w:t xml:space="preserve">Validate that the file </w:t>
-      </w:r>
-      <w:r>
-        <w:rPr>
-          <w:rFonts w:ascii="Consolas" w:hAnsi="Consolas"/>
-          <w:sz w:val="18"/>
-          <w:szCs w:val="18"/>
-          <w:lang w:val="en-GB"/>
-        </w:rPr>
-        <w:t>/mnt/2021-10-30-raspios-bullseye-armhf-full.img2</w:t>
-      </w:r>
-      <w:r>
-        <w:rPr>
-          <w:rFonts w:ascii="Consolas" w:hAnsi="Consolas"/>
-          <w:sz w:val="18"/>
-          <w:szCs w:val="18"/>
-          <w:lang w:val="en-GB"/>
-        </w:rPr>
-        <w:t>/etc/bluetooth/main.conf</w:t>
-      </w:r>
-      <w:r>
-        <w:rPr>
-          <w:lang w:val="en-GB"/>
-        </w:rPr>
-        <w:t xml:space="preserve"> contains the following line:</w:t>
-      </w:r>
-    </w:p>
-    <w:p>
-      <w:pPr>
-        <w:pStyle w:val="NurText"/>
-        <w:rPr>
-          <w:lang w:val="en-GB"/>
-        </w:rPr>
-      </w:pPr>
-    </w:p>
-    <w:p>
-      <w:pPr>
-        <w:pStyle w:val="NurText"/>
-        <w:rPr>
-          <w:rFonts w:ascii="Consolas" w:hAnsi="Consolas"/>
-          <w:sz w:val="18"/>
-          <w:szCs w:val="18"/>
-          <w:lang w:val="en-GB"/>
-        </w:rPr>
-      </w:pPr>
-      <w:proofErr w:type="spellStart"/>
-      <w:r>
-        <w:rPr>
-          <w:rFonts w:ascii="Consolas" w:hAnsi="Consolas"/>
-          <w:sz w:val="18"/>
-          <w:szCs w:val="18"/>
-          <w:lang w:val="en-GB"/>
-        </w:rPr>
-        <w:lastRenderedPageBreak/>
-        <w:t>AutoEnable</w:t>
-      </w:r>
-      <w:proofErr w:type="spellEnd"/>
-      <w:r>
-        <w:rPr>
-          <w:rFonts w:ascii="Consolas" w:hAnsi="Consolas"/>
-          <w:sz w:val="18"/>
-          <w:szCs w:val="18"/>
-          <w:lang w:val="en-GB"/>
-        </w:rPr>
-        <w:t>=true</w:t>
-      </w:r>
-    </w:p>
-    <w:p>
-      <w:pPr>
-        <w:pStyle w:val="NurText"/>
-        <w:rPr>
-          <w:lang w:val="en-GB"/>
-        </w:rPr>
-      </w:pPr>
-    </w:p>
-    <w:p>
-      <w:pPr>
-        <w:pStyle w:val="NurText"/>
-        <w:rPr>
-          <w:lang w:val="en-GB"/>
-        </w:rPr>
-      </w:pPr>
-      <w:r>
-        <w:rPr>
-          <w:lang w:val="en-GB"/>
-        </w:rPr>
-        <w:t>Unmount the partitions in WSL:</w:t>
-      </w:r>
-    </w:p>
-    <w:p>
-      <w:pPr>
-        <w:pStyle w:val="NurText"/>
-        <w:rPr>
-          <w:lang w:val="en-GB"/>
-        </w:rPr>
-      </w:pPr>
-    </w:p>
-    <w:p>
-      <w:pPr>
-        <w:pStyle w:val="NurText"/>
-        <w:rPr>
-          <w:rFonts w:ascii="Consolas" w:hAnsi="Consolas"/>
-          <w:sz w:val="18"/>
-          <w:szCs w:val="18"/>
-          <w:lang w:val="en-GB"/>
-        </w:rPr>
-      </w:pPr>
-      <w:r>
-        <w:rPr>
-          <w:rFonts w:ascii="Consolas" w:hAnsi="Consolas"/>
-          <w:sz w:val="16"/>
-          <w:szCs w:val="16"/>
-          <w:lang w:val="en-GB"/>
-        </w:rPr>
-        <w:t xml:space="preserve">$ </w:t>
-      </w:r>
-      <w:proofErr w:type="spellStart"/>
-      <w:r>
-        <w:rPr>
-          <w:rFonts w:ascii="Consolas" w:hAnsi="Consolas"/>
-          <w:sz w:val="18"/>
-          <w:szCs w:val="18"/>
-          <w:lang w:val="en-GB"/>
-        </w:rPr>
-        <w:t>sudo</w:t>
-      </w:r>
-      <w:proofErr w:type="spellEnd"/>
-      <w:r>
-        <w:rPr>
-          <w:rFonts w:ascii="Consolas" w:hAnsi="Consolas"/>
-          <w:sz w:val="18"/>
-          <w:szCs w:val="18"/>
-          <w:lang w:val="en-GB"/>
-        </w:rPr>
-        <w:t xml:space="preserve"> </w:t>
-      </w:r>
-      <w:proofErr w:type="spellStart"/>
-      <w:r>
-        <w:rPr>
-          <w:rFonts w:ascii="Consolas" w:hAnsi="Consolas"/>
-          <w:sz w:val="18"/>
-          <w:szCs w:val="18"/>
-          <w:lang w:val="en-GB"/>
-        </w:rPr>
-        <w:t>umount</w:t>
-      </w:r>
-      <w:proofErr w:type="spellEnd"/>
-      <w:r>
-        <w:rPr>
-          <w:rFonts w:ascii="Consolas" w:hAnsi="Consolas"/>
-          <w:sz w:val="18"/>
-          <w:szCs w:val="18"/>
-          <w:lang w:val="en-GB"/>
-        </w:rPr>
-        <w:t xml:space="preserve"> /</w:t>
-      </w:r>
-      <w:proofErr w:type="spellStart"/>
-      <w:r>
-        <w:rPr>
-          <w:rFonts w:ascii="Consolas" w:hAnsi="Consolas"/>
-          <w:sz w:val="18"/>
-          <w:szCs w:val="18"/>
-          <w:lang w:val="en-GB"/>
-        </w:rPr>
-        <w:t>mnt</w:t>
-      </w:r>
-      <w:proofErr w:type="spellEnd"/>
-      <w:r>
-        <w:rPr>
-          <w:rFonts w:ascii="Consolas" w:hAnsi="Consolas"/>
-          <w:sz w:val="18"/>
-          <w:szCs w:val="18"/>
-          <w:lang w:val="en-GB"/>
-        </w:rPr>
-        <w:t>/2021-10-30-raspios-bullseye-armhf-full.img2/</w:t>
-      </w:r>
-    </w:p>
-    <w:p>
-      <w:pPr>
-        <w:pStyle w:val="NurText"/>
-        <w:rPr>
-          <w:rFonts w:ascii="Consolas" w:hAnsi="Consolas"/>
-          <w:sz w:val="18"/>
-          <w:szCs w:val="18"/>
-          <w:lang w:val="en-GB"/>
-        </w:rPr>
-      </w:pPr>
-      <w:r>
-        <w:rPr>
-          <w:rFonts w:ascii="Consolas" w:hAnsi="Consolas"/>
-          <w:sz w:val="16"/>
-          <w:szCs w:val="16"/>
-          <w:lang w:val="en-GB"/>
-        </w:rPr>
-        <w:t xml:space="preserve">$ </w:t>
-      </w:r>
-      <w:proofErr w:type="spellStart"/>
-      <w:r>
-        <w:rPr>
-          <w:rFonts w:ascii="Consolas" w:hAnsi="Consolas"/>
-          <w:sz w:val="18"/>
-          <w:szCs w:val="18"/>
-          <w:lang w:val="en-GB"/>
-        </w:rPr>
-        <w:t>sudo</w:t>
-      </w:r>
-      <w:proofErr w:type="spellEnd"/>
-      <w:r>
-        <w:rPr>
-          <w:rFonts w:ascii="Consolas" w:hAnsi="Consolas"/>
-          <w:sz w:val="18"/>
-          <w:szCs w:val="18"/>
-          <w:lang w:val="en-GB"/>
-        </w:rPr>
-        <w:t xml:space="preserve"> </w:t>
-      </w:r>
-      <w:proofErr w:type="spellStart"/>
-      <w:r>
-        <w:rPr>
-          <w:rFonts w:ascii="Consolas" w:hAnsi="Consolas"/>
-          <w:sz w:val="18"/>
-          <w:szCs w:val="18"/>
-          <w:lang w:val="en-GB"/>
-        </w:rPr>
-        <w:t>umount</w:t>
-      </w:r>
-      <w:proofErr w:type="spellEnd"/>
-      <w:r>
-        <w:rPr>
-          <w:rFonts w:ascii="Consolas" w:hAnsi="Consolas"/>
-          <w:sz w:val="18"/>
-          <w:szCs w:val="18"/>
-          <w:lang w:val="en-GB"/>
-        </w:rPr>
-        <w:t xml:space="preserve"> /</w:t>
-      </w:r>
-      <w:proofErr w:type="spellStart"/>
-      <w:r>
-        <w:rPr>
-          <w:rFonts w:ascii="Consolas" w:hAnsi="Consolas"/>
-          <w:sz w:val="18"/>
-          <w:szCs w:val="18"/>
-          <w:lang w:val="en-GB"/>
-        </w:rPr>
-        <w:t>mnt</w:t>
-      </w:r>
-      <w:proofErr w:type="spellEnd"/>
-      <w:r>
-        <w:rPr>
-          <w:rFonts w:ascii="Consolas" w:hAnsi="Consolas"/>
-          <w:sz w:val="18"/>
-          <w:szCs w:val="18"/>
-          <w:lang w:val="en-GB"/>
-        </w:rPr>
-        <w:t>/2021-10-30-raspios-bullseye-armhf-full.img</w:t>
-      </w:r>
-      <w:r>
-        <w:rPr>
-          <w:rFonts w:ascii="Consolas" w:hAnsi="Consolas"/>
-          <w:sz w:val="18"/>
-          <w:szCs w:val="18"/>
-          <w:lang w:val="en-GB"/>
-        </w:rPr>
-        <w:t>1</w:t>
-      </w:r>
-      <w:r>
-        <w:rPr>
-          <w:rFonts w:ascii="Consolas" w:hAnsi="Consolas"/>
-          <w:sz w:val="18"/>
-          <w:szCs w:val="18"/>
-          <w:lang w:val="en-GB"/>
-        </w:rPr>
-        <w:t>/</w:t>
       </w:r>
     </w:p>
     <w:p>
@@ -1871,6 +2006,52 @@
         </w:rPr>
         <w:t>.</w:t>
       </w:r>
+      <w:r>
+        <w:rPr>
+          <w:lang w:val="en-GB"/>
+        </w:rPr>
+        <w:t xml:space="preserve"> Advanced options, such as hostname, the pi user’s password, SSID and password of the </w:t>
+      </w:r>
+      <w:proofErr w:type="spellStart"/>
+      <w:r>
+        <w:rPr>
+          <w:lang w:val="en-GB"/>
+        </w:rPr>
+        <w:t>WiFi</w:t>
+      </w:r>
+      <w:proofErr w:type="spellEnd"/>
+      <w:r>
+        <w:rPr>
+          <w:lang w:val="en-GB"/>
+        </w:rPr>
+        <w:t xml:space="preserve"> network you wish to connect to initially, and locale, can be configured here. Nice and easy. You can also opt to enable SSH.</w:t>
+      </w:r>
+      <w:r>
+        <w:rPr>
+          <w:lang w:val="en-GB"/>
+        </w:rPr>
+        <w:t xml:space="preserve"> The Advanced Options dialog is shown by typing </w:t>
+      </w:r>
+      <w:proofErr w:type="spellStart"/>
+      <w:r>
+        <w:rPr>
+          <w:lang w:val="en-GB"/>
+        </w:rPr>
+        <w:t>Ctrl+Shift+</w:t>
+      </w:r>
+      <w:r>
+        <w:rPr>
+          <w:lang w:val="en-GB"/>
+        </w:rPr>
+        <w:t>X</w:t>
+      </w:r>
+      <w:proofErr w:type="spellEnd"/>
+      <w:r>
+        <w:rPr>
+          <w:lang w:val="en-GB"/>
+        </w:rPr>
+        <w:t>.</w:t>
+      </w:r>
     </w:p>
     <w:p>
       <w:pPr>
@@ -2407,6 +2588,107 @@
         <w:rPr>
           <w:lang w:val="en-GB"/>
         </w:rPr>
+        <w:t>You might also notice that this file has the executable flag set, in which case you can remove that:</w:t>
+      </w:r>
+    </w:p>
+    <w:p>
+      <w:pPr>
+        <w:pStyle w:val="NurText"/>
+        <w:rPr>
+          <w:lang w:val="en-GB"/>
+        </w:rPr>
+      </w:pPr>
+    </w:p>
+    <w:p>
+      <w:pPr>
+        <w:pStyle w:val="NurText"/>
+        <w:rPr>
+          <w:rFonts w:ascii="Consolas" w:hAnsi="Consolas"/>
+          <w:sz w:val="18"/>
+          <w:szCs w:val="18"/>
+          <w:lang w:val="en-GB"/>
+        </w:rPr>
+      </w:pPr>
+      <w:r>
+        <w:rPr>
+          <w:rFonts w:ascii="Consolas" w:hAnsi="Consolas"/>
+          <w:sz w:val="18"/>
+          <w:szCs w:val="18"/>
+          <w:lang w:val="en-GB"/>
+        </w:rPr>
+        <w:t xml:space="preserve">$ </w:t>
+      </w:r>
+      <w:proofErr w:type="spellStart"/>
+      <w:r>
+        <w:rPr>
+          <w:rFonts w:ascii="Consolas" w:hAnsi="Consolas"/>
+          <w:sz w:val="18"/>
+          <w:szCs w:val="18"/>
+          <w:lang w:val="en-GB"/>
+        </w:rPr>
+        <w:t>sudo</w:t>
+      </w:r>
+      <w:proofErr w:type="spellEnd"/>
+      <w:r>
+        <w:rPr>
+          <w:rFonts w:ascii="Consolas" w:hAnsi="Consolas"/>
+          <w:sz w:val="18"/>
+          <w:szCs w:val="18"/>
+          <w:lang w:val="en-GB"/>
+        </w:rPr>
+        <w:t xml:space="preserve"> </w:t>
+      </w:r>
+      <w:proofErr w:type="spellStart"/>
+      <w:r>
+        <w:rPr>
+          <w:rFonts w:ascii="Consolas" w:hAnsi="Consolas"/>
+          <w:sz w:val="18"/>
+          <w:szCs w:val="18"/>
+          <w:lang w:val="en-GB"/>
+        </w:rPr>
+        <w:t>chmod</w:t>
+      </w:r>
+      <w:proofErr w:type="spellEnd"/>
+      <w:r>
+        <w:rPr>
+          <w:rFonts w:ascii="Consolas" w:hAnsi="Consolas"/>
+          <w:sz w:val="18"/>
+          <w:szCs w:val="18"/>
+          <w:lang w:val="en-GB"/>
+        </w:rPr>
+        <w:t xml:space="preserve"> -x </w:t>
+      </w:r>
+      <w:proofErr w:type="spellStart"/>
+      <w:r>
+        <w:rPr>
+          <w:rFonts w:ascii="Consolas" w:hAnsi="Consolas"/>
+          <w:sz w:val="18"/>
+          <w:szCs w:val="18"/>
+          <w:lang w:val="en-GB"/>
+        </w:rPr>
+        <w:t>rfcomm.service</w:t>
+      </w:r>
+      <w:proofErr w:type="spellEnd"/>
+    </w:p>
+    <w:p>
+      <w:pPr>
+        <w:pStyle w:val="NurText"/>
+        <w:rPr>
+          <w:lang w:val="en-GB"/>
+        </w:rPr>
+      </w:pPr>
+    </w:p>
+    <w:p>
+      <w:pPr>
+        <w:pStyle w:val="NurText"/>
+        <w:rPr>
+          <w:lang w:val="en-GB"/>
+        </w:rPr>
+      </w:pPr>
+      <w:r>
+        <w:rPr>
+          <w:lang w:val="en-GB"/>
+        </w:rPr>
         <w:t xml:space="preserve">This line can also be removed from </w:t>
       </w:r>
       <w:r>
@@ -2785,7 +3067,6 @@
         <w:rPr>
           <w:lang w:val="en-GB"/>
         </w:rPr>
-        <w:lastRenderedPageBreak/>
         <w:t xml:space="preserve">Basically, wherever you are with your Pi, you won’t need a screen &amp; keyboard to get it set up. With the Bluetooth you can obviously set up the </w:t>
       </w:r>
       <w:proofErr w:type="spellStart"/>

</xml_diff>

<commit_message>
Finalised instructions and README, highlighting the fact that there are also easy instructions present for just setting up WiFi prior to booting
</commit_message>
<xml_diff>
--- a/Instructions.docx
+++ b/Instructions.docx
@@ -26,7 +26,165 @@
     </w:p>
     <w:p>
       <w:pPr>
+        <w:pStyle w:val="NurText"/>
+        <w:rPr>
+          <w:lang w:val="en-GB"/>
+        </w:rPr>
+      </w:pPr>
+      <w:r>
+        <w:rPr>
+          <w:lang w:val="en-GB"/>
+        </w:rPr>
+        <w:t xml:space="preserve">If you’re not interested in setting up Bluetooth serial, and just want to configure your </w:t>
+      </w:r>
+      <w:proofErr w:type="spellStart"/>
+      <w:r>
+        <w:rPr>
+          <w:lang w:val="en-GB"/>
+        </w:rPr>
+        <w:t>Wifi</w:t>
+      </w:r>
+      <w:proofErr w:type="spellEnd"/>
+      <w:r>
+        <w:rPr>
+          <w:lang w:val="en-GB"/>
+        </w:rPr>
+        <w:t xml:space="preserve"> prior to booting your Pi for the first time, skip straight to section </w:t>
+      </w:r>
+      <w:r>
+        <w:rPr>
+          <w:i/>
+          <w:iCs/>
+          <w:lang w:val="en-GB"/>
+        </w:rPr>
+        <w:fldChar w:fldCharType="begin"/>
+      </w:r>
+      <w:r>
+        <w:rPr>
+          <w:i/>
+          <w:iCs/>
+          <w:lang w:val="en-GB"/>
+        </w:rPr>
+        <w:instrText xml:space="preserve"> REF _Ref90732743 \r \h </w:instrText>
+      </w:r>
+      <w:r>
+        <w:rPr>
+          <w:i/>
+          <w:iCs/>
+          <w:lang w:val="en-GB"/>
+        </w:rPr>
+      </w:r>
+      <w:r>
+        <w:rPr>
+          <w:i/>
+          <w:iCs/>
+          <w:lang w:val="en-GB"/>
+        </w:rPr>
+        <w:instrText xml:space="preserve"> \* MERGEFORMAT </w:instrText>
+      </w:r>
+      <w:r>
+        <w:rPr>
+          <w:i/>
+          <w:iCs/>
+          <w:lang w:val="en-GB"/>
+        </w:rPr>
+        <w:fldChar w:fldCharType="separate"/>
+      </w:r>
+      <w:r>
+        <w:rPr>
+          <w:i/>
+          <w:iCs/>
+          <w:lang w:val="en-GB"/>
+        </w:rPr>
+        <w:t>2</w:t>
+      </w:r>
+      <w:r>
+        <w:rPr>
+          <w:i/>
+          <w:iCs/>
+          <w:lang w:val="en-GB"/>
+        </w:rPr>
+        <w:fldChar w:fldCharType="end"/>
+      </w:r>
+      <w:r>
+        <w:rPr>
+          <w:i/>
+          <w:iCs/>
+          <w:lang w:val="en-GB"/>
+        </w:rPr>
+        <w:t xml:space="preserve"> </w:t>
+      </w:r>
+      <w:r>
+        <w:rPr>
+          <w:i/>
+          <w:iCs/>
+          <w:lang w:val="en-GB"/>
+        </w:rPr>
+        <w:fldChar w:fldCharType="begin"/>
+      </w:r>
+      <w:r>
+        <w:rPr>
+          <w:i/>
+          <w:iCs/>
+          <w:lang w:val="en-GB"/>
+        </w:rPr>
+        <w:instrText xml:space="preserve"> REF _Ref90732743 \h </w:instrText>
+      </w:r>
+      <w:r>
+        <w:rPr>
+          <w:i/>
+          <w:iCs/>
+          <w:lang w:val="en-GB"/>
+        </w:rPr>
+      </w:r>
+      <w:r>
+        <w:rPr>
+          <w:i/>
+          <w:iCs/>
+          <w:lang w:val="en-GB"/>
+        </w:rPr>
+        <w:instrText xml:space="preserve"> \* MERGEFORMAT </w:instrText>
+      </w:r>
+      <w:r>
+        <w:rPr>
+          <w:i/>
+          <w:iCs/>
+          <w:lang w:val="en-GB"/>
+        </w:rPr>
+        <w:fldChar w:fldCharType="separate"/>
+      </w:r>
+      <w:r>
+        <w:rPr>
+          <w:i/>
+          <w:iCs/>
+          <w:lang w:val="en-GB"/>
+        </w:rPr>
+        <w:t>Burning the image to your SD card.</w:t>
+      </w:r>
+      <w:r>
+        <w:rPr>
+          <w:i/>
+          <w:iCs/>
+          <w:lang w:val="en-GB"/>
+        </w:rPr>
+        <w:fldChar w:fldCharType="end"/>
+      </w:r>
+    </w:p>
+    <w:p>
+      <w:pPr>
+        <w:pStyle w:val="NurText"/>
+        <w:rPr>
+          <w:lang w:val="en-GB"/>
+        </w:rPr>
+      </w:pPr>
+    </w:p>
+    <w:p>
+      <w:pPr>
         <w:pStyle w:val="berschrift2"/>
+        <w:numPr>
+          <w:ilvl w:val="0"/>
+          <w:numId w:val="1"/>
+        </w:numPr>
         <w:rPr>
           <w:lang w:val="en-GB"/>
         </w:rPr>
@@ -37,6 +195,26 @@
         </w:rPr>
         <w:t>Initial setup</w:t>
       </w:r>
+      <w:r>
+        <w:rPr>
+          <w:lang w:val="en-GB"/>
+        </w:rPr>
+        <w:t xml:space="preserve"> – modifying a </w:t>
+      </w:r>
+      <w:proofErr w:type="spellStart"/>
+      <w:r>
+        <w:rPr>
+          <w:lang w:val="en-GB"/>
+        </w:rPr>
+        <w:t>Raspian</w:t>
+      </w:r>
+      <w:proofErr w:type="spellEnd"/>
+      <w:r>
+        <w:rPr>
+          <w:lang w:val="en-GB"/>
+        </w:rPr>
+        <w:t xml:space="preserve"> image file</w:t>
+      </w:r>
     </w:p>
     <w:p>
       <w:pPr>
@@ -71,7 +249,7 @@
         </w:rPr>
         <w:t xml:space="preserve"> image: </w:t>
       </w:r>
-      <w:hyperlink r:id="rId5" w:history="1">
+      <w:hyperlink r:id="rId6" w:history="1">
         <w:r>
           <w:rPr>
             <w:rStyle w:val="Hyperlink"/>
@@ -346,19 +524,19 @@
           <w:szCs w:val="16"/>
           <w:lang w:val="en-GB"/>
         </w:rPr>
-        <w:t>Device                                      Boot  Start      End  Sectors  Size Id Type</w:t>
-      </w:r>
-    </w:p>
-    <w:p>
-      <w:pPr>
-        <w:pStyle w:val="NurText"/>
+        <w:t xml:space="preserve">Device                                      </w:t>
+      </w:r>
+      <w:proofErr w:type="gramStart"/>
+      <w:r>
         <w:rPr>
           <w:rFonts w:ascii="Consolas" w:hAnsi="Consolas"/>
           <w:sz w:val="16"/>
           <w:szCs w:val="16"/>
           <w:lang w:val="en-GB"/>
         </w:rPr>
-      </w:pPr>
+        <w:t>Boot  Start</w:t>
+      </w:r>
+      <w:proofErr w:type="gramEnd"/>
       <w:r>
         <w:rPr>
           <w:rFonts w:ascii="Consolas" w:hAnsi="Consolas"/>
@@ -366,7 +544,7 @@
           <w:szCs w:val="16"/>
           <w:lang w:val="en-GB"/>
         </w:rPr>
-        <w:t>2021-10-30-raspios-bullseye-armhf-full.img1        8192   532479   524288  256M  c W95 FAT32 (LBA)</w:t>
+        <w:t xml:space="preserve">      End  Sectors  Size Id Type</w:t>
       </w:r>
     </w:p>
     <w:p>
@@ -386,137 +564,9 @@
           <w:szCs w:val="16"/>
           <w:lang w:val="en-GB"/>
         </w:rPr>
-        <w:t>2021-10-30-raspios-bullseye-armhf-full.img2      532480 18096127 17563648  8.4G 83 Linux</w:t>
-      </w:r>
-    </w:p>
-    <w:p>
-      <w:pPr>
-        <w:pStyle w:val="NurText"/>
-        <w:rPr>
-          <w:lang w:val="en-GB"/>
-        </w:rPr>
-      </w:pPr>
-    </w:p>
-    <w:p>
-      <w:pPr>
-        <w:pStyle w:val="NurText"/>
-        <w:rPr>
-          <w:lang w:val="en-GB"/>
-        </w:rPr>
-      </w:pPr>
-      <w:r>
-        <w:rPr>
-          <w:lang w:val="en-GB"/>
-        </w:rPr>
-        <w:t>Since the sectors are 512 bytes</w:t>
-      </w:r>
-      <w:r>
-        <w:rPr>
-          <w:lang w:val="en-GB"/>
-        </w:rPr>
-        <w:t xml:space="preserve"> </w:t>
-      </w:r>
-      <w:r>
-        <w:rPr>
-          <w:lang w:val="en-GB"/>
-        </w:rPr>
-        <w:t xml:space="preserve">in length, </w:t>
-      </w:r>
-      <w:r>
-        <w:rPr>
-          <w:lang w:val="en-GB"/>
-        </w:rPr>
-        <w:t xml:space="preserve">the first partition starts at offset 512 x 8192 = </w:t>
-      </w:r>
-      <w:r>
-        <w:rPr>
-          <w:lang w:val="en-GB"/>
-        </w:rPr>
-        <w:t>4194304</w:t>
-      </w:r>
-      <w:r>
-        <w:rPr>
-          <w:lang w:val="en-GB"/>
-        </w:rPr>
-        <w:t xml:space="preserve"> and contains 524288 sectors, </w:t>
-      </w:r>
-      <w:r>
-        <w:rPr>
-          <w:lang w:val="en-GB"/>
-        </w:rPr>
-        <w:t>so</w:t>
-      </w:r>
-      <w:r>
-        <w:rPr>
-          <w:lang w:val="en-GB"/>
-        </w:rPr>
-        <w:t xml:space="preserve"> has size 512 x 524288 = </w:t>
-      </w:r>
-      <w:r>
-        <w:rPr>
-          <w:lang w:val="en-GB"/>
-        </w:rPr>
-        <w:t>268435456</w:t>
-      </w:r>
-      <w:r>
-        <w:rPr>
-          <w:lang w:val="en-GB"/>
-        </w:rPr>
-        <w:t xml:space="preserve">. The second partition starts at sector 532480, so its offset is 512 x 532480 = </w:t>
-      </w:r>
-      <w:r>
-        <w:rPr>
-          <w:lang w:val="en-GB"/>
-        </w:rPr>
-        <w:t>272629760</w:t>
-      </w:r>
-      <w:r>
-        <w:rPr>
-          <w:lang w:val="en-GB"/>
-        </w:rPr>
-        <w:t>.</w:t>
-      </w:r>
-    </w:p>
-    <w:p>
-      <w:pPr>
-        <w:pStyle w:val="NurText"/>
-        <w:rPr>
-          <w:lang w:val="en-GB"/>
-        </w:rPr>
-      </w:pPr>
-    </w:p>
-    <w:p>
-      <w:pPr>
-        <w:pStyle w:val="NurText"/>
-        <w:rPr>
-          <w:lang w:val="en-GB"/>
-        </w:rPr>
-      </w:pPr>
-      <w:r>
-        <w:rPr>
-          <w:lang w:val="en-GB"/>
-        </w:rPr>
-        <w:t>Create two directories as mount points:</w:t>
-      </w:r>
-    </w:p>
-    <w:p>
-      <w:pPr>
-        <w:pStyle w:val="NurText"/>
-        <w:rPr>
-          <w:lang w:val="en-GB"/>
-        </w:rPr>
-      </w:pPr>
-    </w:p>
-    <w:p>
-      <w:pPr>
-        <w:pStyle w:val="NurText"/>
-        <w:rPr>
-          <w:rFonts w:ascii="Consolas" w:hAnsi="Consolas"/>
-          <w:sz w:val="18"/>
-          <w:szCs w:val="18"/>
-          <w:lang w:val="en-GB"/>
-        </w:rPr>
-      </w:pPr>
+        <w:t xml:space="preserve">2021-10-30-raspios-bullseye-armhf-full.img1        8192   532479   </w:t>
+      </w:r>
+      <w:proofErr w:type="gramStart"/>
       <w:r>
         <w:rPr>
           <w:rFonts w:ascii="Consolas" w:hAnsi="Consolas"/>
@@ -524,79 +574,9 @@
           <w:szCs w:val="16"/>
           <w:lang w:val="en-GB"/>
         </w:rPr>
-        <w:t xml:space="preserve">$ </w:t>
-      </w:r>
-      <w:proofErr w:type="spellStart"/>
-      <w:r>
-        <w:rPr>
-          <w:rFonts w:ascii="Consolas" w:hAnsi="Consolas"/>
-          <w:sz w:val="18"/>
-          <w:szCs w:val="18"/>
-          <w:lang w:val="en-GB"/>
-        </w:rPr>
-        <w:t>sudo</w:t>
-      </w:r>
-      <w:proofErr w:type="spellEnd"/>
-      <w:r>
-        <w:rPr>
-          <w:rFonts w:ascii="Consolas" w:hAnsi="Consolas"/>
-          <w:sz w:val="18"/>
-          <w:szCs w:val="18"/>
-          <w:lang w:val="en-GB"/>
-        </w:rPr>
-        <w:t xml:space="preserve"> </w:t>
-      </w:r>
-      <w:proofErr w:type="spellStart"/>
-      <w:r>
-        <w:rPr>
-          <w:rFonts w:ascii="Consolas" w:hAnsi="Consolas"/>
-          <w:sz w:val="18"/>
-          <w:szCs w:val="18"/>
-          <w:lang w:val="en-GB"/>
-        </w:rPr>
-        <w:t>mkdir</w:t>
-      </w:r>
-      <w:proofErr w:type="spellEnd"/>
-      <w:r>
-        <w:rPr>
-          <w:rFonts w:ascii="Consolas" w:hAnsi="Consolas"/>
-          <w:sz w:val="18"/>
-          <w:szCs w:val="18"/>
-          <w:lang w:val="en-GB"/>
-        </w:rPr>
-        <w:t xml:space="preserve"> /</w:t>
-      </w:r>
-      <w:proofErr w:type="spellStart"/>
-      <w:r>
-        <w:rPr>
-          <w:rFonts w:ascii="Consolas" w:hAnsi="Consolas"/>
-          <w:sz w:val="18"/>
-          <w:szCs w:val="18"/>
-          <w:lang w:val="en-GB"/>
-        </w:rPr>
-        <w:t>mnt</w:t>
-      </w:r>
-      <w:proofErr w:type="spellEnd"/>
-      <w:r>
-        <w:rPr>
-          <w:rFonts w:ascii="Consolas" w:hAnsi="Consolas"/>
-          <w:sz w:val="18"/>
-          <w:szCs w:val="18"/>
-          <w:lang w:val="en-GB"/>
-        </w:rPr>
-        <w:t>/2021-10-30-raspios-bullseye-armhf-full.img1</w:t>
-      </w:r>
-    </w:p>
-    <w:p>
-      <w:pPr>
-        <w:pStyle w:val="NurText"/>
-        <w:rPr>
-          <w:rFonts w:ascii="Consolas" w:hAnsi="Consolas"/>
-          <w:sz w:val="18"/>
-          <w:szCs w:val="18"/>
-          <w:lang w:val="en-GB"/>
-        </w:rPr>
-      </w:pPr>
+        <w:t>524288  256</w:t>
+      </w:r>
+      <w:proofErr w:type="gramEnd"/>
       <w:r>
         <w:rPr>
           <w:rFonts w:ascii="Consolas" w:hAnsi="Consolas"/>
@@ -604,199 +584,18 @@
           <w:szCs w:val="16"/>
           <w:lang w:val="en-GB"/>
         </w:rPr>
-        <w:t xml:space="preserve">$ </w:t>
-      </w:r>
-      <w:proofErr w:type="spellStart"/>
-      <w:r>
-        <w:rPr>
-          <w:rFonts w:ascii="Consolas" w:hAnsi="Consolas"/>
-          <w:sz w:val="18"/>
-          <w:szCs w:val="18"/>
-          <w:lang w:val="en-GB"/>
-        </w:rPr>
-        <w:t>sudo</w:t>
-      </w:r>
-      <w:proofErr w:type="spellEnd"/>
-      <w:r>
-        <w:rPr>
-          <w:rFonts w:ascii="Consolas" w:hAnsi="Consolas"/>
-          <w:sz w:val="18"/>
-          <w:szCs w:val="18"/>
-          <w:lang w:val="en-GB"/>
-        </w:rPr>
-        <w:t xml:space="preserve"> </w:t>
-      </w:r>
-      <w:proofErr w:type="spellStart"/>
-      <w:r>
-        <w:rPr>
-          <w:rFonts w:ascii="Consolas" w:hAnsi="Consolas"/>
-          <w:sz w:val="18"/>
-          <w:szCs w:val="18"/>
-          <w:lang w:val="en-GB"/>
-        </w:rPr>
-        <w:t>mkdir</w:t>
-      </w:r>
-      <w:proofErr w:type="spellEnd"/>
-      <w:r>
-        <w:rPr>
-          <w:rFonts w:ascii="Consolas" w:hAnsi="Consolas"/>
-          <w:sz w:val="18"/>
-          <w:szCs w:val="18"/>
-          <w:lang w:val="en-GB"/>
-        </w:rPr>
-        <w:t xml:space="preserve"> /</w:t>
-      </w:r>
-      <w:proofErr w:type="spellStart"/>
-      <w:r>
-        <w:rPr>
-          <w:rFonts w:ascii="Consolas" w:hAnsi="Consolas"/>
-          <w:sz w:val="18"/>
-          <w:szCs w:val="18"/>
-          <w:lang w:val="en-GB"/>
-        </w:rPr>
-        <w:t>mnt</w:t>
-      </w:r>
-      <w:proofErr w:type="spellEnd"/>
-      <w:r>
-        <w:rPr>
-          <w:rFonts w:ascii="Consolas" w:hAnsi="Consolas"/>
-          <w:sz w:val="18"/>
-          <w:szCs w:val="18"/>
-          <w:lang w:val="en-GB"/>
-        </w:rPr>
-        <w:t>/2021-10-30-raspios-bullseye-armhf-full.img</w:t>
-      </w:r>
-    </w:p>
-    <w:p>
-      <w:pPr>
-        <w:pStyle w:val="NurText"/>
-        <w:rPr>
-          <w:lang w:val="en-GB"/>
-        </w:rPr>
-      </w:pPr>
-    </w:p>
-    <w:p>
-      <w:pPr>
-        <w:pStyle w:val="NurText"/>
-        <w:rPr>
-          <w:lang w:val="en-GB"/>
-        </w:rPr>
-      </w:pPr>
-      <w:r>
-        <w:rPr>
-          <w:lang w:val="en-GB"/>
-        </w:rPr>
-        <w:t>Then mount the images:</w:t>
-      </w:r>
-    </w:p>
-    <w:p>
-      <w:pPr>
-        <w:pStyle w:val="NurText"/>
-        <w:rPr>
-          <w:lang w:val="en-GB"/>
-        </w:rPr>
-      </w:pPr>
-    </w:p>
-    <w:p>
-      <w:pPr>
-        <w:pStyle w:val="NurText"/>
-        <w:rPr>
-          <w:rFonts w:ascii="Consolas" w:hAnsi="Consolas"/>
-          <w:sz w:val="18"/>
-          <w:szCs w:val="18"/>
-          <w:lang w:val="en-GB"/>
-        </w:rPr>
-      </w:pPr>
-      <w:r>
+        <w:t>M  c W95 FAT32 (LBA)</w:t>
+      </w:r>
+    </w:p>
+    <w:p>
+      <w:pPr>
+        <w:pStyle w:val="NurText"/>
         <w:rPr>
           <w:rFonts w:ascii="Consolas" w:hAnsi="Consolas"/>
           <w:sz w:val="16"/>
           <w:szCs w:val="16"/>
           <w:lang w:val="en-GB"/>
         </w:rPr>
-        <w:t xml:space="preserve">$ </w:t>
-      </w:r>
-      <w:proofErr w:type="spellStart"/>
-      <w:r>
-        <w:rPr>
-          <w:rFonts w:ascii="Consolas" w:hAnsi="Consolas"/>
-          <w:sz w:val="18"/>
-          <w:szCs w:val="18"/>
-          <w:lang w:val="en-GB"/>
-        </w:rPr>
-        <w:t>sudo</w:t>
-      </w:r>
-      <w:proofErr w:type="spellEnd"/>
-      <w:r>
-        <w:rPr>
-          <w:rFonts w:ascii="Consolas" w:hAnsi="Consolas"/>
-          <w:sz w:val="18"/>
-          <w:szCs w:val="18"/>
-          <w:lang w:val="en-GB"/>
-        </w:rPr>
-        <w:t xml:space="preserve"> mount -v -o offset=4194304,sizelimit=268435456 -t </w:t>
-      </w:r>
-      <w:proofErr w:type="spellStart"/>
-      <w:r>
-        <w:rPr>
-          <w:rFonts w:ascii="Consolas" w:hAnsi="Consolas"/>
-          <w:sz w:val="18"/>
-          <w:szCs w:val="18"/>
-          <w:lang w:val="en-GB"/>
-        </w:rPr>
-        <w:t>vfat</w:t>
-      </w:r>
-      <w:proofErr w:type="spellEnd"/>
-      <w:r>
-        <w:rPr>
-          <w:rFonts w:ascii="Consolas" w:hAnsi="Consolas"/>
-          <w:sz w:val="18"/>
-          <w:szCs w:val="18"/>
-          <w:lang w:val="en-GB"/>
-        </w:rPr>
-        <w:t xml:space="preserve"> 2021-10-30-raspios-bullseye-armhf-full.img /</w:t>
-      </w:r>
-      <w:proofErr w:type="spellStart"/>
-      <w:r>
-        <w:rPr>
-          <w:rFonts w:ascii="Consolas" w:hAnsi="Consolas"/>
-          <w:sz w:val="18"/>
-          <w:szCs w:val="18"/>
-          <w:lang w:val="en-GB"/>
-        </w:rPr>
-        <w:t>mnt</w:t>
-      </w:r>
-      <w:proofErr w:type="spellEnd"/>
-      <w:r>
-        <w:rPr>
-          <w:rFonts w:ascii="Consolas" w:hAnsi="Consolas"/>
-          <w:sz w:val="18"/>
-          <w:szCs w:val="18"/>
-          <w:lang w:val="en-GB"/>
-        </w:rPr>
-        <w:t>/2021-10-30-raspios-bullseye-armhf-full.img1</w:t>
-      </w:r>
-    </w:p>
-    <w:p>
-      <w:pPr>
-        <w:pStyle w:val="NurText"/>
-        <w:rPr>
-          <w:rFonts w:ascii="Consolas" w:hAnsi="Consolas"/>
-          <w:sz w:val="18"/>
-          <w:szCs w:val="18"/>
-          <w:lang w:val="en-GB"/>
-        </w:rPr>
-      </w:pPr>
-    </w:p>
-    <w:p>
-      <w:pPr>
-        <w:pStyle w:val="NurText"/>
-        <w:rPr>
-          <w:rFonts w:ascii="Consolas" w:hAnsi="Consolas"/>
-          <w:sz w:val="18"/>
-          <w:szCs w:val="18"/>
-          <w:lang w:val="en-GB"/>
-        </w:rPr>
       </w:pPr>
       <w:r>
         <w:rPr>
@@ -805,138 +604,9 @@
           <w:szCs w:val="16"/>
           <w:lang w:val="en-GB"/>
         </w:rPr>
-        <w:t xml:space="preserve">$ </w:t>
-      </w:r>
-      <w:proofErr w:type="spellStart"/>
-      <w:r>
-        <w:rPr>
-          <w:rFonts w:ascii="Consolas" w:hAnsi="Consolas"/>
-          <w:sz w:val="18"/>
-          <w:szCs w:val="18"/>
-          <w:lang w:val="en-GB"/>
-        </w:rPr>
-        <w:t>sudo</w:t>
-      </w:r>
-      <w:proofErr w:type="spellEnd"/>
-      <w:r>
-        <w:rPr>
-          <w:rFonts w:ascii="Consolas" w:hAnsi="Consolas"/>
-          <w:sz w:val="18"/>
-          <w:szCs w:val="18"/>
-          <w:lang w:val="en-GB"/>
-        </w:rPr>
-        <w:t xml:space="preserve"> mount -v -o offset=272629760 -t ext4 2021-10-30-raspios-bullseye-armhf-full.img /</w:t>
-      </w:r>
-      <w:proofErr w:type="spellStart"/>
-      <w:r>
-        <w:rPr>
-          <w:rFonts w:ascii="Consolas" w:hAnsi="Consolas"/>
-          <w:sz w:val="18"/>
-          <w:szCs w:val="18"/>
-          <w:lang w:val="en-GB"/>
-        </w:rPr>
-        <w:t>mnt</w:t>
-      </w:r>
-      <w:proofErr w:type="spellEnd"/>
-      <w:r>
-        <w:rPr>
-          <w:rFonts w:ascii="Consolas" w:hAnsi="Consolas"/>
-          <w:sz w:val="18"/>
-          <w:szCs w:val="18"/>
-          <w:lang w:val="en-GB"/>
-        </w:rPr>
-        <w:t>/2021-10-30-raspios-bullseye-armhf-full.img2</w:t>
-      </w:r>
-    </w:p>
-    <w:p>
-      <w:pPr>
-        <w:pStyle w:val="NurText"/>
-        <w:rPr>
-          <w:lang w:val="en-GB"/>
-        </w:rPr>
-      </w:pPr>
-    </w:p>
-    <w:p>
-      <w:pPr>
-        <w:pStyle w:val="NurText"/>
-        <w:rPr>
-          <w:lang w:val="en-GB"/>
-        </w:rPr>
-      </w:pPr>
-      <w:r>
-        <w:rPr>
-          <w:lang w:val="en-GB"/>
-        </w:rPr>
-        <w:t xml:space="preserve">Copy the contents of the </w:t>
-      </w:r>
-      <w:proofErr w:type="spellStart"/>
-      <w:r>
-        <w:rPr>
-          <w:lang w:val="en-GB"/>
-        </w:rPr>
-        <w:t>os</w:t>
-      </w:r>
-      <w:proofErr w:type="spellEnd"/>
-      <w:r>
-        <w:rPr>
-          <w:lang w:val="en-GB"/>
-        </w:rPr>
-        <w:t xml:space="preserve"> directory into </w:t>
-      </w:r>
-      <w:r>
-        <w:rPr>
-          <w:rFonts w:ascii="Consolas" w:hAnsi="Consolas"/>
-          <w:sz w:val="18"/>
-          <w:szCs w:val="18"/>
-          <w:lang w:val="en-GB"/>
-        </w:rPr>
-        <w:t>/</w:t>
-      </w:r>
-      <w:proofErr w:type="spellStart"/>
-      <w:r>
-        <w:rPr>
-          <w:rFonts w:ascii="Consolas" w:hAnsi="Consolas"/>
-          <w:sz w:val="18"/>
-          <w:szCs w:val="18"/>
-          <w:lang w:val="en-GB"/>
-        </w:rPr>
-        <w:t>mnt</w:t>
-      </w:r>
-      <w:proofErr w:type="spellEnd"/>
-      <w:r>
-        <w:rPr>
-          <w:rFonts w:ascii="Consolas" w:hAnsi="Consolas"/>
-          <w:sz w:val="18"/>
-          <w:szCs w:val="18"/>
-          <w:lang w:val="en-GB"/>
-        </w:rPr>
-        <w:t>/2021-10-30-raspios-bullseye-armhf-full.img2/</w:t>
-      </w:r>
-      <w:r>
-        <w:rPr>
-          <w:lang w:val="en-GB"/>
-        </w:rPr>
-        <w:t>:</w:t>
-      </w:r>
-    </w:p>
-    <w:p>
-      <w:pPr>
-        <w:pStyle w:val="NurText"/>
-        <w:rPr>
-          <w:lang w:val="en-GB"/>
-        </w:rPr>
-      </w:pPr>
-    </w:p>
-    <w:p>
-      <w:pPr>
-        <w:pStyle w:val="NurText"/>
-        <w:rPr>
-          <w:rFonts w:ascii="Consolas" w:hAnsi="Consolas"/>
-          <w:sz w:val="18"/>
-          <w:szCs w:val="18"/>
-          <w:lang w:val="en-GB"/>
-        </w:rPr>
-      </w:pPr>
+        <w:t xml:space="preserve">2021-10-30-raspios-bullseye-armhf-full.img2      532480 18096127 </w:t>
+      </w:r>
+      <w:proofErr w:type="gramStart"/>
       <w:r>
         <w:rPr>
           <w:rFonts w:ascii="Consolas" w:hAnsi="Consolas"/>
@@ -944,425 +614,9 @@
           <w:szCs w:val="16"/>
           <w:lang w:val="en-GB"/>
         </w:rPr>
-        <w:t xml:space="preserve">$ </w:t>
-      </w:r>
-      <w:proofErr w:type="spellStart"/>
-      <w:r>
-        <w:rPr>
-          <w:rFonts w:ascii="Consolas" w:hAnsi="Consolas"/>
-          <w:sz w:val="18"/>
-          <w:szCs w:val="18"/>
-          <w:lang w:val="en-GB"/>
-        </w:rPr>
-        <w:t>sudo</w:t>
-      </w:r>
-      <w:proofErr w:type="spellEnd"/>
-      <w:r>
-        <w:rPr>
-          <w:rFonts w:ascii="Consolas" w:hAnsi="Consolas"/>
-          <w:sz w:val="18"/>
-          <w:szCs w:val="18"/>
-          <w:lang w:val="en-GB"/>
-        </w:rPr>
-        <w:t xml:space="preserve"> </w:t>
-      </w:r>
-      <w:r>
-        <w:rPr>
-          <w:rFonts w:ascii="Consolas" w:hAnsi="Consolas"/>
-          <w:sz w:val="18"/>
-          <w:szCs w:val="18"/>
-          <w:lang w:val="en-GB"/>
-        </w:rPr>
-        <w:t xml:space="preserve">cp -R </w:t>
-      </w:r>
-      <w:proofErr w:type="spellStart"/>
-      <w:r>
-        <w:rPr>
-          <w:rFonts w:ascii="Consolas" w:hAnsi="Consolas"/>
-          <w:sz w:val="18"/>
-          <w:szCs w:val="18"/>
-          <w:lang w:val="en-GB"/>
-        </w:rPr>
-        <w:t>os</w:t>
-      </w:r>
-      <w:proofErr w:type="spellEnd"/>
-      <w:r>
-        <w:rPr>
-          <w:rFonts w:ascii="Consolas" w:hAnsi="Consolas"/>
-          <w:sz w:val="18"/>
-          <w:szCs w:val="18"/>
-          <w:lang w:val="en-GB"/>
-        </w:rPr>
-        <w:t>/</w:t>
-      </w:r>
-      <w:r>
-        <w:rPr>
-          <w:rFonts w:ascii="Consolas" w:hAnsi="Consolas"/>
-          <w:sz w:val="18"/>
-          <w:szCs w:val="18"/>
-          <w:lang w:val="en-GB"/>
-        </w:rPr>
-        <w:t>*</w:t>
-      </w:r>
-      <w:r>
-        <w:rPr>
-          <w:rFonts w:ascii="Consolas" w:hAnsi="Consolas"/>
-          <w:sz w:val="18"/>
-          <w:szCs w:val="18"/>
-          <w:lang w:val="en-GB"/>
-        </w:rPr>
-        <w:t xml:space="preserve"> </w:t>
-      </w:r>
-      <w:r>
-        <w:rPr>
-          <w:rFonts w:ascii="Consolas" w:hAnsi="Consolas"/>
-          <w:sz w:val="18"/>
-          <w:szCs w:val="18"/>
-          <w:lang w:val="en-GB"/>
-        </w:rPr>
-        <w:t>/</w:t>
-      </w:r>
-      <w:proofErr w:type="spellStart"/>
-      <w:r>
-        <w:rPr>
-          <w:rFonts w:ascii="Consolas" w:hAnsi="Consolas"/>
-          <w:sz w:val="18"/>
-          <w:szCs w:val="18"/>
-          <w:lang w:val="en-GB"/>
-        </w:rPr>
-        <w:t>mnt</w:t>
-      </w:r>
-      <w:proofErr w:type="spellEnd"/>
-      <w:r>
-        <w:rPr>
-          <w:rFonts w:ascii="Consolas" w:hAnsi="Consolas"/>
-          <w:sz w:val="18"/>
-          <w:szCs w:val="18"/>
-          <w:lang w:val="en-GB"/>
-        </w:rPr>
-        <w:t>/2021-10-30-raspios-bullseye-armhf-full.img2/</w:t>
-      </w:r>
-    </w:p>
-    <w:p>
-      <w:pPr>
-        <w:pStyle w:val="NurText"/>
-        <w:rPr>
-          <w:lang w:val="en-GB"/>
-        </w:rPr>
-      </w:pPr>
-    </w:p>
-    <w:p>
-      <w:pPr>
-        <w:pStyle w:val="NurText"/>
-        <w:rPr>
-          <w:lang w:val="en-GB"/>
-        </w:rPr>
-      </w:pPr>
-      <w:r>
-        <w:rPr>
-          <w:lang w:val="en-GB"/>
-        </w:rPr>
-        <w:t xml:space="preserve">Edit </w:t>
-      </w:r>
-      <w:r>
-        <w:rPr>
-          <w:rFonts w:ascii="Consolas" w:hAnsi="Consolas"/>
-          <w:sz w:val="18"/>
-          <w:szCs w:val="18"/>
-          <w:lang w:val="en-GB"/>
-        </w:rPr>
-        <w:t>/mnt/2021-10-30-raspios-bullseye-armhf-full.img2</w:t>
-      </w:r>
-      <w:r>
-        <w:rPr>
-          <w:rFonts w:ascii="Consolas" w:hAnsi="Consolas"/>
-          <w:sz w:val="18"/>
-          <w:szCs w:val="18"/>
-          <w:lang w:val="en-GB"/>
-        </w:rPr>
-        <w:t>/etc/machine-info</w:t>
-      </w:r>
-      <w:r>
-        <w:rPr>
-          <w:lang w:val="en-GB"/>
-        </w:rPr>
-        <w:t xml:space="preserve"> to give your Pi a meaningful name</w:t>
-      </w:r>
-      <w:r>
-        <w:rPr>
-          <w:lang w:val="en-GB"/>
-        </w:rPr>
-        <w:t xml:space="preserve"> (</w:t>
-      </w:r>
-      <w:proofErr w:type="spellStart"/>
-      <w:r>
-        <w:rPr>
-          <w:lang w:val="en-GB"/>
-        </w:rPr>
-        <w:t>sudo</w:t>
-      </w:r>
-      <w:proofErr w:type="spellEnd"/>
-      <w:r>
-        <w:rPr>
-          <w:lang w:val="en-GB"/>
-        </w:rPr>
-        <w:t xml:space="preserve"> required</w:t>
-      </w:r>
-      <w:r>
-        <w:rPr>
-          <w:lang w:val="en-GB"/>
-        </w:rPr>
-        <w:t xml:space="preserve"> to change this file</w:t>
-      </w:r>
-      <w:r>
-        <w:rPr>
-          <w:lang w:val="en-GB"/>
-        </w:rPr>
-        <w:t>)</w:t>
-      </w:r>
-      <w:r>
-        <w:rPr>
-          <w:lang w:val="en-GB"/>
-        </w:rPr>
-        <w:t>.</w:t>
-      </w:r>
-    </w:p>
-    <w:p>
-      <w:pPr>
-        <w:pStyle w:val="NurText"/>
-        <w:rPr>
-          <w:lang w:val="en-GB"/>
-        </w:rPr>
-      </w:pPr>
-    </w:p>
-    <w:p>
-      <w:pPr>
-        <w:pStyle w:val="NurText"/>
-        <w:rPr>
-          <w:lang w:val="en-GB"/>
-        </w:rPr>
-      </w:pPr>
-      <w:r>
-        <w:rPr>
-          <w:lang w:val="en-GB"/>
-        </w:rPr>
-        <w:t xml:space="preserve">Edit </w:t>
-      </w:r>
-      <w:r>
-        <w:rPr>
-          <w:rFonts w:ascii="Consolas" w:hAnsi="Consolas"/>
-          <w:sz w:val="18"/>
-          <w:szCs w:val="18"/>
-          <w:lang w:val="en-GB"/>
-        </w:rPr>
-        <w:t>/</w:t>
-      </w:r>
-      <w:proofErr w:type="spellStart"/>
-      <w:r>
-        <w:rPr>
-          <w:rFonts w:ascii="Consolas" w:hAnsi="Consolas"/>
-          <w:sz w:val="18"/>
-          <w:szCs w:val="18"/>
-          <w:lang w:val="en-GB"/>
-        </w:rPr>
-        <w:t>mnt</w:t>
-      </w:r>
-      <w:proofErr w:type="spellEnd"/>
-      <w:r>
-        <w:rPr>
-          <w:rFonts w:ascii="Consolas" w:hAnsi="Consolas"/>
-          <w:sz w:val="18"/>
-          <w:szCs w:val="18"/>
-          <w:lang w:val="en-GB"/>
-        </w:rPr>
-        <w:t>/2021-10-30-raspios-bullseye-armhf-full.img2/</w:t>
-      </w:r>
-      <w:r>
-        <w:rPr>
-          <w:rFonts w:ascii="Consolas" w:hAnsi="Consolas"/>
-          <w:sz w:val="18"/>
-          <w:szCs w:val="18"/>
-          <w:lang w:val="en-GB"/>
-        </w:rPr>
-        <w:t>etc/</w:t>
-      </w:r>
-      <w:proofErr w:type="spellStart"/>
-      <w:r>
-        <w:rPr>
-          <w:rFonts w:ascii="Consolas" w:hAnsi="Consolas"/>
-          <w:sz w:val="18"/>
-          <w:szCs w:val="18"/>
-          <w:lang w:val="en-GB"/>
-        </w:rPr>
-        <w:t>rc.local</w:t>
-      </w:r>
-      <w:proofErr w:type="spellEnd"/>
-      <w:r>
-        <w:rPr>
-          <w:lang w:val="en-GB"/>
-        </w:rPr>
-        <w:t xml:space="preserve"> and add the following line at the bottom</w:t>
-      </w:r>
-      <w:r>
-        <w:rPr>
-          <w:lang w:val="en-GB"/>
-        </w:rPr>
-        <w:t xml:space="preserve">, before the line with </w:t>
-      </w:r>
-      <w:r>
-        <w:rPr>
-          <w:rFonts w:ascii="Consolas" w:hAnsi="Consolas"/>
-          <w:sz w:val="18"/>
-          <w:szCs w:val="18"/>
-          <w:lang w:val="en-GB"/>
-        </w:rPr>
-        <w:t>exit 0</w:t>
-      </w:r>
-      <w:r>
-        <w:rPr>
-          <w:lang w:val="en-GB"/>
-        </w:rPr>
-        <w:t xml:space="preserve"> (</w:t>
-      </w:r>
-      <w:proofErr w:type="spellStart"/>
-      <w:r>
-        <w:rPr>
-          <w:lang w:val="en-GB"/>
-        </w:rPr>
-        <w:t>sudo</w:t>
-      </w:r>
-      <w:proofErr w:type="spellEnd"/>
-      <w:r>
-        <w:rPr>
-          <w:lang w:val="en-GB"/>
-        </w:rPr>
-        <w:t xml:space="preserve"> required to change this file</w:t>
-      </w:r>
-      <w:r>
-        <w:rPr>
-          <w:lang w:val="en-GB"/>
-        </w:rPr>
-        <w:t>)</w:t>
-      </w:r>
-      <w:r>
-        <w:rPr>
-          <w:lang w:val="en-GB"/>
-        </w:rPr>
-        <w:t>:</w:t>
-      </w:r>
-    </w:p>
-    <w:p>
-      <w:pPr>
-        <w:pStyle w:val="NurText"/>
-        <w:rPr>
-          <w:lang w:val="en-GB"/>
-        </w:rPr>
-      </w:pPr>
-    </w:p>
-    <w:p>
-      <w:pPr>
-        <w:pStyle w:val="NurText"/>
-        <w:rPr>
-          <w:rFonts w:ascii="Consolas" w:hAnsi="Consolas"/>
-          <w:sz w:val="18"/>
-          <w:szCs w:val="18"/>
-          <w:lang w:val="en-GB"/>
-        </w:rPr>
-      </w:pPr>
-      <w:proofErr w:type="spellStart"/>
-      <w:r>
-        <w:rPr>
-          <w:rFonts w:ascii="Consolas" w:hAnsi="Consolas"/>
-          <w:sz w:val="18"/>
-          <w:szCs w:val="18"/>
-          <w:lang w:val="en-GB"/>
-        </w:rPr>
-        <w:t>sudo</w:t>
-      </w:r>
-      <w:proofErr w:type="spellEnd"/>
-      <w:r>
-        <w:rPr>
-          <w:rFonts w:ascii="Consolas" w:hAnsi="Consolas"/>
-          <w:sz w:val="18"/>
-          <w:szCs w:val="18"/>
-          <w:lang w:val="en-GB"/>
-        </w:rPr>
-        <w:t xml:space="preserve"> /home/pi/btserial.sh &amp;</w:t>
-      </w:r>
-    </w:p>
-    <w:p>
-      <w:pPr>
-        <w:pStyle w:val="NurText"/>
-        <w:rPr>
-          <w:lang w:val="en-GB"/>
-        </w:rPr>
-      </w:pPr>
-    </w:p>
-    <w:p>
-      <w:pPr>
-        <w:pStyle w:val="NurText"/>
-        <w:rPr>
-          <w:lang w:val="en-GB"/>
-        </w:rPr>
-      </w:pPr>
-      <w:r>
-        <w:rPr>
-          <w:lang w:val="en-GB"/>
-        </w:rPr>
-        <w:t xml:space="preserve">Make </w:t>
-      </w:r>
-      <w:r>
-        <w:rPr>
-          <w:rFonts w:ascii="Consolas" w:hAnsi="Consolas"/>
-          <w:sz w:val="18"/>
-          <w:szCs w:val="18"/>
-          <w:lang w:val="en-GB"/>
-        </w:rPr>
-        <w:t>/mnt/2021-10-30-raspios-bullseye-armhf-full.img2/</w:t>
-      </w:r>
-      <w:r>
-        <w:rPr>
-          <w:rFonts w:ascii="Consolas" w:hAnsi="Consolas"/>
-          <w:sz w:val="18"/>
-          <w:szCs w:val="18"/>
-          <w:lang w:val="en-GB"/>
-        </w:rPr>
-        <w:t>home/pi/btserial</w:t>
-      </w:r>
-      <w:r>
-        <w:rPr>
-          <w:rFonts w:ascii="Consolas" w:hAnsi="Consolas"/>
-          <w:sz w:val="18"/>
-          <w:szCs w:val="18"/>
-          <w:lang w:val="en-GB"/>
-        </w:rPr>
-        <w:t>.sh</w:t>
-      </w:r>
-      <w:r>
-        <w:rPr>
-          <w:lang w:val="en-GB"/>
-        </w:rPr>
-        <w:t xml:space="preserve"> executable:</w:t>
-      </w:r>
-    </w:p>
-    <w:p>
-      <w:pPr>
-        <w:pStyle w:val="NurText"/>
-        <w:rPr>
-          <w:lang w:val="en-GB"/>
-        </w:rPr>
-      </w:pPr>
-    </w:p>
-    <w:p>
-      <w:pPr>
-        <w:pStyle w:val="NurText"/>
-        <w:rPr>
-          <w:rFonts w:ascii="Consolas" w:hAnsi="Consolas"/>
-          <w:sz w:val="18"/>
-          <w:szCs w:val="18"/>
-          <w:lang w:val="en-GB"/>
-        </w:rPr>
-      </w:pPr>
+        <w:t>17563648  8.4G</w:t>
+      </w:r>
+      <w:proofErr w:type="gramEnd"/>
       <w:r>
         <w:rPr>
           <w:rFonts w:ascii="Consolas" w:hAnsi="Consolas"/>
@@ -1370,392 +624,117 @@
           <w:szCs w:val="16"/>
           <w:lang w:val="en-GB"/>
         </w:rPr>
-        <w:t xml:space="preserve">$ </w:t>
-      </w:r>
-      <w:proofErr w:type="spellStart"/>
-      <w:r>
-        <w:rPr>
-          <w:rFonts w:ascii="Consolas" w:hAnsi="Consolas"/>
-          <w:sz w:val="18"/>
-          <w:szCs w:val="18"/>
-          <w:lang w:val="en-GB"/>
-        </w:rPr>
-        <w:t>chmod</w:t>
-      </w:r>
-      <w:proofErr w:type="spellEnd"/>
-      <w:r>
-        <w:rPr>
-          <w:rFonts w:ascii="Consolas" w:hAnsi="Consolas"/>
-          <w:sz w:val="18"/>
-          <w:szCs w:val="18"/>
-          <w:lang w:val="en-GB"/>
-        </w:rPr>
-        <w:t xml:space="preserve"> +x </w:t>
-      </w:r>
-      <w:r>
-        <w:rPr>
-          <w:rFonts w:ascii="Consolas" w:hAnsi="Consolas"/>
-          <w:sz w:val="18"/>
-          <w:szCs w:val="18"/>
-          <w:lang w:val="en-GB"/>
-        </w:rPr>
-        <w:t>/mnt/2021-10-30-raspios-bullseye-armhf-full.img2/</w:t>
-      </w:r>
-      <w:r>
-        <w:rPr>
-          <w:rFonts w:ascii="Consolas" w:hAnsi="Consolas"/>
-          <w:sz w:val="18"/>
-          <w:szCs w:val="18"/>
-          <w:lang w:val="en-GB"/>
-        </w:rPr>
-        <w:t>home/pi/btserial</w:t>
-      </w:r>
-      <w:r>
-        <w:rPr>
-          <w:rFonts w:ascii="Consolas" w:hAnsi="Consolas"/>
-          <w:sz w:val="18"/>
-          <w:szCs w:val="18"/>
-          <w:lang w:val="en-GB"/>
-        </w:rPr>
-        <w:t>.sh</w:t>
-      </w:r>
-    </w:p>
-    <w:p>
-      <w:pPr>
-        <w:pStyle w:val="NurText"/>
-        <w:rPr>
-          <w:lang w:val="en-GB"/>
-        </w:rPr>
-      </w:pPr>
-    </w:p>
-    <w:p>
-      <w:pPr>
-        <w:pStyle w:val="NurText"/>
-        <w:rPr>
-          <w:lang w:val="en-GB"/>
-        </w:rPr>
-      </w:pPr>
-      <w:r>
-        <w:rPr>
-          <w:lang w:val="en-GB"/>
-        </w:rPr>
-        <w:t xml:space="preserve">Validate that the file </w:t>
-      </w:r>
-      <w:r>
-        <w:rPr>
-          <w:rFonts w:ascii="Consolas" w:hAnsi="Consolas"/>
-          <w:sz w:val="18"/>
-          <w:szCs w:val="18"/>
-          <w:lang w:val="en-GB"/>
-        </w:rPr>
-        <w:t>/mnt/2021-10-30-raspios-bullseye-armhf-full.img2</w:t>
-      </w:r>
-      <w:r>
-        <w:rPr>
-          <w:rFonts w:ascii="Consolas" w:hAnsi="Consolas"/>
-          <w:sz w:val="18"/>
-          <w:szCs w:val="18"/>
-          <w:lang w:val="en-GB"/>
-        </w:rPr>
-        <w:t>/etc/bluetooth/main.conf</w:t>
-      </w:r>
-      <w:r>
-        <w:rPr>
-          <w:lang w:val="en-GB"/>
-        </w:rPr>
-        <w:t xml:space="preserve"> contains the following line</w:t>
-      </w:r>
-      <w:r>
-        <w:rPr>
-          <w:lang w:val="en-GB"/>
-        </w:rPr>
-        <w:t>s</w:t>
-      </w:r>
-      <w:r>
-        <w:rPr>
-          <w:lang w:val="en-GB"/>
-        </w:rPr>
-        <w:t>, and that they are uncommented</w:t>
-      </w:r>
-      <w:r>
-        <w:rPr>
-          <w:lang w:val="en-GB"/>
-        </w:rPr>
-        <w:t>:</w:t>
-      </w:r>
-    </w:p>
-    <w:p>
-      <w:pPr>
-        <w:pStyle w:val="NurText"/>
-        <w:rPr>
-          <w:lang w:val="en-GB"/>
-        </w:rPr>
-      </w:pPr>
-    </w:p>
-    <w:p>
-      <w:pPr>
-        <w:pStyle w:val="NurText"/>
-        <w:rPr>
-          <w:rFonts w:ascii="Consolas" w:hAnsi="Consolas"/>
-          <w:sz w:val="18"/>
-          <w:szCs w:val="18"/>
-          <w:lang w:val="en-GB"/>
-        </w:rPr>
-      </w:pPr>
-      <w:proofErr w:type="spellStart"/>
-      <w:r>
-        <w:rPr>
-          <w:rFonts w:ascii="Consolas" w:hAnsi="Consolas"/>
-          <w:sz w:val="18"/>
-          <w:szCs w:val="18"/>
-          <w:lang w:val="en-GB"/>
-        </w:rPr>
-        <w:lastRenderedPageBreak/>
-        <w:t>ControllerMode</w:t>
-      </w:r>
-      <w:proofErr w:type="spellEnd"/>
-      <w:r>
-        <w:rPr>
-          <w:rFonts w:ascii="Consolas" w:hAnsi="Consolas"/>
-          <w:sz w:val="18"/>
-          <w:szCs w:val="18"/>
-          <w:lang w:val="en-GB"/>
-        </w:rPr>
-        <w:t>=</w:t>
-      </w:r>
-      <w:proofErr w:type="spellStart"/>
-      <w:r>
-        <w:rPr>
-          <w:rFonts w:ascii="Consolas" w:hAnsi="Consolas"/>
-          <w:sz w:val="18"/>
-          <w:szCs w:val="18"/>
-          <w:lang w:val="en-GB"/>
-        </w:rPr>
-        <w:t>bredr</w:t>
-      </w:r>
-      <w:proofErr w:type="spellEnd"/>
-    </w:p>
-    <w:p>
-      <w:pPr>
-        <w:pStyle w:val="NurText"/>
-        <w:rPr>
-          <w:rFonts w:ascii="Consolas" w:hAnsi="Consolas"/>
-          <w:sz w:val="18"/>
-          <w:szCs w:val="18"/>
-          <w:lang w:val="en-GB"/>
-        </w:rPr>
-      </w:pPr>
-      <w:r>
-        <w:rPr>
-          <w:rFonts w:ascii="Consolas" w:hAnsi="Consolas"/>
-          <w:sz w:val="18"/>
-          <w:szCs w:val="18"/>
-          <w:lang w:val="en-GB"/>
-        </w:rPr>
-        <w:t>Privacy=off</w:t>
-      </w:r>
-    </w:p>
-    <w:p>
-      <w:pPr>
-        <w:pStyle w:val="NurText"/>
-        <w:rPr>
-          <w:rFonts w:ascii="Consolas" w:hAnsi="Consolas"/>
-          <w:sz w:val="18"/>
-          <w:szCs w:val="18"/>
-          <w:lang w:val="en-GB"/>
-        </w:rPr>
-      </w:pPr>
-      <w:proofErr w:type="spellStart"/>
-      <w:r>
-        <w:rPr>
-          <w:rFonts w:ascii="Consolas" w:hAnsi="Consolas"/>
-          <w:sz w:val="18"/>
-          <w:szCs w:val="18"/>
-          <w:lang w:val="en-GB"/>
-        </w:rPr>
-        <w:t>AutoEnable</w:t>
-      </w:r>
-      <w:proofErr w:type="spellEnd"/>
-      <w:r>
-        <w:rPr>
-          <w:rFonts w:ascii="Consolas" w:hAnsi="Consolas"/>
-          <w:sz w:val="18"/>
-          <w:szCs w:val="18"/>
-          <w:lang w:val="en-GB"/>
-        </w:rPr>
-        <w:t>=true</w:t>
-      </w:r>
-    </w:p>
-    <w:p>
-      <w:pPr>
-        <w:pStyle w:val="NurText"/>
-        <w:rPr>
-          <w:lang w:val="en-GB"/>
-        </w:rPr>
-      </w:pPr>
-    </w:p>
-    <w:p>
-      <w:pPr>
-        <w:pStyle w:val="NurText"/>
-        <w:rPr>
-          <w:lang w:val="en-GB"/>
-        </w:rPr>
-      </w:pPr>
-      <w:r>
-        <w:rPr>
-          <w:lang w:val="en-GB"/>
-        </w:rPr>
-        <w:t xml:space="preserve">There have been issues reported concerning Bluetooth not working out of the box on the </w:t>
-      </w:r>
-      <w:r>
-        <w:rPr>
-          <w:lang w:val="en-GB"/>
-        </w:rPr>
-        <w:t>Raspberry Pi 4 Model B</w:t>
-      </w:r>
-      <w:r>
-        <w:rPr>
-          <w:lang w:val="en-GB"/>
-        </w:rPr>
-        <w:t xml:space="preserve">, and I’ve encountered these issues too, </w:t>
-      </w:r>
-      <w:r>
-        <w:rPr>
-          <w:lang w:val="en-GB"/>
-        </w:rPr>
-        <w:t>but after some diagnosis, the above setting seemed to resolve this.</w:t>
-      </w:r>
-    </w:p>
-    <w:p>
-      <w:pPr>
-        <w:pStyle w:val="NurText"/>
-        <w:rPr>
-          <w:lang w:val="en-GB"/>
-        </w:rPr>
-      </w:pPr>
-    </w:p>
-    <w:p>
-      <w:pPr>
-        <w:pStyle w:val="NurText"/>
-        <w:rPr>
-          <w:rFonts w:asciiTheme="minorHAnsi" w:hAnsiTheme="minorHAnsi" w:cstheme="minorHAnsi"/>
-          <w:lang w:val="en-GB"/>
-        </w:rPr>
-      </w:pPr>
-      <w:r>
-        <w:rPr>
-          <w:rFonts w:asciiTheme="minorHAnsi" w:hAnsiTheme="minorHAnsi" w:cstheme="minorHAnsi"/>
-          <w:lang w:val="en-GB"/>
-        </w:rPr>
-        <w:t xml:space="preserve">The setting </w:t>
-      </w:r>
-      <w:proofErr w:type="spellStart"/>
-      <w:r>
-        <w:rPr>
-          <w:rFonts w:ascii="Consolas" w:hAnsi="Consolas"/>
-          <w:sz w:val="18"/>
-          <w:szCs w:val="18"/>
-          <w:lang w:val="en-GB"/>
-        </w:rPr>
-        <w:t>ControllerMode</w:t>
-      </w:r>
-      <w:proofErr w:type="spellEnd"/>
-      <w:r>
-        <w:rPr>
-          <w:rFonts w:ascii="Consolas" w:hAnsi="Consolas"/>
-          <w:sz w:val="18"/>
-          <w:szCs w:val="18"/>
-          <w:lang w:val="en-GB"/>
-        </w:rPr>
-        <w:t>=</w:t>
-      </w:r>
-      <w:r>
-        <w:rPr>
-          <w:rFonts w:ascii="Consolas" w:hAnsi="Consolas"/>
-          <w:sz w:val="18"/>
-          <w:szCs w:val="18"/>
-          <w:lang w:val="en-GB"/>
-        </w:rPr>
-        <w:t>le</w:t>
-      </w:r>
-      <w:r>
-        <w:rPr>
-          <w:rFonts w:asciiTheme="minorHAnsi" w:hAnsiTheme="minorHAnsi" w:cstheme="minorHAnsi"/>
-          <w:lang w:val="en-GB"/>
-        </w:rPr>
-        <w:t xml:space="preserve"> has also been proven to work for some users.</w:t>
-      </w:r>
-      <w:r>
-        <w:rPr>
-          <w:rFonts w:asciiTheme="minorHAnsi" w:hAnsiTheme="minorHAnsi" w:cstheme="minorHAnsi"/>
-          <w:lang w:val="en-GB"/>
-        </w:rPr>
-        <w:t xml:space="preserve"> You may need to experiment.</w:t>
-      </w:r>
-      <w:r>
-        <w:rPr>
-          <w:rFonts w:asciiTheme="minorHAnsi" w:hAnsiTheme="minorHAnsi" w:cstheme="minorHAnsi"/>
-          <w:lang w:val="en-GB"/>
-        </w:rPr>
-        <w:t xml:space="preserve"> Once I’d logged on via SSH, and then via VNC, I was able to pair with mobile phones and a PC and log into the shell on the Pi. (Connecting from a PC uses a COM port, see below).</w:t>
-      </w:r>
-    </w:p>
-    <w:p>
-      <w:pPr>
-        <w:pStyle w:val="NurText"/>
-        <w:rPr>
-          <w:lang w:val="en-GB"/>
-        </w:rPr>
-      </w:pPr>
-    </w:p>
-    <w:p>
-      <w:pPr>
-        <w:pStyle w:val="NurText"/>
-        <w:rPr>
-          <w:lang w:val="en-GB"/>
-        </w:rPr>
-      </w:pPr>
-      <w:r>
-        <w:rPr>
-          <w:lang w:val="en-GB"/>
-        </w:rPr>
-        <w:t xml:space="preserve">The Raspberry Pi Imager has advanced options for setting up your </w:t>
-      </w:r>
-      <w:proofErr w:type="spellStart"/>
-      <w:r>
-        <w:rPr>
-          <w:lang w:val="en-GB"/>
-        </w:rPr>
-        <w:t>Wifi</w:t>
-      </w:r>
-      <w:proofErr w:type="spellEnd"/>
-      <w:r>
-        <w:rPr>
-          <w:lang w:val="en-GB"/>
-        </w:rPr>
-        <w:t xml:space="preserve"> on the first boot. See below for details.</w:t>
-      </w:r>
-    </w:p>
-    <w:p>
-      <w:pPr>
-        <w:pStyle w:val="NurText"/>
-        <w:rPr>
-          <w:lang w:val="en-GB"/>
-        </w:rPr>
-      </w:pPr>
-    </w:p>
-    <w:p>
-      <w:pPr>
-        <w:pStyle w:val="NurText"/>
-        <w:rPr>
-          <w:lang w:val="en-GB"/>
-        </w:rPr>
-      </w:pPr>
-      <w:r>
-        <w:rPr>
-          <w:lang w:val="en-GB"/>
-        </w:rPr>
-        <w:t>Unmount the partitions in WSL:</w:t>
+        <w:t xml:space="preserve"> 83 Linux</w:t>
+      </w:r>
+    </w:p>
+    <w:p>
+      <w:pPr>
+        <w:pStyle w:val="NurText"/>
+        <w:rPr>
+          <w:lang w:val="en-GB"/>
+        </w:rPr>
+      </w:pPr>
+    </w:p>
+    <w:p>
+      <w:pPr>
+        <w:pStyle w:val="NurText"/>
+        <w:rPr>
+          <w:lang w:val="en-GB"/>
+        </w:rPr>
+      </w:pPr>
+      <w:r>
+        <w:rPr>
+          <w:lang w:val="en-GB"/>
+        </w:rPr>
+        <w:t>Since the sectors are 512 bytes</w:t>
+      </w:r>
+      <w:r>
+        <w:rPr>
+          <w:lang w:val="en-GB"/>
+        </w:rPr>
+        <w:t xml:space="preserve"> </w:t>
+      </w:r>
+      <w:r>
+        <w:rPr>
+          <w:lang w:val="en-GB"/>
+        </w:rPr>
+        <w:t xml:space="preserve">in length, </w:t>
+      </w:r>
+      <w:r>
+        <w:rPr>
+          <w:lang w:val="en-GB"/>
+        </w:rPr>
+        <w:t xml:space="preserve">the first partition starts at offset 512 x 8192 = </w:t>
+      </w:r>
+      <w:r>
+        <w:rPr>
+          <w:lang w:val="en-GB"/>
+        </w:rPr>
+        <w:t>4194304</w:t>
+      </w:r>
+      <w:r>
+        <w:rPr>
+          <w:lang w:val="en-GB"/>
+        </w:rPr>
+        <w:t xml:space="preserve"> and contains 524288 sectors, </w:t>
+      </w:r>
+      <w:r>
+        <w:rPr>
+          <w:lang w:val="en-GB"/>
+        </w:rPr>
+        <w:t>so</w:t>
+      </w:r>
+      <w:r>
+        <w:rPr>
+          <w:lang w:val="en-GB"/>
+        </w:rPr>
+        <w:t xml:space="preserve"> has size 512 x 524288 = </w:t>
+      </w:r>
+      <w:r>
+        <w:rPr>
+          <w:lang w:val="en-GB"/>
+        </w:rPr>
+        <w:t>268435456</w:t>
+      </w:r>
+      <w:r>
+        <w:rPr>
+          <w:lang w:val="en-GB"/>
+        </w:rPr>
+        <w:t xml:space="preserve">. The second partition starts at sector 532480, so its offset is 512 x 532480 = </w:t>
+      </w:r>
+      <w:r>
+        <w:rPr>
+          <w:lang w:val="en-GB"/>
+        </w:rPr>
+        <w:t>272629760</w:t>
+      </w:r>
+      <w:r>
+        <w:rPr>
+          <w:lang w:val="en-GB"/>
+        </w:rPr>
+        <w:t>.</w:t>
+      </w:r>
+    </w:p>
+    <w:p>
+      <w:pPr>
+        <w:pStyle w:val="NurText"/>
+        <w:rPr>
+          <w:lang w:val="en-GB"/>
+        </w:rPr>
+      </w:pPr>
+    </w:p>
+    <w:p>
+      <w:pPr>
+        <w:pStyle w:val="NurText"/>
+        <w:rPr>
+          <w:lang w:val="en-GB"/>
+        </w:rPr>
+      </w:pPr>
+      <w:r>
+        <w:rPr>
+          <w:lang w:val="en-GB"/>
+        </w:rPr>
+        <w:t>Create two directories as mount points:</w:t>
       </w:r>
     </w:p>
     <w:p>
@@ -1813,7 +792,7 @@
           <w:szCs w:val="18"/>
           <w:lang w:val="en-GB"/>
         </w:rPr>
-        <w:t>umount</w:t>
+        <w:t>mkdir</w:t>
       </w:r>
       <w:proofErr w:type="spellEnd"/>
       <w:r>
@@ -1843,25 +822,7 @@
           <w:szCs w:val="18"/>
           <w:lang w:val="en-GB"/>
         </w:rPr>
-        <w:t>/2021-10-30-raspios-bullseye-armhf-full.img</w:t>
-      </w:r>
-      <w:r>
-        <w:rPr>
-          <w:rFonts w:ascii="Consolas" w:hAnsi="Consolas"/>
-          <w:sz w:val="18"/>
-          <w:szCs w:val="18"/>
-          <w:lang w:val="en-GB"/>
-        </w:rPr>
-        <w:t>1</w:t>
-      </w:r>
-      <w:r>
-        <w:rPr>
-          <w:rFonts w:ascii="Consolas" w:hAnsi="Consolas"/>
-          <w:sz w:val="18"/>
-          <w:szCs w:val="18"/>
-          <w:lang w:val="en-GB"/>
-        </w:rPr>
-        <w:t>/</w:t>
+        <w:t>/2021-10-30-raspios-bullseye-armhf-full.img1</w:t>
       </w:r>
     </w:p>
     <w:p>
@@ -1911,6 +872,1198 @@
           <w:szCs w:val="18"/>
           <w:lang w:val="en-GB"/>
         </w:rPr>
+        <w:t>mkdir</w:t>
+      </w:r>
+      <w:proofErr w:type="spellEnd"/>
+      <w:r>
+        <w:rPr>
+          <w:rFonts w:ascii="Consolas" w:hAnsi="Consolas"/>
+          <w:sz w:val="18"/>
+          <w:szCs w:val="18"/>
+          <w:lang w:val="en-GB"/>
+        </w:rPr>
+        <w:t xml:space="preserve"> /</w:t>
+      </w:r>
+      <w:proofErr w:type="spellStart"/>
+      <w:r>
+        <w:rPr>
+          <w:rFonts w:ascii="Consolas" w:hAnsi="Consolas"/>
+          <w:sz w:val="18"/>
+          <w:szCs w:val="18"/>
+          <w:lang w:val="en-GB"/>
+        </w:rPr>
+        <w:t>mnt</w:t>
+      </w:r>
+      <w:proofErr w:type="spellEnd"/>
+      <w:r>
+        <w:rPr>
+          <w:rFonts w:ascii="Consolas" w:hAnsi="Consolas"/>
+          <w:sz w:val="18"/>
+          <w:szCs w:val="18"/>
+          <w:lang w:val="en-GB"/>
+        </w:rPr>
+        <w:t>/2021-10-30-raspios-bullseye-armhf-full.img</w:t>
+      </w:r>
+    </w:p>
+    <w:p>
+      <w:pPr>
+        <w:pStyle w:val="NurText"/>
+        <w:rPr>
+          <w:lang w:val="en-GB"/>
+        </w:rPr>
+      </w:pPr>
+    </w:p>
+    <w:p>
+      <w:pPr>
+        <w:pStyle w:val="NurText"/>
+        <w:rPr>
+          <w:lang w:val="en-GB"/>
+        </w:rPr>
+      </w:pPr>
+      <w:r>
+        <w:rPr>
+          <w:lang w:val="en-GB"/>
+        </w:rPr>
+        <w:t>Then mount the images:</w:t>
+      </w:r>
+    </w:p>
+    <w:p>
+      <w:pPr>
+        <w:pStyle w:val="NurText"/>
+        <w:rPr>
+          <w:lang w:val="en-GB"/>
+        </w:rPr>
+      </w:pPr>
+    </w:p>
+    <w:p>
+      <w:pPr>
+        <w:pStyle w:val="NurText"/>
+        <w:rPr>
+          <w:rFonts w:ascii="Consolas" w:hAnsi="Consolas"/>
+          <w:sz w:val="18"/>
+          <w:szCs w:val="18"/>
+          <w:lang w:val="en-GB"/>
+        </w:rPr>
+      </w:pPr>
+      <w:r>
+        <w:rPr>
+          <w:rFonts w:ascii="Consolas" w:hAnsi="Consolas"/>
+          <w:sz w:val="16"/>
+          <w:szCs w:val="16"/>
+          <w:lang w:val="en-GB"/>
+        </w:rPr>
+        <w:t xml:space="preserve">$ </w:t>
+      </w:r>
+      <w:proofErr w:type="spellStart"/>
+      <w:r>
+        <w:rPr>
+          <w:rFonts w:ascii="Consolas" w:hAnsi="Consolas"/>
+          <w:sz w:val="18"/>
+          <w:szCs w:val="18"/>
+          <w:lang w:val="en-GB"/>
+        </w:rPr>
+        <w:t>sudo</w:t>
+      </w:r>
+      <w:proofErr w:type="spellEnd"/>
+      <w:r>
+        <w:rPr>
+          <w:rFonts w:ascii="Consolas" w:hAnsi="Consolas"/>
+          <w:sz w:val="18"/>
+          <w:szCs w:val="18"/>
+          <w:lang w:val="en-GB"/>
+        </w:rPr>
+        <w:t xml:space="preserve"> mount -v -o offset=</w:t>
+      </w:r>
+      <w:proofErr w:type="gramStart"/>
+      <w:r>
+        <w:rPr>
+          <w:rFonts w:ascii="Consolas" w:hAnsi="Consolas"/>
+          <w:sz w:val="18"/>
+          <w:szCs w:val="18"/>
+          <w:lang w:val="en-GB"/>
+        </w:rPr>
+        <w:t>4194304,sizelimit</w:t>
+      </w:r>
+      <w:proofErr w:type="gramEnd"/>
+      <w:r>
+        <w:rPr>
+          <w:rFonts w:ascii="Consolas" w:hAnsi="Consolas"/>
+          <w:sz w:val="18"/>
+          <w:szCs w:val="18"/>
+          <w:lang w:val="en-GB"/>
+        </w:rPr>
+        <w:t xml:space="preserve">=268435456 -t </w:t>
+      </w:r>
+      <w:proofErr w:type="spellStart"/>
+      <w:r>
+        <w:rPr>
+          <w:rFonts w:ascii="Consolas" w:hAnsi="Consolas"/>
+          <w:sz w:val="18"/>
+          <w:szCs w:val="18"/>
+          <w:lang w:val="en-GB"/>
+        </w:rPr>
+        <w:t>vfat</w:t>
+      </w:r>
+      <w:proofErr w:type="spellEnd"/>
+      <w:r>
+        <w:rPr>
+          <w:rFonts w:ascii="Consolas" w:hAnsi="Consolas"/>
+          <w:sz w:val="18"/>
+          <w:szCs w:val="18"/>
+          <w:lang w:val="en-GB"/>
+        </w:rPr>
+        <w:t xml:space="preserve"> 2021-10-30-raspios-bullseye-armhf-full.img /</w:t>
+      </w:r>
+      <w:proofErr w:type="spellStart"/>
+      <w:r>
+        <w:rPr>
+          <w:rFonts w:ascii="Consolas" w:hAnsi="Consolas"/>
+          <w:sz w:val="18"/>
+          <w:szCs w:val="18"/>
+          <w:lang w:val="en-GB"/>
+        </w:rPr>
+        <w:t>mnt</w:t>
+      </w:r>
+      <w:proofErr w:type="spellEnd"/>
+      <w:r>
+        <w:rPr>
+          <w:rFonts w:ascii="Consolas" w:hAnsi="Consolas"/>
+          <w:sz w:val="18"/>
+          <w:szCs w:val="18"/>
+          <w:lang w:val="en-GB"/>
+        </w:rPr>
+        <w:t>/2021-10-30-raspios-bullseye-armhf-full.img1</w:t>
+      </w:r>
+    </w:p>
+    <w:p>
+      <w:pPr>
+        <w:pStyle w:val="NurText"/>
+        <w:rPr>
+          <w:rFonts w:ascii="Consolas" w:hAnsi="Consolas"/>
+          <w:sz w:val="18"/>
+          <w:szCs w:val="18"/>
+          <w:lang w:val="en-GB"/>
+        </w:rPr>
+      </w:pPr>
+    </w:p>
+    <w:p>
+      <w:pPr>
+        <w:pStyle w:val="NurText"/>
+        <w:rPr>
+          <w:rFonts w:ascii="Consolas" w:hAnsi="Consolas"/>
+          <w:sz w:val="18"/>
+          <w:szCs w:val="18"/>
+          <w:lang w:val="en-GB"/>
+        </w:rPr>
+      </w:pPr>
+      <w:r>
+        <w:rPr>
+          <w:rFonts w:ascii="Consolas" w:hAnsi="Consolas"/>
+          <w:sz w:val="16"/>
+          <w:szCs w:val="16"/>
+          <w:lang w:val="en-GB"/>
+        </w:rPr>
+        <w:t xml:space="preserve">$ </w:t>
+      </w:r>
+      <w:proofErr w:type="spellStart"/>
+      <w:r>
+        <w:rPr>
+          <w:rFonts w:ascii="Consolas" w:hAnsi="Consolas"/>
+          <w:sz w:val="18"/>
+          <w:szCs w:val="18"/>
+          <w:lang w:val="en-GB"/>
+        </w:rPr>
+        <w:t>sudo</w:t>
+      </w:r>
+      <w:proofErr w:type="spellEnd"/>
+      <w:r>
+        <w:rPr>
+          <w:rFonts w:ascii="Consolas" w:hAnsi="Consolas"/>
+          <w:sz w:val="18"/>
+          <w:szCs w:val="18"/>
+          <w:lang w:val="en-GB"/>
+        </w:rPr>
+        <w:t xml:space="preserve"> mount -v -o offset=272629760 -t ext4 2021-10-30-raspios-bullseye-armhf-full.img /</w:t>
+      </w:r>
+      <w:proofErr w:type="spellStart"/>
+      <w:r>
+        <w:rPr>
+          <w:rFonts w:ascii="Consolas" w:hAnsi="Consolas"/>
+          <w:sz w:val="18"/>
+          <w:szCs w:val="18"/>
+          <w:lang w:val="en-GB"/>
+        </w:rPr>
+        <w:t>mnt</w:t>
+      </w:r>
+      <w:proofErr w:type="spellEnd"/>
+      <w:r>
+        <w:rPr>
+          <w:rFonts w:ascii="Consolas" w:hAnsi="Consolas"/>
+          <w:sz w:val="18"/>
+          <w:szCs w:val="18"/>
+          <w:lang w:val="en-GB"/>
+        </w:rPr>
+        <w:t>/2021-10-30-raspios-bullseye-armhf-full.img2</w:t>
+      </w:r>
+    </w:p>
+    <w:p>
+      <w:pPr>
+        <w:pStyle w:val="NurText"/>
+        <w:rPr>
+          <w:lang w:val="en-GB"/>
+        </w:rPr>
+      </w:pPr>
+    </w:p>
+    <w:p>
+      <w:pPr>
+        <w:pStyle w:val="NurText"/>
+        <w:rPr>
+          <w:lang w:val="en-GB"/>
+        </w:rPr>
+      </w:pPr>
+      <w:r>
+        <w:rPr>
+          <w:lang w:val="en-GB"/>
+        </w:rPr>
+        <w:t xml:space="preserve">Copy the contents of the </w:t>
+      </w:r>
+      <w:proofErr w:type="spellStart"/>
+      <w:r>
+        <w:rPr>
+          <w:lang w:val="en-GB"/>
+        </w:rPr>
+        <w:t>os</w:t>
+      </w:r>
+      <w:proofErr w:type="spellEnd"/>
+      <w:r>
+        <w:rPr>
+          <w:lang w:val="en-GB"/>
+        </w:rPr>
+        <w:t xml:space="preserve"> directory into </w:t>
+      </w:r>
+      <w:r>
+        <w:rPr>
+          <w:rFonts w:ascii="Consolas" w:hAnsi="Consolas"/>
+          <w:sz w:val="18"/>
+          <w:szCs w:val="18"/>
+          <w:lang w:val="en-GB"/>
+        </w:rPr>
+        <w:t>/</w:t>
+      </w:r>
+      <w:proofErr w:type="spellStart"/>
+      <w:r>
+        <w:rPr>
+          <w:rFonts w:ascii="Consolas" w:hAnsi="Consolas"/>
+          <w:sz w:val="18"/>
+          <w:szCs w:val="18"/>
+          <w:lang w:val="en-GB"/>
+        </w:rPr>
+        <w:t>mnt</w:t>
+      </w:r>
+      <w:proofErr w:type="spellEnd"/>
+      <w:r>
+        <w:rPr>
+          <w:rFonts w:ascii="Consolas" w:hAnsi="Consolas"/>
+          <w:sz w:val="18"/>
+          <w:szCs w:val="18"/>
+          <w:lang w:val="en-GB"/>
+        </w:rPr>
+        <w:t>/2021-10-30-raspios-bullseye-armhf-full.img2/</w:t>
+      </w:r>
+      <w:r>
+        <w:rPr>
+          <w:lang w:val="en-GB"/>
+        </w:rPr>
+        <w:t>:</w:t>
+      </w:r>
+    </w:p>
+    <w:p>
+      <w:pPr>
+        <w:pStyle w:val="NurText"/>
+        <w:rPr>
+          <w:lang w:val="en-GB"/>
+        </w:rPr>
+      </w:pPr>
+    </w:p>
+    <w:p>
+      <w:pPr>
+        <w:pStyle w:val="NurText"/>
+        <w:rPr>
+          <w:rFonts w:ascii="Consolas" w:hAnsi="Consolas"/>
+          <w:sz w:val="18"/>
+          <w:szCs w:val="18"/>
+          <w:lang w:val="en-GB"/>
+        </w:rPr>
+      </w:pPr>
+      <w:r>
+        <w:rPr>
+          <w:rFonts w:ascii="Consolas" w:hAnsi="Consolas"/>
+          <w:sz w:val="16"/>
+          <w:szCs w:val="16"/>
+          <w:lang w:val="en-GB"/>
+        </w:rPr>
+        <w:t xml:space="preserve">$ </w:t>
+      </w:r>
+      <w:proofErr w:type="spellStart"/>
+      <w:r>
+        <w:rPr>
+          <w:rFonts w:ascii="Consolas" w:hAnsi="Consolas"/>
+          <w:sz w:val="18"/>
+          <w:szCs w:val="18"/>
+          <w:lang w:val="en-GB"/>
+        </w:rPr>
+        <w:t>sudo</w:t>
+      </w:r>
+      <w:proofErr w:type="spellEnd"/>
+      <w:r>
+        <w:rPr>
+          <w:rFonts w:ascii="Consolas" w:hAnsi="Consolas"/>
+          <w:sz w:val="18"/>
+          <w:szCs w:val="18"/>
+          <w:lang w:val="en-GB"/>
+        </w:rPr>
+        <w:t xml:space="preserve"> </w:t>
+      </w:r>
+      <w:r>
+        <w:rPr>
+          <w:rFonts w:ascii="Consolas" w:hAnsi="Consolas"/>
+          <w:sz w:val="18"/>
+          <w:szCs w:val="18"/>
+          <w:lang w:val="en-GB"/>
+        </w:rPr>
+        <w:t xml:space="preserve">cp -R </w:t>
+      </w:r>
+      <w:proofErr w:type="spellStart"/>
+      <w:r>
+        <w:rPr>
+          <w:rFonts w:ascii="Consolas" w:hAnsi="Consolas"/>
+          <w:sz w:val="18"/>
+          <w:szCs w:val="18"/>
+          <w:lang w:val="en-GB"/>
+        </w:rPr>
+        <w:t>os</w:t>
+      </w:r>
+      <w:proofErr w:type="spellEnd"/>
+      <w:r>
+        <w:rPr>
+          <w:rFonts w:ascii="Consolas" w:hAnsi="Consolas"/>
+          <w:sz w:val="18"/>
+          <w:szCs w:val="18"/>
+          <w:lang w:val="en-GB"/>
+        </w:rPr>
+        <w:t>/</w:t>
+      </w:r>
+      <w:r>
+        <w:rPr>
+          <w:rFonts w:ascii="Consolas" w:hAnsi="Consolas"/>
+          <w:sz w:val="18"/>
+          <w:szCs w:val="18"/>
+          <w:lang w:val="en-GB"/>
+        </w:rPr>
+        <w:t>*</w:t>
+      </w:r>
+      <w:r>
+        <w:rPr>
+          <w:rFonts w:ascii="Consolas" w:hAnsi="Consolas"/>
+          <w:sz w:val="18"/>
+          <w:szCs w:val="18"/>
+          <w:lang w:val="en-GB"/>
+        </w:rPr>
+        <w:t xml:space="preserve"> </w:t>
+      </w:r>
+      <w:r>
+        <w:rPr>
+          <w:rFonts w:ascii="Consolas" w:hAnsi="Consolas"/>
+          <w:sz w:val="18"/>
+          <w:szCs w:val="18"/>
+          <w:lang w:val="en-GB"/>
+        </w:rPr>
+        <w:t>/</w:t>
+      </w:r>
+      <w:proofErr w:type="spellStart"/>
+      <w:r>
+        <w:rPr>
+          <w:rFonts w:ascii="Consolas" w:hAnsi="Consolas"/>
+          <w:sz w:val="18"/>
+          <w:szCs w:val="18"/>
+          <w:lang w:val="en-GB"/>
+        </w:rPr>
+        <w:t>mnt</w:t>
+      </w:r>
+      <w:proofErr w:type="spellEnd"/>
+      <w:r>
+        <w:rPr>
+          <w:rFonts w:ascii="Consolas" w:hAnsi="Consolas"/>
+          <w:sz w:val="18"/>
+          <w:szCs w:val="18"/>
+          <w:lang w:val="en-GB"/>
+        </w:rPr>
+        <w:t>/2021-10-30-raspios-bullseye-armhf-full.img2/</w:t>
+      </w:r>
+    </w:p>
+    <w:p>
+      <w:pPr>
+        <w:pStyle w:val="NurText"/>
+        <w:rPr>
+          <w:lang w:val="en-GB"/>
+        </w:rPr>
+      </w:pPr>
+    </w:p>
+    <w:p>
+      <w:pPr>
+        <w:pStyle w:val="NurText"/>
+        <w:rPr>
+          <w:lang w:val="en-GB"/>
+        </w:rPr>
+      </w:pPr>
+      <w:r>
+        <w:rPr>
+          <w:lang w:val="en-GB"/>
+        </w:rPr>
+        <w:t xml:space="preserve">Edit </w:t>
+      </w:r>
+      <w:r>
+        <w:rPr>
+          <w:rFonts w:ascii="Consolas" w:hAnsi="Consolas"/>
+          <w:sz w:val="18"/>
+          <w:szCs w:val="18"/>
+          <w:lang w:val="en-GB"/>
+        </w:rPr>
+        <w:t>/mnt/2021-10-30-raspios-bullseye-armhf-full.img2</w:t>
+      </w:r>
+      <w:r>
+        <w:rPr>
+          <w:rFonts w:ascii="Consolas" w:hAnsi="Consolas"/>
+          <w:sz w:val="18"/>
+          <w:szCs w:val="18"/>
+          <w:lang w:val="en-GB"/>
+        </w:rPr>
+        <w:t>/etc/machine-info</w:t>
+      </w:r>
+      <w:r>
+        <w:rPr>
+          <w:lang w:val="en-GB"/>
+        </w:rPr>
+        <w:t xml:space="preserve"> to give your Pi a meaningful name</w:t>
+      </w:r>
+      <w:r>
+        <w:rPr>
+          <w:lang w:val="en-GB"/>
+        </w:rPr>
+        <w:t xml:space="preserve"> (</w:t>
+      </w:r>
+      <w:proofErr w:type="spellStart"/>
+      <w:r>
+        <w:rPr>
+          <w:lang w:val="en-GB"/>
+        </w:rPr>
+        <w:t>sudo</w:t>
+      </w:r>
+      <w:proofErr w:type="spellEnd"/>
+      <w:r>
+        <w:rPr>
+          <w:lang w:val="en-GB"/>
+        </w:rPr>
+        <w:t xml:space="preserve"> required</w:t>
+      </w:r>
+      <w:r>
+        <w:rPr>
+          <w:lang w:val="en-GB"/>
+        </w:rPr>
+        <w:t xml:space="preserve"> to change this file</w:t>
+      </w:r>
+      <w:r>
+        <w:rPr>
+          <w:lang w:val="en-GB"/>
+        </w:rPr>
+        <w:t>)</w:t>
+      </w:r>
+      <w:r>
+        <w:rPr>
+          <w:lang w:val="en-GB"/>
+        </w:rPr>
+        <w:t>.</w:t>
+      </w:r>
+    </w:p>
+    <w:p>
+      <w:pPr>
+        <w:pStyle w:val="NurText"/>
+        <w:rPr>
+          <w:lang w:val="en-GB"/>
+        </w:rPr>
+      </w:pPr>
+    </w:p>
+    <w:p>
+      <w:pPr>
+        <w:pStyle w:val="NurText"/>
+        <w:rPr>
+          <w:lang w:val="en-GB"/>
+        </w:rPr>
+      </w:pPr>
+      <w:r>
+        <w:rPr>
+          <w:lang w:val="en-GB"/>
+        </w:rPr>
+        <w:t xml:space="preserve">Edit </w:t>
+      </w:r>
+      <w:r>
+        <w:rPr>
+          <w:rFonts w:ascii="Consolas" w:hAnsi="Consolas"/>
+          <w:sz w:val="18"/>
+          <w:szCs w:val="18"/>
+          <w:lang w:val="en-GB"/>
+        </w:rPr>
+        <w:t>/</w:t>
+      </w:r>
+      <w:proofErr w:type="spellStart"/>
+      <w:r>
+        <w:rPr>
+          <w:rFonts w:ascii="Consolas" w:hAnsi="Consolas"/>
+          <w:sz w:val="18"/>
+          <w:szCs w:val="18"/>
+          <w:lang w:val="en-GB"/>
+        </w:rPr>
+        <w:t>mnt</w:t>
+      </w:r>
+      <w:proofErr w:type="spellEnd"/>
+      <w:r>
+        <w:rPr>
+          <w:rFonts w:ascii="Consolas" w:hAnsi="Consolas"/>
+          <w:sz w:val="18"/>
+          <w:szCs w:val="18"/>
+          <w:lang w:val="en-GB"/>
+        </w:rPr>
+        <w:t>/2021-10-30-raspios-bullseye-armhf-full.img2/</w:t>
+      </w:r>
+      <w:r>
+        <w:rPr>
+          <w:rFonts w:ascii="Consolas" w:hAnsi="Consolas"/>
+          <w:sz w:val="18"/>
+          <w:szCs w:val="18"/>
+          <w:lang w:val="en-GB"/>
+        </w:rPr>
+        <w:t>etc/</w:t>
+      </w:r>
+      <w:proofErr w:type="spellStart"/>
+      <w:r>
+        <w:rPr>
+          <w:rFonts w:ascii="Consolas" w:hAnsi="Consolas"/>
+          <w:sz w:val="18"/>
+          <w:szCs w:val="18"/>
+          <w:lang w:val="en-GB"/>
+        </w:rPr>
+        <w:t>rc.local</w:t>
+      </w:r>
+      <w:proofErr w:type="spellEnd"/>
+      <w:r>
+        <w:rPr>
+          <w:lang w:val="en-GB"/>
+        </w:rPr>
+        <w:t xml:space="preserve"> and add the following line at the bottom</w:t>
+      </w:r>
+      <w:r>
+        <w:rPr>
+          <w:lang w:val="en-GB"/>
+        </w:rPr>
+        <w:t xml:space="preserve">, before the line with </w:t>
+      </w:r>
+      <w:r>
+        <w:rPr>
+          <w:rFonts w:ascii="Consolas" w:hAnsi="Consolas"/>
+          <w:sz w:val="18"/>
+          <w:szCs w:val="18"/>
+          <w:lang w:val="en-GB"/>
+        </w:rPr>
+        <w:t>exit 0</w:t>
+      </w:r>
+      <w:r>
+        <w:rPr>
+          <w:lang w:val="en-GB"/>
+        </w:rPr>
+        <w:t xml:space="preserve"> (</w:t>
+      </w:r>
+      <w:proofErr w:type="spellStart"/>
+      <w:r>
+        <w:rPr>
+          <w:lang w:val="en-GB"/>
+        </w:rPr>
+        <w:t>sudo</w:t>
+      </w:r>
+      <w:proofErr w:type="spellEnd"/>
+      <w:r>
+        <w:rPr>
+          <w:lang w:val="en-GB"/>
+        </w:rPr>
+        <w:t xml:space="preserve"> required to change this file</w:t>
+      </w:r>
+      <w:r>
+        <w:rPr>
+          <w:lang w:val="en-GB"/>
+        </w:rPr>
+        <w:t>)</w:t>
+      </w:r>
+      <w:r>
+        <w:rPr>
+          <w:lang w:val="en-GB"/>
+        </w:rPr>
+        <w:t>:</w:t>
+      </w:r>
+    </w:p>
+    <w:p>
+      <w:pPr>
+        <w:pStyle w:val="NurText"/>
+        <w:rPr>
+          <w:lang w:val="en-GB"/>
+        </w:rPr>
+      </w:pPr>
+    </w:p>
+    <w:p>
+      <w:pPr>
+        <w:pStyle w:val="NurText"/>
+        <w:rPr>
+          <w:rFonts w:ascii="Consolas" w:hAnsi="Consolas"/>
+          <w:sz w:val="18"/>
+          <w:szCs w:val="18"/>
+          <w:lang w:val="en-GB"/>
+        </w:rPr>
+      </w:pPr>
+      <w:proofErr w:type="spellStart"/>
+      <w:r>
+        <w:rPr>
+          <w:rFonts w:ascii="Consolas" w:hAnsi="Consolas"/>
+          <w:sz w:val="18"/>
+          <w:szCs w:val="18"/>
+          <w:lang w:val="en-GB"/>
+        </w:rPr>
+        <w:t>sudo</w:t>
+      </w:r>
+      <w:proofErr w:type="spellEnd"/>
+      <w:r>
+        <w:rPr>
+          <w:rFonts w:ascii="Consolas" w:hAnsi="Consolas"/>
+          <w:sz w:val="18"/>
+          <w:szCs w:val="18"/>
+          <w:lang w:val="en-GB"/>
+        </w:rPr>
+        <w:t xml:space="preserve"> /home/pi/btserial.sh &amp;</w:t>
+      </w:r>
+    </w:p>
+    <w:p>
+      <w:pPr>
+        <w:pStyle w:val="NurText"/>
+        <w:rPr>
+          <w:lang w:val="en-GB"/>
+        </w:rPr>
+      </w:pPr>
+    </w:p>
+    <w:p>
+      <w:pPr>
+        <w:pStyle w:val="NurText"/>
+        <w:rPr>
+          <w:lang w:val="en-GB"/>
+        </w:rPr>
+      </w:pPr>
+      <w:r>
+        <w:rPr>
+          <w:lang w:val="en-GB"/>
+        </w:rPr>
+        <w:t xml:space="preserve">Make </w:t>
+      </w:r>
+      <w:r>
+        <w:rPr>
+          <w:rFonts w:ascii="Consolas" w:hAnsi="Consolas"/>
+          <w:sz w:val="18"/>
+          <w:szCs w:val="18"/>
+          <w:lang w:val="en-GB"/>
+        </w:rPr>
+        <w:t>/mnt/2021-10-30-raspios-bullseye-armhf-full.img2/</w:t>
+      </w:r>
+      <w:r>
+        <w:rPr>
+          <w:rFonts w:ascii="Consolas" w:hAnsi="Consolas"/>
+          <w:sz w:val="18"/>
+          <w:szCs w:val="18"/>
+          <w:lang w:val="en-GB"/>
+        </w:rPr>
+        <w:t>home/pi/btserial</w:t>
+      </w:r>
+      <w:r>
+        <w:rPr>
+          <w:rFonts w:ascii="Consolas" w:hAnsi="Consolas"/>
+          <w:sz w:val="18"/>
+          <w:szCs w:val="18"/>
+          <w:lang w:val="en-GB"/>
+        </w:rPr>
+        <w:t>.sh</w:t>
+      </w:r>
+      <w:r>
+        <w:rPr>
+          <w:lang w:val="en-GB"/>
+        </w:rPr>
+        <w:t xml:space="preserve"> executable:</w:t>
+      </w:r>
+    </w:p>
+    <w:p>
+      <w:pPr>
+        <w:pStyle w:val="NurText"/>
+        <w:rPr>
+          <w:lang w:val="en-GB"/>
+        </w:rPr>
+      </w:pPr>
+    </w:p>
+    <w:p>
+      <w:pPr>
+        <w:pStyle w:val="NurText"/>
+        <w:rPr>
+          <w:rFonts w:ascii="Consolas" w:hAnsi="Consolas"/>
+          <w:sz w:val="18"/>
+          <w:szCs w:val="18"/>
+          <w:lang w:val="en-GB"/>
+        </w:rPr>
+      </w:pPr>
+      <w:r>
+        <w:rPr>
+          <w:rFonts w:ascii="Consolas" w:hAnsi="Consolas"/>
+          <w:sz w:val="16"/>
+          <w:szCs w:val="16"/>
+          <w:lang w:val="en-GB"/>
+        </w:rPr>
+        <w:t xml:space="preserve">$ </w:t>
+      </w:r>
+      <w:proofErr w:type="spellStart"/>
+      <w:r>
+        <w:rPr>
+          <w:rFonts w:ascii="Consolas" w:hAnsi="Consolas"/>
+          <w:sz w:val="18"/>
+          <w:szCs w:val="18"/>
+          <w:lang w:val="en-GB"/>
+        </w:rPr>
+        <w:t>chmod</w:t>
+      </w:r>
+      <w:proofErr w:type="spellEnd"/>
+      <w:r>
+        <w:rPr>
+          <w:rFonts w:ascii="Consolas" w:hAnsi="Consolas"/>
+          <w:sz w:val="18"/>
+          <w:szCs w:val="18"/>
+          <w:lang w:val="en-GB"/>
+        </w:rPr>
+        <w:t xml:space="preserve"> +x </w:t>
+      </w:r>
+      <w:r>
+        <w:rPr>
+          <w:rFonts w:ascii="Consolas" w:hAnsi="Consolas"/>
+          <w:sz w:val="18"/>
+          <w:szCs w:val="18"/>
+          <w:lang w:val="en-GB"/>
+        </w:rPr>
+        <w:t>/mnt/2021-10-30-raspios-bullseye-armhf-full.img2/</w:t>
+      </w:r>
+      <w:r>
+        <w:rPr>
+          <w:rFonts w:ascii="Consolas" w:hAnsi="Consolas"/>
+          <w:sz w:val="18"/>
+          <w:szCs w:val="18"/>
+          <w:lang w:val="en-GB"/>
+        </w:rPr>
+        <w:t>home/pi/btserial</w:t>
+      </w:r>
+      <w:r>
+        <w:rPr>
+          <w:rFonts w:ascii="Consolas" w:hAnsi="Consolas"/>
+          <w:sz w:val="18"/>
+          <w:szCs w:val="18"/>
+          <w:lang w:val="en-GB"/>
+        </w:rPr>
+        <w:t>.sh</w:t>
+      </w:r>
+    </w:p>
+    <w:p>
+      <w:pPr>
+        <w:pStyle w:val="NurText"/>
+        <w:rPr>
+          <w:lang w:val="en-GB"/>
+        </w:rPr>
+      </w:pPr>
+    </w:p>
+    <w:p>
+      <w:pPr>
+        <w:pStyle w:val="NurText"/>
+        <w:rPr>
+          <w:lang w:val="en-GB"/>
+        </w:rPr>
+      </w:pPr>
+      <w:r>
+        <w:rPr>
+          <w:lang w:val="en-GB"/>
+        </w:rPr>
+        <w:lastRenderedPageBreak/>
+        <w:t xml:space="preserve">Validate that the file </w:t>
+      </w:r>
+      <w:r>
+        <w:rPr>
+          <w:rFonts w:ascii="Consolas" w:hAnsi="Consolas"/>
+          <w:sz w:val="18"/>
+          <w:szCs w:val="18"/>
+          <w:lang w:val="en-GB"/>
+        </w:rPr>
+        <w:t>/mnt/2021-10-30-raspios-bullseye-armhf-full.img2</w:t>
+      </w:r>
+      <w:r>
+        <w:rPr>
+          <w:rFonts w:ascii="Consolas" w:hAnsi="Consolas"/>
+          <w:sz w:val="18"/>
+          <w:szCs w:val="18"/>
+          <w:lang w:val="en-GB"/>
+        </w:rPr>
+        <w:t>/etc/bluetooth/main.conf</w:t>
+      </w:r>
+      <w:r>
+        <w:rPr>
+          <w:lang w:val="en-GB"/>
+        </w:rPr>
+        <w:t xml:space="preserve"> contains the following line</w:t>
+      </w:r>
+      <w:r>
+        <w:rPr>
+          <w:lang w:val="en-GB"/>
+        </w:rPr>
+        <w:t>s</w:t>
+      </w:r>
+      <w:r>
+        <w:rPr>
+          <w:lang w:val="en-GB"/>
+        </w:rPr>
+        <w:t>, and that they are uncommented</w:t>
+      </w:r>
+      <w:r>
+        <w:rPr>
+          <w:lang w:val="en-GB"/>
+        </w:rPr>
+        <w:t>:</w:t>
+      </w:r>
+    </w:p>
+    <w:p>
+      <w:pPr>
+        <w:pStyle w:val="NurText"/>
+        <w:rPr>
+          <w:lang w:val="en-GB"/>
+        </w:rPr>
+      </w:pPr>
+    </w:p>
+    <w:p>
+      <w:pPr>
+        <w:pStyle w:val="NurText"/>
+        <w:rPr>
+          <w:rFonts w:ascii="Consolas" w:hAnsi="Consolas"/>
+          <w:sz w:val="18"/>
+          <w:szCs w:val="18"/>
+          <w:lang w:val="en-GB"/>
+        </w:rPr>
+      </w:pPr>
+      <w:proofErr w:type="spellStart"/>
+      <w:r>
+        <w:rPr>
+          <w:rFonts w:ascii="Consolas" w:hAnsi="Consolas"/>
+          <w:sz w:val="18"/>
+          <w:szCs w:val="18"/>
+          <w:lang w:val="en-GB"/>
+        </w:rPr>
+        <w:t>ControllerMode</w:t>
+      </w:r>
+      <w:proofErr w:type="spellEnd"/>
+      <w:r>
+        <w:rPr>
+          <w:rFonts w:ascii="Consolas" w:hAnsi="Consolas"/>
+          <w:sz w:val="18"/>
+          <w:szCs w:val="18"/>
+          <w:lang w:val="en-GB"/>
+        </w:rPr>
+        <w:t>=</w:t>
+      </w:r>
+      <w:proofErr w:type="spellStart"/>
+      <w:r>
+        <w:rPr>
+          <w:rFonts w:ascii="Consolas" w:hAnsi="Consolas"/>
+          <w:sz w:val="18"/>
+          <w:szCs w:val="18"/>
+          <w:lang w:val="en-GB"/>
+        </w:rPr>
+        <w:t>bredr</w:t>
+      </w:r>
+      <w:proofErr w:type="spellEnd"/>
+    </w:p>
+    <w:p>
+      <w:pPr>
+        <w:pStyle w:val="NurText"/>
+        <w:rPr>
+          <w:rFonts w:ascii="Consolas" w:hAnsi="Consolas"/>
+          <w:sz w:val="18"/>
+          <w:szCs w:val="18"/>
+          <w:lang w:val="en-GB"/>
+        </w:rPr>
+      </w:pPr>
+      <w:r>
+        <w:rPr>
+          <w:rFonts w:ascii="Consolas" w:hAnsi="Consolas"/>
+          <w:sz w:val="18"/>
+          <w:szCs w:val="18"/>
+          <w:lang w:val="en-GB"/>
+        </w:rPr>
+        <w:t>Privacy=off</w:t>
+      </w:r>
+    </w:p>
+    <w:p>
+      <w:pPr>
+        <w:pStyle w:val="NurText"/>
+        <w:rPr>
+          <w:rFonts w:ascii="Consolas" w:hAnsi="Consolas"/>
+          <w:sz w:val="18"/>
+          <w:szCs w:val="18"/>
+          <w:lang w:val="en-GB"/>
+        </w:rPr>
+      </w:pPr>
+      <w:proofErr w:type="spellStart"/>
+      <w:r>
+        <w:rPr>
+          <w:rFonts w:ascii="Consolas" w:hAnsi="Consolas"/>
+          <w:sz w:val="18"/>
+          <w:szCs w:val="18"/>
+          <w:lang w:val="en-GB"/>
+        </w:rPr>
+        <w:t>AutoEnable</w:t>
+      </w:r>
+      <w:proofErr w:type="spellEnd"/>
+      <w:r>
+        <w:rPr>
+          <w:rFonts w:ascii="Consolas" w:hAnsi="Consolas"/>
+          <w:sz w:val="18"/>
+          <w:szCs w:val="18"/>
+          <w:lang w:val="en-GB"/>
+        </w:rPr>
+        <w:t>=true</w:t>
+      </w:r>
+    </w:p>
+    <w:p>
+      <w:pPr>
+        <w:pStyle w:val="NurText"/>
+        <w:rPr>
+          <w:lang w:val="en-GB"/>
+        </w:rPr>
+      </w:pPr>
+    </w:p>
+    <w:p>
+      <w:pPr>
+        <w:pStyle w:val="NurText"/>
+        <w:rPr>
+          <w:lang w:val="en-GB"/>
+        </w:rPr>
+      </w:pPr>
+      <w:r>
+        <w:rPr>
+          <w:lang w:val="en-GB"/>
+        </w:rPr>
+        <w:t xml:space="preserve">There have been issues reported concerning Bluetooth not working out of the box on the </w:t>
+      </w:r>
+      <w:r>
+        <w:rPr>
+          <w:lang w:val="en-GB"/>
+        </w:rPr>
+        <w:t>Raspberry Pi 4 Model B</w:t>
+      </w:r>
+      <w:r>
+        <w:rPr>
+          <w:lang w:val="en-GB"/>
+        </w:rPr>
+        <w:t xml:space="preserve">, and I’ve encountered these issues too, </w:t>
+      </w:r>
+      <w:r>
+        <w:rPr>
+          <w:lang w:val="en-GB"/>
+        </w:rPr>
+        <w:t>but after some diagnosis, the above setting seemed to resolve this.</w:t>
+      </w:r>
+    </w:p>
+    <w:p>
+      <w:pPr>
+        <w:pStyle w:val="NurText"/>
+        <w:rPr>
+          <w:lang w:val="en-GB"/>
+        </w:rPr>
+      </w:pPr>
+    </w:p>
+    <w:p>
+      <w:pPr>
+        <w:pStyle w:val="NurText"/>
+        <w:rPr>
+          <w:rFonts w:asciiTheme="minorHAnsi" w:hAnsiTheme="minorHAnsi" w:cstheme="minorHAnsi"/>
+          <w:lang w:val="en-GB"/>
+        </w:rPr>
+      </w:pPr>
+      <w:r>
+        <w:rPr>
+          <w:rFonts w:asciiTheme="minorHAnsi" w:hAnsiTheme="minorHAnsi" w:cstheme="minorHAnsi"/>
+          <w:lang w:val="en-GB"/>
+        </w:rPr>
+        <w:t xml:space="preserve">The setting </w:t>
+      </w:r>
+      <w:proofErr w:type="spellStart"/>
+      <w:r>
+        <w:rPr>
+          <w:rFonts w:ascii="Consolas" w:hAnsi="Consolas"/>
+          <w:sz w:val="18"/>
+          <w:szCs w:val="18"/>
+          <w:lang w:val="en-GB"/>
+        </w:rPr>
+        <w:t>ControllerMode</w:t>
+      </w:r>
+      <w:proofErr w:type="spellEnd"/>
+      <w:r>
+        <w:rPr>
+          <w:rFonts w:ascii="Consolas" w:hAnsi="Consolas"/>
+          <w:sz w:val="18"/>
+          <w:szCs w:val="18"/>
+          <w:lang w:val="en-GB"/>
+        </w:rPr>
+        <w:t>=</w:t>
+      </w:r>
+      <w:r>
+        <w:rPr>
+          <w:rFonts w:ascii="Consolas" w:hAnsi="Consolas"/>
+          <w:sz w:val="18"/>
+          <w:szCs w:val="18"/>
+          <w:lang w:val="en-GB"/>
+        </w:rPr>
+        <w:t>le</w:t>
+      </w:r>
+      <w:r>
+        <w:rPr>
+          <w:rFonts w:asciiTheme="minorHAnsi" w:hAnsiTheme="minorHAnsi" w:cstheme="minorHAnsi"/>
+          <w:lang w:val="en-GB"/>
+        </w:rPr>
+        <w:t xml:space="preserve"> has also been proven to work for some users. You may need to experiment.</w:t>
+      </w:r>
+      <w:r>
+        <w:rPr>
+          <w:rFonts w:asciiTheme="minorHAnsi" w:hAnsiTheme="minorHAnsi" w:cstheme="minorHAnsi"/>
+          <w:lang w:val="en-GB"/>
+        </w:rPr>
+        <w:t xml:space="preserve"> Once I’d logged on via SSH, and then via VNC, I was able to pair with mobile phones and a PC and log into the shell on the Pi. (Connecting from a PC uses a COM port, see below).</w:t>
+      </w:r>
+    </w:p>
+    <w:p>
+      <w:pPr>
+        <w:pStyle w:val="NurText"/>
+        <w:rPr>
+          <w:lang w:val="en-GB"/>
+        </w:rPr>
+      </w:pPr>
+    </w:p>
+    <w:p>
+      <w:pPr>
+        <w:pStyle w:val="NurText"/>
+        <w:rPr>
+          <w:lang w:val="en-GB"/>
+        </w:rPr>
+      </w:pPr>
+      <w:r>
+        <w:rPr>
+          <w:lang w:val="en-GB"/>
+        </w:rPr>
+        <w:t xml:space="preserve">The Raspberry Pi Imager has advanced options for setting up your </w:t>
+      </w:r>
+      <w:proofErr w:type="spellStart"/>
+      <w:r>
+        <w:rPr>
+          <w:lang w:val="en-GB"/>
+        </w:rPr>
+        <w:t>Wifi</w:t>
+      </w:r>
+      <w:proofErr w:type="spellEnd"/>
+      <w:r>
+        <w:rPr>
+          <w:lang w:val="en-GB"/>
+        </w:rPr>
+        <w:t xml:space="preserve"> on the first boot. See below for details.</w:t>
+      </w:r>
+    </w:p>
+    <w:p>
+      <w:pPr>
+        <w:pStyle w:val="NurText"/>
+        <w:rPr>
+          <w:lang w:val="en-GB"/>
+        </w:rPr>
+      </w:pPr>
+    </w:p>
+    <w:p>
+      <w:pPr>
+        <w:pStyle w:val="NurText"/>
+        <w:rPr>
+          <w:lang w:val="en-GB"/>
+        </w:rPr>
+      </w:pPr>
+      <w:r>
+        <w:rPr>
+          <w:lang w:val="en-GB"/>
+        </w:rPr>
+        <w:t>Unmount the partitions in WSL:</w:t>
+      </w:r>
+    </w:p>
+    <w:p>
+      <w:pPr>
+        <w:pStyle w:val="NurText"/>
+        <w:rPr>
+          <w:lang w:val="en-GB"/>
+        </w:rPr>
+      </w:pPr>
+    </w:p>
+    <w:p>
+      <w:pPr>
+        <w:pStyle w:val="NurText"/>
+        <w:rPr>
+          <w:rFonts w:ascii="Consolas" w:hAnsi="Consolas"/>
+          <w:sz w:val="18"/>
+          <w:szCs w:val="18"/>
+          <w:lang w:val="en-GB"/>
+        </w:rPr>
+      </w:pPr>
+      <w:r>
+        <w:rPr>
+          <w:rFonts w:ascii="Consolas" w:hAnsi="Consolas"/>
+          <w:sz w:val="16"/>
+          <w:szCs w:val="16"/>
+          <w:lang w:val="en-GB"/>
+        </w:rPr>
+        <w:t xml:space="preserve">$ </w:t>
+      </w:r>
+      <w:proofErr w:type="spellStart"/>
+      <w:r>
+        <w:rPr>
+          <w:rFonts w:ascii="Consolas" w:hAnsi="Consolas"/>
+          <w:sz w:val="18"/>
+          <w:szCs w:val="18"/>
+          <w:lang w:val="en-GB"/>
+        </w:rPr>
+        <w:t>sudo</w:t>
+      </w:r>
+      <w:proofErr w:type="spellEnd"/>
+      <w:r>
+        <w:rPr>
+          <w:rFonts w:ascii="Consolas" w:hAnsi="Consolas"/>
+          <w:sz w:val="18"/>
+          <w:szCs w:val="18"/>
+          <w:lang w:val="en-GB"/>
+        </w:rPr>
+        <w:t xml:space="preserve"> </w:t>
+      </w:r>
+      <w:proofErr w:type="spellStart"/>
+      <w:r>
+        <w:rPr>
+          <w:rFonts w:ascii="Consolas" w:hAnsi="Consolas"/>
+          <w:sz w:val="18"/>
+          <w:szCs w:val="18"/>
+          <w:lang w:val="en-GB"/>
+        </w:rPr>
         <w:t>umount</w:t>
       </w:r>
       <w:proofErr w:type="spellEnd"/>
@@ -1941,6 +2094,104 @@
           <w:szCs w:val="18"/>
           <w:lang w:val="en-GB"/>
         </w:rPr>
+        <w:t>/2021-10-30-raspios-bullseye-armhf-full.img</w:t>
+      </w:r>
+      <w:r>
+        <w:rPr>
+          <w:rFonts w:ascii="Consolas" w:hAnsi="Consolas"/>
+          <w:sz w:val="18"/>
+          <w:szCs w:val="18"/>
+          <w:lang w:val="en-GB"/>
+        </w:rPr>
+        <w:t>1</w:t>
+      </w:r>
+      <w:r>
+        <w:rPr>
+          <w:rFonts w:ascii="Consolas" w:hAnsi="Consolas"/>
+          <w:sz w:val="18"/>
+          <w:szCs w:val="18"/>
+          <w:lang w:val="en-GB"/>
+        </w:rPr>
+        <w:t>/</w:t>
+      </w:r>
+    </w:p>
+    <w:p>
+      <w:pPr>
+        <w:pStyle w:val="NurText"/>
+        <w:rPr>
+          <w:rFonts w:ascii="Consolas" w:hAnsi="Consolas"/>
+          <w:sz w:val="18"/>
+          <w:szCs w:val="18"/>
+          <w:lang w:val="en-GB"/>
+        </w:rPr>
+      </w:pPr>
+      <w:r>
+        <w:rPr>
+          <w:rFonts w:ascii="Consolas" w:hAnsi="Consolas"/>
+          <w:sz w:val="16"/>
+          <w:szCs w:val="16"/>
+          <w:lang w:val="en-GB"/>
+        </w:rPr>
+        <w:t xml:space="preserve">$ </w:t>
+      </w:r>
+      <w:proofErr w:type="spellStart"/>
+      <w:r>
+        <w:rPr>
+          <w:rFonts w:ascii="Consolas" w:hAnsi="Consolas"/>
+          <w:sz w:val="18"/>
+          <w:szCs w:val="18"/>
+          <w:lang w:val="en-GB"/>
+        </w:rPr>
+        <w:t>sudo</w:t>
+      </w:r>
+      <w:proofErr w:type="spellEnd"/>
+      <w:r>
+        <w:rPr>
+          <w:rFonts w:ascii="Consolas" w:hAnsi="Consolas"/>
+          <w:sz w:val="18"/>
+          <w:szCs w:val="18"/>
+          <w:lang w:val="en-GB"/>
+        </w:rPr>
+        <w:t xml:space="preserve"> </w:t>
+      </w:r>
+      <w:proofErr w:type="spellStart"/>
+      <w:r>
+        <w:rPr>
+          <w:rFonts w:ascii="Consolas" w:hAnsi="Consolas"/>
+          <w:sz w:val="18"/>
+          <w:szCs w:val="18"/>
+          <w:lang w:val="en-GB"/>
+        </w:rPr>
+        <w:t>umount</w:t>
+      </w:r>
+      <w:proofErr w:type="spellEnd"/>
+      <w:r>
+        <w:rPr>
+          <w:rFonts w:ascii="Consolas" w:hAnsi="Consolas"/>
+          <w:sz w:val="18"/>
+          <w:szCs w:val="18"/>
+          <w:lang w:val="en-GB"/>
+        </w:rPr>
+        <w:t xml:space="preserve"> /</w:t>
+      </w:r>
+      <w:proofErr w:type="spellStart"/>
+      <w:r>
+        <w:rPr>
+          <w:rFonts w:ascii="Consolas" w:hAnsi="Consolas"/>
+          <w:sz w:val="18"/>
+          <w:szCs w:val="18"/>
+          <w:lang w:val="en-GB"/>
+        </w:rPr>
+        <w:t>mnt</w:t>
+      </w:r>
+      <w:proofErr w:type="spellEnd"/>
+      <w:r>
+        <w:rPr>
+          <w:rFonts w:ascii="Consolas" w:hAnsi="Consolas"/>
+          <w:sz w:val="18"/>
+          <w:szCs w:val="18"/>
+          <w:lang w:val="en-GB"/>
+        </w:rPr>
         <w:t>/2021-10-30-raspios-bullseye-armhf-full.img2/</w:t>
       </w:r>
     </w:p>
@@ -1954,18 +2205,50 @@
     </w:p>
     <w:p>
       <w:pPr>
-        <w:pStyle w:val="NurText"/>
-        <w:rPr>
-          <w:lang w:val="en-GB"/>
-        </w:rPr>
-      </w:pPr>
-      <w:r>
-        <w:rPr>
-          <w:lang w:val="en-GB"/>
-        </w:rPr>
-        <w:t xml:space="preserve">Burn the image to your SD card. Raspberry Pi Imager is recommended for this: </w:t>
-      </w:r>
-      <w:hyperlink r:id="rId6" w:history="1">
+        <w:pStyle w:val="berschrift2"/>
+        <w:numPr>
+          <w:ilvl w:val="0"/>
+          <w:numId w:val="1"/>
+        </w:numPr>
+        <w:rPr>
+          <w:lang w:val="en-GB"/>
+        </w:rPr>
+      </w:pPr>
+      <w:bookmarkStart w:id="0" w:name="_Ref90732743"/>
+      <w:r>
+        <w:rPr>
+          <w:lang w:val="en-GB"/>
+        </w:rPr>
+        <w:t>Burn</w:t>
+      </w:r>
+      <w:r>
+        <w:rPr>
+          <w:lang w:val="en-GB"/>
+        </w:rPr>
+        <w:t>ing</w:t>
+      </w:r>
+      <w:r>
+        <w:rPr>
+          <w:lang w:val="en-GB"/>
+        </w:rPr>
+        <w:t xml:space="preserve"> the image to your SD card.</w:t>
+      </w:r>
+      <w:bookmarkEnd w:id="0"/>
+    </w:p>
+    <w:p>
+      <w:pPr>
+        <w:pStyle w:val="NurText"/>
+        <w:rPr>
+          <w:lang w:val="en-GB"/>
+        </w:rPr>
+      </w:pPr>
+      <w:r>
+        <w:rPr>
+          <w:lang w:val="en-GB"/>
+        </w:rPr>
+        <w:t xml:space="preserve">Raspberry Pi Imager is recommended for this: </w:t>
+      </w:r>
+      <w:hyperlink r:id="rId7" w:history="1">
         <w:r>
           <w:rPr>
             <w:rStyle w:val="Hyperlink"/>
@@ -2110,6 +2393,10 @@
     <w:p>
       <w:pPr>
         <w:pStyle w:val="berschrift2"/>
+        <w:numPr>
+          <w:ilvl w:val="0"/>
+          <w:numId w:val="1"/>
+        </w:numPr>
         <w:rPr>
           <w:lang w:val="en-GB"/>
         </w:rPr>
@@ -2232,7 +2519,7 @@
         </w:rPr>
         <w:t xml:space="preserve">-config to configure the network, as described here: </w:t>
       </w:r>
-      <w:hyperlink r:id="rId7" w:history="1">
+      <w:hyperlink r:id="rId8" w:history="1">
         <w:r>
           <w:rPr>
             <w:rStyle w:val="Hyperlink"/>
@@ -2659,6 +2946,7 @@
         <w:t xml:space="preserve"> -x </w:t>
       </w:r>
       <w:proofErr w:type="spellStart"/>
+      <w:proofErr w:type="gramStart"/>
       <w:r>
         <w:rPr>
           <w:rFonts w:ascii="Consolas" w:hAnsi="Consolas"/>
@@ -2669,6 +2957,7 @@
         <w:t>rfcomm.service</w:t>
       </w:r>
       <w:proofErr w:type="spellEnd"/>
+      <w:proofErr w:type="gramEnd"/>
     </w:p>
     <w:p>
       <w:pPr>
@@ -3013,7 +3302,7 @@
         </w:rPr>
         <w:t xml:space="preserve">or clone </w:t>
       </w:r>
-      <w:hyperlink r:id="rId8" w:history="1">
+      <w:hyperlink r:id="rId9" w:history="1">
         <w:r>
           <w:rPr>
             <w:rStyle w:val="Hyperlink"/>
@@ -3034,7 +3323,7 @@
         </w:rPr>
         <w:t xml:space="preserve"> Alternatively, you can download the APK from </w:t>
       </w:r>
-      <w:hyperlink r:id="rId9" w:history="1">
+      <w:hyperlink r:id="rId10" w:history="1">
         <w:r>
           <w:rPr>
             <w:rStyle w:val="Hyperlink"/>
@@ -3074,7 +3363,7 @@
         <w:rPr>
           <w:lang w:val="en-GB"/>
         </w:rPr>
-        <w:t>wifi</w:t>
+        <w:t>WiFi</w:t>
       </w:r>
       <w:proofErr w:type="spellEnd"/>
       <w:r>
@@ -3086,6 +3375,9 @@
       <w:proofErr w:type="spellStart"/>
       <w:r>
         <w:rPr>
+          <w:rFonts w:ascii="Consolas" w:hAnsi="Consolas"/>
+          <w:sz w:val="18"/>
+          <w:szCs w:val="18"/>
           <w:lang w:val="en-GB"/>
         </w:rPr>
         <w:t>sudo</w:t>
@@ -3093,6 +3385,9 @@
       <w:proofErr w:type="spellEnd"/>
       <w:r>
         <w:rPr>
+          <w:rFonts w:ascii="Consolas" w:hAnsi="Consolas"/>
+          <w:sz w:val="18"/>
+          <w:szCs w:val="18"/>
           <w:lang w:val="en-GB"/>
         </w:rPr>
         <w:t xml:space="preserve"> </w:t>
@@ -3100,6 +3395,9 @@
       <w:proofErr w:type="spellStart"/>
       <w:r>
         <w:rPr>
+          <w:rFonts w:ascii="Consolas" w:hAnsi="Consolas"/>
+          <w:sz w:val="18"/>
+          <w:szCs w:val="18"/>
           <w:lang w:val="en-GB"/>
         </w:rPr>
         <w:t>raspi</w:t>
@@ -3107,23 +3405,45 @@
       <w:proofErr w:type="spellEnd"/>
       <w:r>
         <w:rPr>
-          <w:lang w:val="en-GB"/>
-        </w:rPr>
-        <w:t xml:space="preserve">-config, or at least query your </w:t>
-      </w:r>
-      <w:proofErr w:type="spellStart"/>
-      <w:r>
-        <w:rPr>
-          <w:lang w:val="en-GB"/>
-        </w:rPr>
-        <w:t>ip</w:t>
-      </w:r>
-      <w:proofErr w:type="spellEnd"/>
-      <w:r>
-        <w:rPr>
-          <w:lang w:val="en-GB"/>
-        </w:rPr>
-        <w:t xml:space="preserve"> address with ifconfig.</w:t>
+          <w:rFonts w:ascii="Consolas" w:hAnsi="Consolas"/>
+          <w:sz w:val="18"/>
+          <w:szCs w:val="18"/>
+          <w:lang w:val="en-GB"/>
+        </w:rPr>
+        <w:t>-config,</w:t>
+      </w:r>
+      <w:r>
+        <w:rPr>
+          <w:lang w:val="en-GB"/>
+        </w:rPr>
+        <w:t xml:space="preserve"> or at least query your </w:t>
+      </w:r>
+      <w:r>
+        <w:rPr>
+          <w:lang w:val="en-GB"/>
+        </w:rPr>
+        <w:t>IP</w:t>
+      </w:r>
+      <w:r>
+        <w:rPr>
+          <w:lang w:val="en-GB"/>
+        </w:rPr>
+        <w:t xml:space="preserve"> address with </w:t>
+      </w:r>
+      <w:r>
+        <w:rPr>
+          <w:rFonts w:ascii="Consolas" w:hAnsi="Consolas"/>
+          <w:sz w:val="18"/>
+          <w:szCs w:val="18"/>
+          <w:lang w:val="en-GB"/>
+        </w:rPr>
+        <w:t>ifconfig</w:t>
+      </w:r>
+      <w:r>
+        <w:rPr>
+          <w:lang w:val="en-GB"/>
+        </w:rPr>
+        <w:t>.</w:t>
       </w:r>
     </w:p>
     <w:p>
@@ -3150,7 +3470,7 @@
         <w:rPr>
           <w:lang w:val="en-GB"/>
         </w:rPr>
-        <w:t>wifi</w:t>
+        <w:t>WiFi</w:t>
       </w:r>
       <w:proofErr w:type="spellEnd"/>
       <w:r>
@@ -3214,7 +3534,7 @@
         <w:rPr>
           <w:lang w:val="en-GB"/>
         </w:rPr>
-        <w:t>wifi</w:t>
+        <w:t>WiFi</w:t>
       </w:r>
       <w:proofErr w:type="spellEnd"/>
       <w:r>
@@ -3258,6 +3578,7 @@
           <w:noProof/>
           <w:lang w:val="en-GB"/>
         </w:rPr>
+        <w:lastRenderedPageBreak/>
         <w:drawing>
           <wp:inline distT="0" distB="0" distL="0" distR="0" wp14:anchorId="1D7A2760" wp14:editId="5BFFF4C0">
             <wp:extent cx="5731510" cy="3223895"/>
@@ -3276,7 +3597,7 @@
                     </pic:cNvPicPr>
                   </pic:nvPicPr>
                   <pic:blipFill>
-                    <a:blip r:embed="rId10" r:link="rId11">
+                    <a:blip r:embed="rId11" r:link="rId12">
                       <a:extLst>
                         <a:ext uri="{28A0092B-C50C-407E-A947-70E740481C1C}">
                           <a14:useLocalDpi xmlns:a14="http://schemas.microsoft.com/office/drawing/2010/main" val="0"/>
@@ -3317,6 +3638,100 @@
     </w:sectPr>
   </w:body>
 </w:document>
+</file>
+
+<file path=word/numbering.xml><?xml version="1.0" encoding="utf-8"?>
+<w:numbering xmlns:wpc="http://schemas.microsoft.com/office/word/2010/wordprocessingCanvas" xmlns:cx="http://schemas.microsoft.com/office/drawing/2014/chartex" xmlns:cx1="http://schemas.microsoft.com/office/drawing/2015/9/8/chartex" xmlns:cx2="http://schemas.microsoft.com/office/drawing/2015/10/21/chartex" xmlns:cx3="http://schemas.microsoft.com/office/drawing/2016/5/9/chartex" xmlns:cx4="http://schemas.microsoft.com/office/drawing/2016/5/10/chartex" xmlns:cx5="http://schemas.microsoft.com/office/drawing/2016/5/11/chartex" xmlns:cx6="http://schemas.microsoft.com/office/drawing/2016/5/12/chartex" xmlns:cx7="http://schemas.microsoft.com/office/drawing/2016/5/13/chartex" xmlns:cx8="http://schemas.microsoft.com/office/drawing/2016/5/14/chartex" xmlns:mc="http://schemas.openxmlformats.org/markup-compatibility/2006" xmlns:aink="http://schemas.microsoft.com/office/drawing/2016/ink" xmlns:am3d="http://schemas.microsoft.com/office/drawing/2017/model3d" xmlns:o="urn:schemas-microsoft-com:office:office" xmlns:r="http://schemas.openxmlformats.org/officeDocument/2006/relationships" xmlns:m="http://schemas.openxmlformats.org/officeDocument/2006/math" xmlns:v="urn:schemas-microsoft-com:vml" xmlns:wp14="http://schemas.microsoft.com/office/word/2010/wordprocessingDrawing" xmlns:wp="http://schemas.openxmlformats.org/drawingml/2006/wordprocessingDrawing" xmlns:w10="urn:schemas-microsoft-com:office:word" xmlns:w="http://schemas.openxmlformats.org/wordprocessingml/2006/main" xmlns:w14="http://schemas.microsoft.com/office/word/2010/wordml" xmlns:w15="http://schemas.microsoft.com/office/word/2012/wordml" xmlns:w16cex="http://schemas.microsoft.com/office/word/2018/wordml/cex" xmlns:w16cid="http://schemas.microsoft.com/office/word/2016/wordml/cid" xmlns:w16="http://schemas.microsoft.com/office/word/2018/wordml" xmlns:w16sdtdh="http://schemas.microsoft.com/office/word/2020/wordml/sdtdatahash" xmlns:w16se="http://schemas.microsoft.com/office/word/2015/wordml/symex" xmlns:wpg="http://schemas.microsoft.com/office/word/2010/wordprocessingGroup" xmlns:wpi="http://schemas.microsoft.com/office/word/2010/wordprocessingInk" xmlns:wne="http://schemas.microsoft.com/office/word/2006/wordml" xmlns:wps="http://schemas.microsoft.com/office/word/2010/wordprocessingShape" mc:Ignorable="w14 w15 w16se w16cid w16 w16cex w16sdtdh wp14">
+  <w:abstractNum w:abstractNumId="0" w15:restartNumberingAfterBreak="0">
+    <w:nsid w:val="0A1F704F"/>
+    <w:multiLevelType w:val="hybridMultilevel"/>
+    <w:tmpl w:val="9C1A358E"/>
+    <w:lvl w:ilvl="0" w:tplc="0407000F">
+      <w:start w:val="1"/>
+      <w:numFmt w:val="decimal"/>
+      <w:lvlText w:val="%1."/>
+      <w:lvlJc w:val="left"/>
+      <w:pPr>
+        <w:ind w:left="360" w:hanging="360"/>
+      </w:pPr>
+    </w:lvl>
+    <w:lvl w:ilvl="1" w:tplc="04070019" w:tentative="1">
+      <w:start w:val="1"/>
+      <w:numFmt w:val="lowerLetter"/>
+      <w:lvlText w:val="%2."/>
+      <w:lvlJc w:val="left"/>
+      <w:pPr>
+        <w:ind w:left="1080" w:hanging="360"/>
+      </w:pPr>
+    </w:lvl>
+    <w:lvl w:ilvl="2" w:tplc="0407001B" w:tentative="1">
+      <w:start w:val="1"/>
+      <w:numFmt w:val="lowerRoman"/>
+      <w:lvlText w:val="%3."/>
+      <w:lvlJc w:val="right"/>
+      <w:pPr>
+        <w:ind w:left="1800" w:hanging="180"/>
+      </w:pPr>
+    </w:lvl>
+    <w:lvl w:ilvl="3" w:tplc="0407000F" w:tentative="1">
+      <w:start w:val="1"/>
+      <w:numFmt w:val="decimal"/>
+      <w:lvlText w:val="%4."/>
+      <w:lvlJc w:val="left"/>
+      <w:pPr>
+        <w:ind w:left="2520" w:hanging="360"/>
+      </w:pPr>
+    </w:lvl>
+    <w:lvl w:ilvl="4" w:tplc="04070019" w:tentative="1">
+      <w:start w:val="1"/>
+      <w:numFmt w:val="lowerLetter"/>
+      <w:lvlText w:val="%5."/>
+      <w:lvlJc w:val="left"/>
+      <w:pPr>
+        <w:ind w:left="3240" w:hanging="360"/>
+      </w:pPr>
+    </w:lvl>
+    <w:lvl w:ilvl="5" w:tplc="0407001B" w:tentative="1">
+      <w:start w:val="1"/>
+      <w:numFmt w:val="lowerRoman"/>
+      <w:lvlText w:val="%6."/>
+      <w:lvlJc w:val="right"/>
+      <w:pPr>
+        <w:ind w:left="3960" w:hanging="180"/>
+      </w:pPr>
+    </w:lvl>
+    <w:lvl w:ilvl="6" w:tplc="0407000F" w:tentative="1">
+      <w:start w:val="1"/>
+      <w:numFmt w:val="decimal"/>
+      <w:lvlText w:val="%7."/>
+      <w:lvlJc w:val="left"/>
+      <w:pPr>
+        <w:ind w:left="4680" w:hanging="360"/>
+      </w:pPr>
+    </w:lvl>
+    <w:lvl w:ilvl="7" w:tplc="04070019" w:tentative="1">
+      <w:start w:val="1"/>
+      <w:numFmt w:val="lowerLetter"/>
+      <w:lvlText w:val="%8."/>
+      <w:lvlJc w:val="left"/>
+      <w:pPr>
+        <w:ind w:left="5400" w:hanging="360"/>
+      </w:pPr>
+    </w:lvl>
+    <w:lvl w:ilvl="8" w:tplc="0407001B" w:tentative="1">
+      <w:start w:val="1"/>
+      <w:numFmt w:val="lowerRoman"/>
+      <w:lvlText w:val="%9."/>
+      <w:lvlJc w:val="right"/>
+      <w:pPr>
+        <w:ind w:left="6120" w:hanging="180"/>
+      </w:pPr>
+    </w:lvl>
+  </w:abstractNum>
+  <w:num w:numId="1">
+    <w:abstractNumId w:val="0"/>
+  </w:num>
+</w:numbering>
 </file>
 
 <file path=word/styles.xml><?xml version="1.0" encoding="utf-8"?>

</xml_diff>